<commit_message>
Dokumentace - done - přečtěte, opravte případný chyby...
</commit_message>
<xml_diff>
--- a/doc/dokumentace.docx
+++ b/doc/dokumentace.docx
@@ -1,49 +1,59 @@
 
 <file path=word/document.xml><?xml version="1.0" encoding="utf-8"?>
-<w:document xmlns:wpc="http://schemas.microsoft.com/office/word/2010/wordprocessingCanvas" xmlns:mc="http://schemas.openxmlformats.org/markup-compatibility/2006" xmlns:o="urn:schemas-microsoft-com:office:office" xmlns:r="http://schemas.openxmlformats.org/officeDocument/2006/relationships" xmlns:m="http://schemas.openxmlformats.org/officeDocument/2006/math" xmlns:v="urn:schemas-microsoft-com:vml" xmlns:wp14="http://schemas.microsoft.com/office/word/2010/wordprocessingDrawing" xmlns:wp="http://schemas.openxmlformats.org/drawingml/2006/wordprocessingDrawing" xmlns:w10="urn:schemas-microsoft-com:office:word" xmlns:w="http://schemas.openxmlformats.org/wordprocessingml/2006/main" xmlns:w14="http://schemas.microsoft.com/office/word/2010/wordml" xmlns:w15="http://schemas.microsoft.com/office/word/2012/wordml" xmlns:wpg="http://schemas.microsoft.com/office/word/2010/wordprocessingGroup" xmlns:wpi="http://schemas.microsoft.com/office/word/2010/wordprocessingInk" xmlns:wne="http://schemas.microsoft.com/office/word/2006/wordml" xmlns:wps="http://schemas.microsoft.com/office/word/2010/wordprocessingShape" mc:Ignorable="w14 w15 wp14">
+<w:document xmlns:wpc="http://schemas.microsoft.com/office/word/2010/wordprocessingCanvas" xmlns:mc="http://schemas.openxmlformats.org/markup-compatibility/2006" xmlns:o="urn:schemas-microsoft-com:office:office" xmlns:r="http://schemas.openxmlformats.org/officeDocument/2006/relationships" xmlns:m="http://schemas.openxmlformats.org/officeDocument/2006/math" xmlns:v="urn:schemas-microsoft-com:vml" xmlns:wp14="http://schemas.microsoft.com/office/word/2010/wordprocessingDrawing" xmlns:wp="http://schemas.openxmlformats.org/drawingml/2006/wordprocessingDrawing" xmlns:w10="urn:schemas-microsoft-com:office:word" xmlns:w="http://schemas.openxmlformats.org/wordprocessingml/2006/main" xmlns:w14="http://schemas.microsoft.com/office/word/2010/wordml" xmlns:wpg="http://schemas.microsoft.com/office/word/2010/wordprocessingGroup" xmlns:wpi="http://schemas.microsoft.com/office/word/2010/wordprocessingInk" xmlns:wne="http://schemas.microsoft.com/office/word/2006/wordml" xmlns:wps="http://schemas.microsoft.com/office/word/2010/wordprocessingShape" mc:Ignorable="w14 wp14">
   <w:body>
     <w:p>
       <w:pPr>
         <w:pStyle w:val="Nzev"/>
         <w:jc w:val="center"/>
         <w:rPr>
-          <w:rFonts w:ascii="Times New Roman" w:eastAsia="Times New Roman" w:hAnsi="Times New Roman" w:cs="Times New Roman"/>
+          <w:rFonts w:eastAsia="Times New Roman"/>
           <w:lang w:eastAsia="cs-CZ"/>
         </w:rPr>
       </w:pPr>
       <w:r>
         <w:rPr>
-          <w:rFonts w:ascii="Times New Roman" w:eastAsia="Times New Roman" w:hAnsi="Times New Roman" w:cs="Times New Roman"/>
+          <w:rFonts w:eastAsia="Times New Roman"/>
           <w:lang w:eastAsia="cs-CZ"/>
         </w:rPr>
-        <w:t>OCR pro notové zápisy</w:t>
-      </w:r>
-    </w:p>
-    <w:p>
-      <w:pPr>
-        <w:rPr>
+        <w:t xml:space="preserve">OCR pro </w:t>
+      </w:r>
+      <w:r>
+        <w:t>notové</w:t>
+      </w:r>
+      <w:r>
+        <w:rPr>
+          <w:rFonts w:eastAsia="Times New Roman"/>
           <w:lang w:eastAsia="cs-CZ"/>
         </w:rPr>
+        <w:t xml:space="preserve"> zápisy</w:t>
+      </w:r>
+    </w:p>
+    <w:p>
+      <w:pPr>
+        <w:rPr>
+          <w:lang w:eastAsia="cs-CZ"/>
+        </w:rPr>
       </w:pPr>
     </w:p>
     <w:p>
       <w:pPr>
         <w:jc w:val="center"/>
         <w:rPr>
-          <w:rFonts w:ascii="Times New Roman" w:hAnsi="Times New Roman" w:cs="Times New Roman"/>
-        </w:rPr>
-      </w:pPr>
-      <w:r>
-        <w:rPr>
-          <w:rFonts w:ascii="Times New Roman" w:hAnsi="Times New Roman" w:cs="Times New Roman"/>
+          <w:rFonts w:cs="Times New Roman"/>
+        </w:rPr>
+      </w:pPr>
+      <w:r>
+        <w:rPr>
+          <w:rFonts w:cs="Times New Roman"/>
         </w:rPr>
         <w:t xml:space="preserve">Marek Salát </w:t>
       </w:r>
-      <w:hyperlink r:id="rId8" w:history="1">
+      <w:hyperlink r:id="rId9" w:history="1">
         <w:r>
           <w:rPr>
             <w:rStyle w:val="Hypertextovodkaz"/>
-            <w:rFonts w:ascii="Times New Roman" w:hAnsi="Times New Roman" w:cs="Times New Roman"/>
+            <w:rFonts w:cs="Times New Roman"/>
           </w:rPr>
           <w:t>xsalat00@stud.fit.vutbr.cz</w:t>
         </w:r>
@@ -53,20 +63,20 @@
       <w:pPr>
         <w:jc w:val="center"/>
         <w:rPr>
-          <w:rFonts w:ascii="Times New Roman" w:hAnsi="Times New Roman" w:cs="Times New Roman"/>
-        </w:rPr>
-      </w:pPr>
-      <w:r>
-        <w:rPr>
-          <w:rFonts w:ascii="Times New Roman" w:hAnsi="Times New Roman" w:cs="Times New Roman"/>
+          <w:rFonts w:cs="Times New Roman"/>
+        </w:rPr>
+      </w:pPr>
+      <w:r>
+        <w:rPr>
+          <w:rFonts w:cs="Times New Roman"/>
         </w:rPr>
         <w:t xml:space="preserve">Matěj Dohnal </w:t>
       </w:r>
-      <w:hyperlink r:id="rId9" w:history="1">
+      <w:hyperlink r:id="rId10" w:history="1">
         <w:r>
           <w:rPr>
             <w:rStyle w:val="Hypertextovodkaz"/>
-            <w:rFonts w:ascii="Times New Roman" w:hAnsi="Times New Roman" w:cs="Times New Roman"/>
+            <w:rFonts w:cs="Times New Roman"/>
           </w:rPr>
           <w:t>xdohnal28@stud.fit.vutbr.cz</w:t>
         </w:r>
@@ -76,20 +86,20 @@
       <w:pPr>
         <w:jc w:val="center"/>
         <w:rPr>
-          <w:rFonts w:ascii="Times New Roman" w:hAnsi="Times New Roman" w:cs="Times New Roman"/>
-        </w:rPr>
-      </w:pPr>
-      <w:r>
-        <w:rPr>
-          <w:rFonts w:ascii="Times New Roman" w:hAnsi="Times New Roman" w:cs="Times New Roman"/>
+          <w:rFonts w:cs="Times New Roman"/>
+        </w:rPr>
+      </w:pPr>
+      <w:r>
+        <w:rPr>
+          <w:rFonts w:cs="Times New Roman"/>
         </w:rPr>
         <w:t xml:space="preserve">Richard Pánek </w:t>
       </w:r>
-      <w:hyperlink r:id="rId10" w:history="1">
+      <w:hyperlink r:id="rId11" w:history="1">
         <w:r>
           <w:rPr>
             <w:rStyle w:val="Hypertextovodkaz"/>
-            <w:rFonts w:ascii="Times New Roman" w:hAnsi="Times New Roman" w:cs="Times New Roman"/>
+            <w:rFonts w:cs="Times New Roman"/>
           </w:rPr>
           <w:t>xpanek06@stud.fit.vutbr.cz</w:t>
         </w:r>
@@ -105,19 +115,12 @@
     </w:p>
     <w:p>
       <w:pPr>
-        <w:spacing w:before="100" w:beforeAutospacing="1" w:after="100" w:afterAutospacing="1" w:line="240" w:lineRule="auto"/>
-        <w:rPr>
-          <w:rFonts w:ascii="Times New Roman" w:eastAsia="Times New Roman" w:hAnsi="Times New Roman" w:cs="Times New Roman"/>
-          <w:sz w:val="24"/>
-          <w:szCs w:val="24"/>
+        <w:rPr>
           <w:lang w:eastAsia="en-GB"/>
         </w:rPr>
       </w:pPr>
       <w:r>
         <w:rPr>
-          <w:rFonts w:ascii="Times New Roman" w:eastAsia="Times New Roman" w:hAnsi="Times New Roman" w:cs="Times New Roman"/>
-          <w:sz w:val="24"/>
-          <w:szCs w:val="24"/>
           <w:lang w:eastAsia="en-GB"/>
         </w:rPr>
         <w:t>Implementujte OCR metodu pro přepis tištěných not. Můžete předpokládat, že jsou obrazy stránek velmi dobře pořízené a že nejsou stránky geometricky deformované. Přesnost rozpoznání vyhodnoťte na vhodné sadě obrázků. Zaměřte se jen na vhodnou podmnožinu notace.</w:t>
@@ -125,19 +128,12 @@
     </w:p>
     <w:p>
       <w:pPr>
-        <w:spacing w:before="100" w:beforeAutospacing="1" w:after="100" w:afterAutospacing="1" w:line="240" w:lineRule="auto"/>
-        <w:rPr>
-          <w:rFonts w:ascii="Times New Roman" w:eastAsia="Times New Roman" w:hAnsi="Times New Roman" w:cs="Times New Roman"/>
-          <w:sz w:val="24"/>
-          <w:szCs w:val="24"/>
+        <w:rPr>
           <w:lang w:eastAsia="en-GB"/>
         </w:rPr>
       </w:pPr>
       <w:r>
         <w:rPr>
-          <w:rFonts w:ascii="Times New Roman" w:eastAsia="Times New Roman" w:hAnsi="Times New Roman" w:cs="Times New Roman"/>
-          <w:sz w:val="24"/>
-          <w:szCs w:val="24"/>
           <w:lang w:eastAsia="en-GB"/>
         </w:rPr>
         <w:t>Možný postup:</w:t>
@@ -145,23 +141,17 @@
     </w:p>
     <w:p>
       <w:pPr>
+        <w:pStyle w:val="Odstavecseseznamem"/>
         <w:numPr>
           <w:ilvl w:val="0"/>
-          <w:numId w:val="1"/>
+          <w:numId w:val="8"/>
         </w:numPr>
-        <w:spacing w:before="100" w:beforeAutospacing="1" w:after="100" w:afterAutospacing="1" w:line="240" w:lineRule="auto"/>
-        <w:rPr>
-          <w:rFonts w:ascii="Times New Roman" w:eastAsia="Times New Roman" w:hAnsi="Times New Roman" w:cs="Times New Roman"/>
-          <w:sz w:val="24"/>
-          <w:szCs w:val="24"/>
+        <w:rPr>
           <w:lang w:eastAsia="en-GB"/>
         </w:rPr>
       </w:pPr>
       <w:r>
         <w:rPr>
-          <w:rFonts w:ascii="Times New Roman" w:eastAsia="Times New Roman" w:hAnsi="Times New Roman" w:cs="Times New Roman"/>
-          <w:sz w:val="24"/>
-          <w:szCs w:val="24"/>
           <w:lang w:eastAsia="en-GB"/>
         </w:rPr>
         <w:t xml:space="preserve">detekce notové osnovy - Například pomocí </w:t>
@@ -169,9 +159,6 @@
       <w:proofErr w:type="spellStart"/>
       <w:r>
         <w:rPr>
-          <w:rFonts w:ascii="Times New Roman" w:eastAsia="Times New Roman" w:hAnsi="Times New Roman" w:cs="Times New Roman"/>
-          <w:sz w:val="24"/>
-          <w:szCs w:val="24"/>
           <w:lang w:eastAsia="en-GB"/>
         </w:rPr>
         <w:t>Hough</w:t>
@@ -179,9 +166,6 @@
       <w:proofErr w:type="spellEnd"/>
       <w:r>
         <w:rPr>
-          <w:rFonts w:ascii="Times New Roman" w:eastAsia="Times New Roman" w:hAnsi="Times New Roman" w:cs="Times New Roman"/>
-          <w:sz w:val="24"/>
-          <w:szCs w:val="24"/>
           <w:lang w:eastAsia="en-GB"/>
         </w:rPr>
         <w:t xml:space="preserve"> </w:t>
@@ -189,9 +173,6 @@
       <w:proofErr w:type="spellStart"/>
       <w:r>
         <w:rPr>
-          <w:rFonts w:ascii="Times New Roman" w:eastAsia="Times New Roman" w:hAnsi="Times New Roman" w:cs="Times New Roman"/>
-          <w:sz w:val="24"/>
-          <w:szCs w:val="24"/>
           <w:lang w:eastAsia="en-GB"/>
         </w:rPr>
         <w:t>transform</w:t>
@@ -199,9 +180,6 @@
       <w:proofErr w:type="spellEnd"/>
       <w:r>
         <w:rPr>
-          <w:rFonts w:ascii="Times New Roman" w:eastAsia="Times New Roman" w:hAnsi="Times New Roman" w:cs="Times New Roman"/>
-          <w:sz w:val="24"/>
-          <w:szCs w:val="24"/>
           <w:lang w:eastAsia="en-GB"/>
         </w:rPr>
         <w:t xml:space="preserve"> nebo sumace pixelů v horizontálním směru a hledání minim intenzit. </w:t>
@@ -209,23 +187,17 @@
     </w:p>
     <w:p>
       <w:pPr>
+        <w:pStyle w:val="Odstavecseseznamem"/>
         <w:numPr>
           <w:ilvl w:val="0"/>
-          <w:numId w:val="1"/>
+          <w:numId w:val="8"/>
         </w:numPr>
-        <w:spacing w:before="100" w:beforeAutospacing="1" w:after="100" w:afterAutospacing="1" w:line="240" w:lineRule="auto"/>
-        <w:rPr>
-          <w:rFonts w:ascii="Times New Roman" w:eastAsia="Times New Roman" w:hAnsi="Times New Roman" w:cs="Times New Roman"/>
-          <w:sz w:val="24"/>
-          <w:szCs w:val="24"/>
+        <w:rPr>
           <w:lang w:eastAsia="en-GB"/>
         </w:rPr>
       </w:pPr>
       <w:r>
         <w:rPr>
-          <w:rFonts w:ascii="Times New Roman" w:eastAsia="Times New Roman" w:hAnsi="Times New Roman" w:cs="Times New Roman"/>
-          <w:sz w:val="24"/>
-          <w:szCs w:val="24"/>
           <w:lang w:eastAsia="en-GB"/>
         </w:rPr>
         <w:t>odstranění linek notové osnovy při zachování celistvosti ostatních objektů</w:t>
@@ -233,65 +205,61 @@
     </w:p>
     <w:p>
       <w:pPr>
+        <w:pStyle w:val="Odstavecseseznamem"/>
         <w:numPr>
           <w:ilvl w:val="0"/>
-          <w:numId w:val="1"/>
+          <w:numId w:val="8"/>
         </w:numPr>
-        <w:spacing w:before="100" w:beforeAutospacing="1" w:after="100" w:afterAutospacing="1" w:line="240" w:lineRule="auto"/>
-        <w:rPr>
-          <w:rFonts w:ascii="Times New Roman" w:eastAsia="Times New Roman" w:hAnsi="Times New Roman" w:cs="Times New Roman"/>
-          <w:sz w:val="24"/>
-          <w:szCs w:val="24"/>
+        <w:rPr>
           <w:lang w:eastAsia="en-GB"/>
         </w:rPr>
       </w:pPr>
       <w:r>
         <w:rPr>
-          <w:rFonts w:ascii="Times New Roman" w:eastAsia="Times New Roman" w:hAnsi="Times New Roman" w:cs="Times New Roman"/>
-          <w:sz w:val="24"/>
-          <w:szCs w:val="24"/>
           <w:lang w:eastAsia="en-GB"/>
         </w:rPr>
-        <w:t>segmentace objektů - adaptivní prahování a nalezení spojitých komponent</w:t>
-      </w:r>
-    </w:p>
-    <w:p>
-      <w:pPr>
+        <w:t xml:space="preserve">segmentace objektů - adaptivní </w:t>
+      </w:r>
+      <w:proofErr w:type="spellStart"/>
+      <w:r>
+        <w:rPr>
+          <w:lang w:eastAsia="en-GB"/>
+        </w:rPr>
+        <w:t>prahování</w:t>
+      </w:r>
+      <w:proofErr w:type="spellEnd"/>
+      <w:r>
+        <w:rPr>
+          <w:lang w:eastAsia="en-GB"/>
+        </w:rPr>
+        <w:t xml:space="preserve"> a nalezení spojitých komponent</w:t>
+      </w:r>
+    </w:p>
+    <w:p>
+      <w:pPr>
+        <w:pStyle w:val="Odstavecseseznamem"/>
         <w:numPr>
           <w:ilvl w:val="0"/>
-          <w:numId w:val="1"/>
+          <w:numId w:val="8"/>
         </w:numPr>
-        <w:spacing w:before="100" w:beforeAutospacing="1" w:after="100" w:afterAutospacing="1" w:line="240" w:lineRule="auto"/>
-        <w:rPr>
-          <w:rFonts w:ascii="Times New Roman" w:eastAsia="Times New Roman" w:hAnsi="Times New Roman" w:cs="Times New Roman"/>
-          <w:sz w:val="24"/>
-          <w:szCs w:val="24"/>
+        <w:rPr>
           <w:lang w:eastAsia="en-GB"/>
         </w:rPr>
       </w:pPr>
       <w:r>
         <w:rPr>
-          <w:rFonts w:ascii="Times New Roman" w:eastAsia="Times New Roman" w:hAnsi="Times New Roman" w:cs="Times New Roman"/>
-          <w:sz w:val="24"/>
-          <w:szCs w:val="24"/>
           <w:lang w:eastAsia="en-GB"/>
         </w:rPr>
         <w:t>extrakce příznaků z</w:t>
       </w:r>
       <w:r>
         <w:rPr>
-          <w:rFonts w:ascii="Times New Roman" w:eastAsia="Times New Roman" w:hAnsi="Times New Roman" w:cs="Times New Roman"/>
-          <w:sz w:val="24"/>
-          <w:szCs w:val="24"/>
           <w:lang w:eastAsia="en-GB"/>
         </w:rPr>
         <w:t>e</w:t>
       </w:r>
       <w:r>
         <w:rPr>
-          <w:rFonts w:ascii="Times New Roman" w:eastAsia="Times New Roman" w:hAnsi="Times New Roman" w:cs="Times New Roman"/>
-          <w:sz w:val="24"/>
-          <w:szCs w:val="24"/>
           <w:lang w:eastAsia="en-GB"/>
         </w:rPr>
         <w:t xml:space="preserve"> segmentovaných útvarů</w:t>
@@ -299,26 +267,23 @@
     </w:p>
     <w:p>
       <w:pPr>
+        <w:pStyle w:val="Odstavecseseznamem"/>
         <w:numPr>
           <w:ilvl w:val="0"/>
-          <w:numId w:val="1"/>
+          <w:numId w:val="8"/>
         </w:numPr>
-        <w:spacing w:before="100" w:beforeAutospacing="1" w:after="100" w:afterAutospacing="1" w:line="240" w:lineRule="auto"/>
-        <w:rPr>
-          <w:rFonts w:ascii="Times New Roman" w:eastAsia="Times New Roman" w:hAnsi="Times New Roman" w:cs="Times New Roman"/>
-          <w:sz w:val="24"/>
-          <w:szCs w:val="24"/>
+        <w:rPr>
           <w:lang w:eastAsia="en-GB"/>
         </w:rPr>
       </w:pPr>
       <w:r>
-        <w:rPr>
-          <w:rFonts w:ascii="Times New Roman" w:eastAsia="Times New Roman" w:hAnsi="Times New Roman" w:cs="Times New Roman"/>
-          <w:sz w:val="24"/>
-          <w:szCs w:val="24"/>
+        <w:t>klasifikace</w:t>
+      </w:r>
+      <w:r>
+        <w:rPr>
           <w:lang w:eastAsia="en-GB"/>
         </w:rPr>
-        <w:t>klasifikace segmentů na základě extrahovaných příznaků a určení tónů podle pozice</w:t>
+        <w:t xml:space="preserve"> segmentů na základě extrahovaných příznaků a určení tónů podle pozice</w:t>
       </w:r>
     </w:p>
     <w:p>
@@ -370,69 +335,13 @@
       <w:r>
         <w:rPr>
           <w:noProof/>
-          <w:lang w:val="en-GB" w:eastAsia="en-GB"/>
+          <w:lang w:eastAsia="cs-CZ"/>
         </w:rPr>
         <w:drawing>
           <wp:inline distT="0" distB="0" distL="0" distR="0" wp14:anchorId="01B6D57E" wp14:editId="5E28EA2F">
             <wp:extent cx="419158" cy="676369"/>
             <wp:effectExtent l="0" t="0" r="0" b="9525"/>
             <wp:docPr id="3" name="Obrázek 3"/>
-            <wp:cNvGraphicFramePr>
-              <a:graphicFrameLocks xmlns:a="http://schemas.openxmlformats.org/drawingml/2006/main" noChangeAspect="1"/>
-            </wp:cNvGraphicFramePr>
-            <a:graphic xmlns:a="http://schemas.openxmlformats.org/drawingml/2006/main">
-              <a:graphicData uri="http://schemas.openxmlformats.org/drawingml/2006/picture">
-                <pic:pic xmlns:pic="http://schemas.openxmlformats.org/drawingml/2006/picture">
-                  <pic:nvPicPr>
-                    <pic:cNvPr id="1" name=""/>
-                    <pic:cNvPicPr/>
-                  </pic:nvPicPr>
-                  <pic:blipFill>
-                    <a:blip r:embed="rId11"/>
-                    <a:stretch>
-                      <a:fillRect/>
-                    </a:stretch>
-                  </pic:blipFill>
-                  <pic:spPr>
-                    <a:xfrm>
-                      <a:off x="0" y="0"/>
-                      <a:ext cx="419158" cy="676369"/>
-                    </a:xfrm>
-                    <a:prstGeom prst="rect">
-                      <a:avLst/>
-                    </a:prstGeom>
-                  </pic:spPr>
-                </pic:pic>
-              </a:graphicData>
-            </a:graphic>
-          </wp:inline>
-        </w:drawing>
-      </w:r>
-    </w:p>
-    <w:p>
-      <w:pPr>
-        <w:numPr>
-          <w:ilvl w:val="0"/>
-          <w:numId w:val="5"/>
-        </w:numPr>
-        <w:spacing w:before="100" w:beforeAutospacing="1" w:after="100" w:afterAutospacing="1" w:line="240" w:lineRule="auto"/>
-      </w:pPr>
-      <w:r>
-        <w:t>Rytmické notové skupiny, tedy noty spojené v taktu, tak i noty spojené přes více řádků (mezi klíči). Obecně i propojení více řádků, například závorkami a čárami</w:t>
-      </w:r>
-      <w:r>
-        <w:br/>
-      </w:r>
-      <w:r>
-        <w:rPr>
-          <w:noProof/>
-          <w:lang w:val="en-GB" w:eastAsia="en-GB"/>
-        </w:rPr>
-        <w:drawing>
-          <wp:inline distT="0" distB="0" distL="0" distR="0" wp14:anchorId="62ACFBBE" wp14:editId="2142A3BB">
-            <wp:extent cx="1057423" cy="704948"/>
-            <wp:effectExtent l="0" t="0" r="9525" b="0"/>
-            <wp:docPr id="1" name="Obrázek 1"/>
             <wp:cNvGraphicFramePr>
               <a:graphicFrameLocks xmlns:a="http://schemas.openxmlformats.org/drawingml/2006/main" noChangeAspect="1"/>
             </wp:cNvGraphicFramePr>
@@ -452,7 +361,7 @@
                   <pic:spPr>
                     <a:xfrm>
                       <a:off x="0" y="0"/>
-                      <a:ext cx="1057423" cy="704948"/>
+                      <a:ext cx="419158" cy="676369"/>
                     </a:xfrm>
                     <a:prstGeom prst="rect">
                       <a:avLst/>
@@ -474,20 +383,7 @@
         <w:spacing w:before="100" w:beforeAutospacing="1" w:after="100" w:afterAutospacing="1" w:line="240" w:lineRule="auto"/>
       </w:pPr>
       <w:r>
-        <w:t>Notové zápisy bubnů a jiných specifických nástrojů</w:t>
-      </w:r>
-    </w:p>
-    <w:p>
-      <w:pPr>
-        <w:numPr>
-          <w:ilvl w:val="0"/>
-          <w:numId w:val="5"/>
-        </w:numPr>
-        <w:spacing w:before="100" w:beforeAutospacing="1" w:after="100" w:afterAutospacing="1" w:line="240" w:lineRule="auto"/>
-      </w:pPr>
-      <w:r>
-        <w:lastRenderedPageBreak/>
-        <w:t>Linky</w:t>
+        <w:t>Rytmické notové skupiny, tedy noty spojené v taktu, tak i noty spojené přes více řádků (mezi klíči). Obecně i propojení více řádků, například závorkami a čárami</w:t>
       </w:r>
       <w:r>
         <w:br/>
@@ -495,13 +391,13 @@
       <w:r>
         <w:rPr>
           <w:noProof/>
-          <w:lang w:val="en-GB" w:eastAsia="en-GB"/>
+          <w:lang w:eastAsia="cs-CZ"/>
         </w:rPr>
         <w:drawing>
-          <wp:inline distT="0" distB="0" distL="0" distR="0" wp14:anchorId="25C72717" wp14:editId="64335F24">
-            <wp:extent cx="1524213" cy="1714739"/>
-            <wp:effectExtent l="0" t="0" r="0" b="0"/>
-            <wp:docPr id="6" name="Obrázek 6"/>
+          <wp:inline distT="0" distB="0" distL="0" distR="0" wp14:anchorId="62ACFBBE" wp14:editId="2142A3BB">
+            <wp:extent cx="1057423" cy="704948"/>
+            <wp:effectExtent l="0" t="0" r="9525" b="0"/>
+            <wp:docPr id="1" name="Obrázek 1"/>
             <wp:cNvGraphicFramePr>
               <a:graphicFrameLocks xmlns:a="http://schemas.openxmlformats.org/drawingml/2006/main" noChangeAspect="1"/>
             </wp:cNvGraphicFramePr>
@@ -521,7 +417,7 @@
                   <pic:spPr>
                     <a:xfrm>
                       <a:off x="0" y="0"/>
-                      <a:ext cx="1524213" cy="1714739"/>
+                      <a:ext cx="1057423" cy="704948"/>
                     </a:xfrm>
                     <a:prstGeom prst="rect">
                       <a:avLst/>
@@ -543,7 +439,7 @@
         <w:spacing w:before="100" w:beforeAutospacing="1" w:after="100" w:afterAutospacing="1" w:line="240" w:lineRule="auto"/>
       </w:pPr>
       <w:r>
-        <w:t>Svorky a obecně doplňující text (slova písně, tempo atd.) nad a pod osnovou</w:t>
+        <w:t>Notové zápisy bubnů a jiných specifických nástrojů</w:t>
       </w:r>
     </w:p>
     <w:p>
@@ -555,7 +451,8 @@
         <w:spacing w:before="100" w:beforeAutospacing="1" w:after="100" w:afterAutospacing="1" w:line="240" w:lineRule="auto"/>
       </w:pPr>
       <w:r>
-        <w:t>Legata</w:t>
+        <w:lastRenderedPageBreak/>
+        <w:t>Linky</w:t>
       </w:r>
       <w:r>
         <w:br/>
@@ -563,13 +460,13 @@
       <w:r>
         <w:rPr>
           <w:noProof/>
-          <w:lang w:val="en-GB" w:eastAsia="en-GB"/>
+          <w:lang w:eastAsia="cs-CZ"/>
         </w:rPr>
         <w:drawing>
-          <wp:inline distT="0" distB="0" distL="0" distR="0" wp14:anchorId="634BA508" wp14:editId="54C22C96">
-            <wp:extent cx="1638529" cy="543001"/>
-            <wp:effectExtent l="0" t="0" r="0" b="9525"/>
-            <wp:docPr id="8" name="Obrázek 8"/>
+          <wp:inline distT="0" distB="0" distL="0" distR="0" wp14:anchorId="25C72717" wp14:editId="64335F24">
+            <wp:extent cx="1524213" cy="1714739"/>
+            <wp:effectExtent l="0" t="0" r="0" b="0"/>
+            <wp:docPr id="6" name="Obrázek 6"/>
             <wp:cNvGraphicFramePr>
               <a:graphicFrameLocks xmlns:a="http://schemas.openxmlformats.org/drawingml/2006/main" noChangeAspect="1"/>
             </wp:cNvGraphicFramePr>
@@ -589,7 +486,7 @@
                   <pic:spPr>
                     <a:xfrm>
                       <a:off x="0" y="0"/>
-                      <a:ext cx="1638529" cy="543001"/>
+                      <a:ext cx="1524213" cy="1714739"/>
                     </a:xfrm>
                     <a:prstGeom prst="rect">
                       <a:avLst/>
@@ -611,7 +508,19 @@
         <w:spacing w:before="100" w:beforeAutospacing="1" w:after="100" w:afterAutospacing="1" w:line="240" w:lineRule="auto"/>
       </w:pPr>
       <w:r>
-        <w:t>Ligatury</w:t>
+        <w:t>Svorky a obecně doplňující text (slova písně, tempo atd.) nad a pod osnovou</w:t>
+      </w:r>
+    </w:p>
+    <w:p>
+      <w:pPr>
+        <w:numPr>
+          <w:ilvl w:val="0"/>
+          <w:numId w:val="5"/>
+        </w:numPr>
+        <w:spacing w:before="100" w:beforeAutospacing="1" w:after="100" w:afterAutospacing="1" w:line="240" w:lineRule="auto"/>
+      </w:pPr>
+      <w:r>
+        <w:t>Legata</w:t>
       </w:r>
       <w:r>
         <w:br/>
@@ -619,13 +528,13 @@
       <w:r>
         <w:rPr>
           <w:noProof/>
-          <w:lang w:val="en-GB" w:eastAsia="en-GB"/>
+          <w:lang w:eastAsia="cs-CZ"/>
         </w:rPr>
         <w:drawing>
-          <wp:inline distT="0" distB="0" distL="0" distR="0" wp14:anchorId="580C4154" wp14:editId="69C48900">
-            <wp:extent cx="990738" cy="419158"/>
-            <wp:effectExtent l="0" t="0" r="0" b="0"/>
-            <wp:docPr id="9" name="Obrázek 9"/>
+          <wp:inline distT="0" distB="0" distL="0" distR="0" wp14:anchorId="634BA508" wp14:editId="54C22C96">
+            <wp:extent cx="1638529" cy="543001"/>
+            <wp:effectExtent l="0" t="0" r="0" b="9525"/>
+            <wp:docPr id="8" name="Obrázek 8"/>
             <wp:cNvGraphicFramePr>
               <a:graphicFrameLocks xmlns:a="http://schemas.openxmlformats.org/drawingml/2006/main" noChangeAspect="1"/>
             </wp:cNvGraphicFramePr>
@@ -645,6 +554,62 @@
                   <pic:spPr>
                     <a:xfrm>
                       <a:off x="0" y="0"/>
+                      <a:ext cx="1638529" cy="543001"/>
+                    </a:xfrm>
+                    <a:prstGeom prst="rect">
+                      <a:avLst/>
+                    </a:prstGeom>
+                  </pic:spPr>
+                </pic:pic>
+              </a:graphicData>
+            </a:graphic>
+          </wp:inline>
+        </w:drawing>
+      </w:r>
+    </w:p>
+    <w:p>
+      <w:pPr>
+        <w:numPr>
+          <w:ilvl w:val="0"/>
+          <w:numId w:val="5"/>
+        </w:numPr>
+        <w:spacing w:before="100" w:beforeAutospacing="1" w:after="100" w:afterAutospacing="1" w:line="240" w:lineRule="auto"/>
+      </w:pPr>
+      <w:r>
+        <w:t>Ligatury</w:t>
+      </w:r>
+      <w:r>
+        <w:br/>
+      </w:r>
+      <w:r>
+        <w:rPr>
+          <w:noProof/>
+          <w:lang w:eastAsia="cs-CZ"/>
+        </w:rPr>
+        <w:drawing>
+          <wp:inline distT="0" distB="0" distL="0" distR="0" wp14:anchorId="580C4154" wp14:editId="69C48900">
+            <wp:extent cx="990738" cy="419158"/>
+            <wp:effectExtent l="0" t="0" r="0" b="0"/>
+            <wp:docPr id="9" name="Obrázek 9"/>
+            <wp:cNvGraphicFramePr>
+              <a:graphicFrameLocks xmlns:a="http://schemas.openxmlformats.org/drawingml/2006/main" noChangeAspect="1"/>
+            </wp:cNvGraphicFramePr>
+            <a:graphic xmlns:a="http://schemas.openxmlformats.org/drawingml/2006/main">
+              <a:graphicData uri="http://schemas.openxmlformats.org/drawingml/2006/picture">
+                <pic:pic xmlns:pic="http://schemas.openxmlformats.org/drawingml/2006/picture">
+                  <pic:nvPicPr>
+                    <pic:cNvPr id="1" name=""/>
+                    <pic:cNvPicPr/>
+                  </pic:nvPicPr>
+                  <pic:blipFill>
+                    <a:blip r:embed="rId16"/>
+                    <a:stretch>
+                      <a:fillRect/>
+                    </a:stretch>
+                  </pic:blipFill>
+                  <pic:spPr>
+                    <a:xfrm>
+                      <a:off x="0" y="0"/>
                       <a:ext cx="990738" cy="419158"/>
                     </a:xfrm>
                     <a:prstGeom prst="rect">
@@ -675,7 +640,7 @@
       <w:r>
         <w:rPr>
           <w:noProof/>
-          <w:lang w:val="en-GB" w:eastAsia="en-GB"/>
+          <w:lang w:eastAsia="cs-CZ"/>
         </w:rPr>
         <w:drawing>
           <wp:inline distT="0" distB="0" distL="0" distR="0">
@@ -695,7 +660,7 @@
                     </pic:cNvPicPr>
                   </pic:nvPicPr>
                   <pic:blipFill>
-                    <a:blip r:embed="rId16">
+                    <a:blip r:embed="rId17">
                       <a:extLst>
                         <a:ext uri="{28A0092B-C50C-407E-A947-70E740481C1C}">
                           <a14:useLocalDpi xmlns:a14="http://schemas.microsoft.com/office/drawing/2010/main" val="0"/>
@@ -744,7 +709,7 @@
       <w:r>
         <w:rPr>
           <w:noProof/>
-          <w:lang w:val="en-GB" w:eastAsia="en-GB"/>
+          <w:lang w:eastAsia="cs-CZ"/>
         </w:rPr>
         <w:drawing>
           <wp:inline distT="0" distB="0" distL="0" distR="0">
@@ -764,7 +729,7 @@
                     </pic:cNvPicPr>
                   </pic:nvPicPr>
                   <pic:blipFill>
-                    <a:blip r:embed="rId17">
+                    <a:blip r:embed="rId18">
                       <a:extLst>
                         <a:ext uri="{28A0092B-C50C-407E-A947-70E740481C1C}">
                           <a14:useLocalDpi xmlns:a14="http://schemas.microsoft.com/office/drawing/2010/main" val="0"/>
@@ -882,6 +847,7 @@
         <w:pStyle w:val="Nadpis2"/>
       </w:pPr>
       <w:r>
+        <w:lastRenderedPageBreak/>
         <w:t>Odstranění notové osnovy</w:t>
       </w:r>
     </w:p>
@@ -890,15 +856,22 @@
         <w:jc w:val="both"/>
       </w:pPr>
       <w:r>
-        <w:t xml:space="preserve">Před odstraněním not, je nutné nejdříve detekovat linky osnovy. Jelikož jsme vycházeli z předpokladů, že obraz je rovný, bylo možné použít následující postup. Nejdříve jsou vytvořeny průměty osy y (počet černých pixelů pro jednotlivé řádky) </w:t>
-      </w:r>
-      <w:proofErr w:type="gramStart"/>
-      <w:r>
-        <w:t>viz. následující</w:t>
-      </w:r>
-      <w:proofErr w:type="gramEnd"/>
-      <w:r>
-        <w:t xml:space="preserve"> obrázek.</w:t>
+        <w:t>Před odstraněním notové osnovy</w:t>
+      </w:r>
+      <w:r>
+        <w:t xml:space="preserve"> je nutné nejdříve detekovat linky osnovy. Jelikož jsme vycházeli z předpokladů, že obraz je rovný, bylo možné použít následující postup. Nejdříve jsou vytvořeny průměty osy y (počet černých pixelů pro jednotlivé řádky) </w:t>
+      </w:r>
+      <w:r>
+        <w:t xml:space="preserve">– </w:t>
+      </w:r>
+      <w:r>
+        <w:t>viz</w:t>
+      </w:r>
+      <w:r>
+        <w:t xml:space="preserve"> </w:t>
+      </w:r>
+      <w:r>
+        <w:t>následující obrázek.</w:t>
       </w:r>
     </w:p>
     <w:p/>
@@ -906,7 +879,7 @@
       <w:r>
         <w:rPr>
           <w:noProof/>
-          <w:lang w:val="en-GB" w:eastAsia="en-GB"/>
+          <w:lang w:eastAsia="cs-CZ"/>
         </w:rPr>
         <w:drawing>
           <wp:inline distT="0" distB="0" distL="0" distR="0" wp14:anchorId="521205A0" wp14:editId="7434F631">
@@ -924,7 +897,7 @@
                     <pic:cNvPicPr/>
                   </pic:nvPicPr>
                   <pic:blipFill>
-                    <a:blip r:embed="rId18"/>
+                    <a:blip r:embed="rId19"/>
                     <a:stretch>
                       <a:fillRect/>
                     </a:stretch>
@@ -947,10 +920,22 @@
     </w:p>
     <w:p>
       <w:r>
-        <w:t>Liky vytvoří špičaté vrcholy. Za linku se považuje ten vrchol, který je větší než 80% šířky. Šírka linky je vypočtena jako průměrná šířka vrcholů v celém obrázku. Výška lin</w:t>
-      </w:r>
-      <w:r>
-        <w:t>ky je vypočten jako průměrná výš</w:t>
+        <w:t xml:space="preserve">Liky vytvoří </w:t>
+      </w:r>
+      <w:r>
+        <w:t xml:space="preserve">v histogramu </w:t>
+      </w:r>
+      <w:r>
+        <w:t>špičaté vrcholy. Za linku se považuje ten vrchol, který je větší než 80% šířky. Šírka linky je vypočtena jako průměrná šířka vrcholů v celém obrázku. Výška lin</w:t>
+      </w:r>
+      <w:r>
+        <w:t>ky je vypočten</w:t>
+      </w:r>
+      <w:r>
+        <w:t>a</w:t>
+      </w:r>
+      <w:r>
+        <w:t xml:space="preserve"> jako průměrná výš</w:t>
       </w:r>
       <w:r>
         <w:t>ka řádku mezi pěti linkami</w:t>
@@ -1005,7 +990,7 @@
       <w:r>
         <w:rPr>
           <w:noProof/>
-          <w:lang w:val="en-GB" w:eastAsia="en-GB"/>
+          <w:lang w:eastAsia="cs-CZ"/>
         </w:rPr>
         <w:drawing>
           <wp:inline distT="0" distB="0" distL="0" distR="0" wp14:anchorId="29D4D91E" wp14:editId="659A1BFA">
@@ -1025,7 +1010,7 @@
                     </pic:cNvPicPr>
                   </pic:nvPicPr>
                   <pic:blipFill>
-                    <a:blip r:embed="rId19">
+                    <a:blip r:embed="rId20">
                       <a:extLst>
                         <a:ext uri="{28A0092B-C50C-407E-A947-70E740481C1C}">
                           <a14:useLocalDpi xmlns:a14="http://schemas.microsoft.com/office/drawing/2010/main" val="0"/>
@@ -1065,14 +1050,27 @@
       <w:r>
         <w:t xml:space="preserve">Obrázek </w:t>
       </w:r>
-      <w:fldSimple w:instr=" SEQ Obrázek \* ARABIC ">
-        <w:r>
-          <w:rPr>
-            <w:noProof/>
-          </w:rPr>
-          <w:t>1</w:t>
-        </w:r>
-      </w:fldSimple>
+      <w:r>
+        <w:fldChar w:fldCharType="begin"/>
+      </w:r>
+      <w:r>
+        <w:instrText xml:space="preserve"> SEQ Obrázek \* ARABIC </w:instrText>
+      </w:r>
+      <w:r>
+        <w:fldChar w:fldCharType="separate"/>
+      </w:r>
+      <w:r>
+        <w:rPr>
+          <w:noProof/>
+        </w:rPr>
+        <w:t>1</w:t>
+      </w:r>
+      <w:r>
+        <w:rPr>
+          <w:noProof/>
+        </w:rPr>
+        <w:fldChar w:fldCharType="end"/>
+      </w:r>
       <w:r>
         <w:t>. Před zpracováním</w:t>
       </w:r>
@@ -1084,117 +1082,14 @@
       <w:r>
         <w:rPr>
           <w:noProof/>
-          <w:lang w:val="en-GB" w:eastAsia="en-GB"/>
-        </w:rPr>
+          <w:lang w:eastAsia="cs-CZ"/>
+        </w:rPr>
+        <w:lastRenderedPageBreak/>
         <w:drawing>
           <wp:inline distT="0" distB="0" distL="0" distR="0" wp14:anchorId="1F971E7A" wp14:editId="0378F3B5">
             <wp:extent cx="5760720" cy="2303145"/>
             <wp:effectExtent l="0" t="0" r="0" b="1905"/>
             <wp:docPr id="14" name="Obrázek 14"/>
-            <wp:cNvGraphicFramePr>
-              <a:graphicFrameLocks xmlns:a="http://schemas.openxmlformats.org/drawingml/2006/main" noChangeAspect="1"/>
-            </wp:cNvGraphicFramePr>
-            <a:graphic xmlns:a="http://schemas.openxmlformats.org/drawingml/2006/main">
-              <a:graphicData uri="http://schemas.openxmlformats.org/drawingml/2006/picture">
-                <pic:pic xmlns:pic="http://schemas.openxmlformats.org/drawingml/2006/picture">
-                  <pic:nvPicPr>
-                    <pic:cNvPr id="1" name=""/>
-                    <pic:cNvPicPr/>
-                  </pic:nvPicPr>
-                  <pic:blipFill>
-                    <a:blip r:embed="rId20"/>
-                    <a:stretch>
-                      <a:fillRect/>
-                    </a:stretch>
-                  </pic:blipFill>
-                  <pic:spPr>
-                    <a:xfrm>
-                      <a:off x="0" y="0"/>
-                      <a:ext cx="5760720" cy="2303145"/>
-                    </a:xfrm>
-                    <a:prstGeom prst="rect">
-                      <a:avLst/>
-                    </a:prstGeom>
-                  </pic:spPr>
-                </pic:pic>
-              </a:graphicData>
-            </a:graphic>
-          </wp:inline>
-        </w:drawing>
-      </w:r>
-    </w:p>
-    <w:p>
-      <w:pPr>
-        <w:pStyle w:val="Titulek"/>
-        <w:jc w:val="center"/>
-      </w:pPr>
-      <w:r>
-        <w:t xml:space="preserve">Obrázek </w:t>
-      </w:r>
-      <w:fldSimple w:instr=" SEQ Obrázek \* ARABIC ">
-        <w:r>
-          <w:rPr>
-            <w:noProof/>
-          </w:rPr>
-          <w:t>2</w:t>
-        </w:r>
-      </w:fldSimple>
-      <w:r>
-        <w:t>. Po odstranění linek (linky jsou naznačeny šedě)</w:t>
-      </w:r>
-      <w:r>
-        <w:rPr>
-          <w:noProof/>
-        </w:rPr>
-        <w:t>.</w:t>
-      </w:r>
-      <w:r>
-        <w:rPr>
-          <w:noProof/>
-        </w:rPr>
-        <w:t xml:space="preserve"> </w:t>
-      </w:r>
-      <w:r>
-        <w:rPr>
-          <w:noProof/>
-        </w:rPr>
-        <w:t>Červené čtverce uzavírají oblast deekovaných symbolů. Modré čtverce zvýraňují detekovaneé hlavíčky</w:t>
-      </w:r>
-    </w:p>
-    <w:p>
-      <w:pPr>
-        <w:jc w:val="both"/>
-      </w:pPr>
-      <w:r>
-        <w:t xml:space="preserve">Linky jsou odstraňovány i pro pomocné linky (tzv. žebříky) nad a pod osnovou, maximálně však 4 nad a 4 pod. U tohoto typu mazání linek je nevýhoda, že výsledný obraz může být mírně deformován. Také </w:t>
-      </w:r>
-      <w:r>
-        <w:lastRenderedPageBreak/>
-        <w:t xml:space="preserve">dochází k půlení celých a k částečnému půlení půlových not, které leží mezi linkami </w:t>
-      </w:r>
-      <w:proofErr w:type="gramStart"/>
-      <w:r>
-        <w:t>viz. následující</w:t>
-      </w:r>
-      <w:proofErr w:type="gramEnd"/>
-      <w:r>
-        <w:t xml:space="preserve"> obrázek.</w:t>
-      </w:r>
-    </w:p>
-    <w:p>
-      <w:pPr>
-        <w:jc w:val="center"/>
-      </w:pPr>
-      <w:r>
-        <w:rPr>
-          <w:noProof/>
-          <w:lang w:val="en-GB" w:eastAsia="en-GB"/>
-        </w:rPr>
-        <w:drawing>
-          <wp:inline distT="0" distB="0" distL="0" distR="0" wp14:anchorId="76888268" wp14:editId="0B8445A8">
-            <wp:extent cx="2556947" cy="695325"/>
-            <wp:effectExtent l="0" t="0" r="0" b="0"/>
-            <wp:docPr id="15" name="Obrázek 15"/>
             <wp:cNvGraphicFramePr>
               <a:graphicFrameLocks xmlns:a="http://schemas.openxmlformats.org/drawingml/2006/main" noChangeAspect="1"/>
             </wp:cNvGraphicFramePr>
@@ -1214,7 +1109,7 @@
                   <pic:spPr>
                     <a:xfrm>
                       <a:off x="0" y="0"/>
-                      <a:ext cx="2589745" cy="704244"/>
+                      <a:ext cx="5760720" cy="2303145"/>
                     </a:xfrm>
                     <a:prstGeom prst="rect">
                       <a:avLst/>
@@ -1229,10 +1124,76 @@
     </w:p>
     <w:p>
       <w:pPr>
+        <w:pStyle w:val="Titulek"/>
+        <w:jc w:val="center"/>
+      </w:pPr>
+      <w:r>
+        <w:t xml:space="preserve">Obrázek </w:t>
+      </w:r>
+      <w:r>
+        <w:fldChar w:fldCharType="begin"/>
+      </w:r>
+      <w:r>
+        <w:instrText xml:space="preserve"> SEQ Obrázek \* ARABIC </w:instrText>
+      </w:r>
+      <w:r>
+        <w:fldChar w:fldCharType="separate"/>
+      </w:r>
+      <w:r>
+        <w:rPr>
+          <w:noProof/>
+        </w:rPr>
+        <w:t>2</w:t>
+      </w:r>
+      <w:r>
+        <w:rPr>
+          <w:noProof/>
+        </w:rPr>
+        <w:fldChar w:fldCharType="end"/>
+      </w:r>
+      <w:r>
+        <w:t>. Po odstranění linek (linky jsou naznačeny šedě)</w:t>
+      </w:r>
+      <w:r>
+        <w:rPr>
+          <w:noProof/>
+        </w:rPr>
+        <w:t>.</w:t>
+      </w:r>
+      <w:r>
+        <w:rPr>
+          <w:noProof/>
+        </w:rPr>
+        <w:t xml:space="preserve"> </w:t>
+      </w:r>
+      <w:r>
+        <w:rPr>
+          <w:noProof/>
+        </w:rPr>
+        <w:t>Červené čtverce uzavírají oblast deekovaných symbolů. Modré čtverce zvýraňují detekovaneé hlavíčky</w:t>
+      </w:r>
+    </w:p>
+    <w:p>
+      <w:pPr>
         <w:jc w:val="both"/>
       </w:pPr>
       <w:r>
-        <w:t>Jelikož jsou hlavičky hledání v originálním obrázku, tak nám toto chování nevadilo, protože pokud je symbol uvnitř hlavičky, tak může být zahozen. Následuje obrázek se zvýrazněnou hlavičkou po detekci hlaviček.</w:t>
+        <w:t>Linky jsou odstraňovány i pro pomocné linky (</w:t>
+      </w:r>
+      <w:r>
+        <w:t>slangově</w:t>
+      </w:r>
+      <w:r>
+        <w:t xml:space="preserve"> žebříky) nad a pod osnovou, maximálně však 4 nad a 4 pod. U tohoto typu mazání linek je nevýhoda, že výsledný obraz může být mírně deformován. Také dochází k půlení celých a k částečnému půlení půlových not</w:t>
+      </w:r>
+      <w:r>
+        <w:t xml:space="preserve">, které leží mezi linkami – viz </w:t>
+      </w:r>
+      <w:r>
+        <w:t>následující</w:t>
+      </w:r>
+      <w:r>
+        <w:t xml:space="preserve"> obrázek.</w:t>
       </w:r>
     </w:p>
     <w:p>
@@ -1242,13 +1203,13 @@
       <w:r>
         <w:rPr>
           <w:noProof/>
-          <w:lang w:val="en-GB" w:eastAsia="en-GB"/>
+          <w:lang w:eastAsia="cs-CZ"/>
         </w:rPr>
         <w:drawing>
-          <wp:inline distT="0" distB="0" distL="0" distR="0" wp14:anchorId="52ABA2FE" wp14:editId="4B4B010D">
-            <wp:extent cx="2810398" cy="752475"/>
-            <wp:effectExtent l="0" t="0" r="9525" b="0"/>
-            <wp:docPr id="16" name="Obrázek 16"/>
+          <wp:inline distT="0" distB="0" distL="0" distR="0" wp14:anchorId="76888268" wp14:editId="0B8445A8">
+            <wp:extent cx="2556947" cy="695325"/>
+            <wp:effectExtent l="0" t="0" r="0" b="0"/>
+            <wp:docPr id="15" name="Obrázek 15"/>
             <wp:cNvGraphicFramePr>
               <a:graphicFrameLocks xmlns:a="http://schemas.openxmlformats.org/drawingml/2006/main" noChangeAspect="1"/>
             </wp:cNvGraphicFramePr>
@@ -1268,6 +1229,63 @@
                   <pic:spPr>
                     <a:xfrm>
                       <a:off x="0" y="0"/>
+                      <a:ext cx="2589745" cy="704244"/>
+                    </a:xfrm>
+                    <a:prstGeom prst="rect">
+                      <a:avLst/>
+                    </a:prstGeom>
+                  </pic:spPr>
+                </pic:pic>
+              </a:graphicData>
+            </a:graphic>
+          </wp:inline>
+        </w:drawing>
+      </w:r>
+    </w:p>
+    <w:p>
+      <w:pPr>
+        <w:jc w:val="both"/>
+      </w:pPr>
+      <w:r>
+        <w:t>Jelikož jsou hlavičky hledány</w:t>
+      </w:r>
+      <w:r>
+        <w:t xml:space="preserve"> v originálním obrázku, tak nám toto chování nevadilo, protože pokud je symbol uvnitř hlavičky, tak může být zahozen. Následuje obrázek se zvýrazněnou hlavičkou po detekci hlaviček.</w:t>
+      </w:r>
+    </w:p>
+    <w:p>
+      <w:pPr>
+        <w:jc w:val="center"/>
+      </w:pPr>
+      <w:r>
+        <w:rPr>
+          <w:noProof/>
+          <w:lang w:eastAsia="cs-CZ"/>
+        </w:rPr>
+        <w:drawing>
+          <wp:inline distT="0" distB="0" distL="0" distR="0" wp14:anchorId="52ABA2FE" wp14:editId="4B4B010D">
+            <wp:extent cx="2810398" cy="752475"/>
+            <wp:effectExtent l="0" t="0" r="9525" b="0"/>
+            <wp:docPr id="16" name="Obrázek 16"/>
+            <wp:cNvGraphicFramePr>
+              <a:graphicFrameLocks xmlns:a="http://schemas.openxmlformats.org/drawingml/2006/main" noChangeAspect="1"/>
+            </wp:cNvGraphicFramePr>
+            <a:graphic xmlns:a="http://schemas.openxmlformats.org/drawingml/2006/main">
+              <a:graphicData uri="http://schemas.openxmlformats.org/drawingml/2006/picture">
+                <pic:pic xmlns:pic="http://schemas.openxmlformats.org/drawingml/2006/picture">
+                  <pic:nvPicPr>
+                    <pic:cNvPr id="1" name=""/>
+                    <pic:cNvPicPr/>
+                  </pic:nvPicPr>
+                  <pic:blipFill>
+                    <a:blip r:embed="rId23"/>
+                    <a:stretch>
+                      <a:fillRect/>
+                    </a:stretch>
+                  </pic:blipFill>
+                  <pic:spPr>
+                    <a:xfrm>
+                      <a:off x="0" y="0"/>
                       <a:ext cx="2895467" cy="775252"/>
                     </a:xfrm>
                     <a:prstGeom prst="rect">
@@ -1350,7 +1368,10 @@
       </w:r>
       <w:proofErr w:type="spellEnd"/>
       <w:r>
-        <w:t xml:space="preserve"> za pomocí </w:t>
+        <w:t xml:space="preserve"> pomocí</w:t>
+      </w:r>
+      <w:r>
+        <w:t xml:space="preserve"> </w:t>
       </w:r>
       <w:proofErr w:type="spellStart"/>
       <w:r>
@@ -1376,7 +1397,6 @@
         <w:t>Následuje pouze transformace hierarchie kontur a děr, tak že kontury nebo díry, které vzájemně koliduji, jsou spojeny a je vytvořena nová obalující kontura.</w:t>
       </w:r>
     </w:p>
-    <w:p/>
     <w:p>
       <w:pPr>
         <w:pStyle w:val="Nadpis2"/>
@@ -1387,11 +1407,20 @@
     </w:p>
     <w:p>
       <w:r>
-        <w:t xml:space="preserve">Detekce hlaviček je prováděna na originálním obrázku, aby bylo možné detekovat i hlavičky celých a půlových not (odstranění linek je může rozpůlit). Je </w:t>
+        <w:t>Detekce hlaviček je prováděna na originálním obrázku, aby bylo možné detekovat i hlavičky celých a půlových not (odstranění l</w:t>
+      </w:r>
+      <w:r>
+        <w:t xml:space="preserve">inek je může rozpůlit). </w:t>
+      </w:r>
+      <w:r>
+        <w:t>Hledání j</w:t>
+      </w:r>
+      <w:r>
+        <w:t xml:space="preserve">e </w:t>
       </w:r>
       <w:proofErr w:type="gramStart"/>
       <w:r>
-        <w:t>implantována</w:t>
+        <w:t>implementováno</w:t>
       </w:r>
       <w:proofErr w:type="gramEnd"/>
       <w:r>
@@ -1461,6 +1490,7 @@
         <w:jc w:val="center"/>
       </w:pPr>
       <w:r>
+        <w:lastRenderedPageBreak/>
         <w:pict>
           <v:shapetype id="_x0000_t75" coordsize="21600,21600" o:spt="75" o:preferrelative="t" path="m@4@5l@4@11@9@11@9@5xe" filled="f" stroked="f">
             <v:stroke joinstyle="miter"/>
@@ -1482,139 +1512,226 @@
             <o:lock v:ext="edit" aspectratio="t"/>
           </v:shapetype>
           <v:shape id="_x0000_i1025" type="#_x0000_t75" style="width:54pt;height:36pt">
-            <v:imagedata r:id="rId23" o:title="black_note"/>
+            <v:imagedata r:id="rId24" o:title="black_note"/>
           </v:shape>
         </w:pict>
       </w:r>
       <w:r>
         <w:pict>
           <v:shape id="_x0000_i1026" type="#_x0000_t75" style="width:49.5pt;height:36pt">
-            <v:imagedata r:id="rId24" o:title="half_note"/>
+            <v:imagedata r:id="rId25" o:title="half_note"/>
           </v:shape>
         </w:pict>
       </w:r>
       <w:r>
         <w:pict>
           <v:shape id="_x0000_i1027" type="#_x0000_t75" style="width:68.25pt;height:36.75pt">
-            <v:imagedata r:id="rId25" o:title="whole_note"/>
+            <v:imagedata r:id="rId26" o:title="whole_note"/>
           </v:shape>
         </w:pict>
       </w:r>
     </w:p>
-    <w:p/>
     <w:p>
       <w:pPr>
         <w:pStyle w:val="Nadpis2"/>
       </w:pPr>
       <w:r>
+        <w:t>Určení výšky noty</w:t>
+      </w:r>
+    </w:p>
+    <w:p>
+      <w:r>
+        <w:t>Pokud víme, kde leží hlavičky not, a stejně tak známe pozici notové osnovy, lze určit výšku noty. K tomuto je potřeba znát velikost rozestupu mezi linkami notové osnovy, dále přesnou pozici alespoň jedné linky. Jako souřadnici notové hlavičky bereme její střed.</w:t>
+      </w:r>
+    </w:p>
+    <w:p>
+      <w:pPr>
+        <w:pStyle w:val="Nadpis2"/>
+      </w:pPr>
+      <w:r>
         <w:t>Klasifikace detekovaných objektů</w:t>
       </w:r>
     </w:p>
     <w:p>
-      <w:pPr>
-        <w:jc w:val="both"/>
-        <w:rPr>
-          <w:rFonts w:ascii="Times New Roman" w:hAnsi="Times New Roman" w:cs="Times New Roman"/>
-        </w:rPr>
-      </w:pPr>
-      <w:r>
-        <w:rPr>
-          <w:rFonts w:ascii="Times New Roman" w:hAnsi="Times New Roman" w:cs="Times New Roman"/>
-        </w:rPr>
-        <w:t>Pro klasifikaci detekovaných objektů je použita metoda K </w:t>
+      <w:r>
+        <w:t xml:space="preserve">Pro klasifikaci detekovaných objektů je použita metoda </w:t>
+      </w:r>
+      <w:r>
+        <w:rPr>
+          <w:b/>
+        </w:rPr>
+        <w:t>K </w:t>
       </w:r>
       <w:proofErr w:type="spellStart"/>
       <w:r>
         <w:rPr>
-          <w:rFonts w:ascii="Times New Roman" w:hAnsi="Times New Roman" w:cs="Times New Roman"/>
+          <w:b/>
         </w:rPr>
         <w:t>Nearest</w:t>
       </w:r>
       <w:proofErr w:type="spellEnd"/>
       <w:r>
         <w:rPr>
-          <w:rFonts w:ascii="Times New Roman" w:hAnsi="Times New Roman" w:cs="Times New Roman"/>
+          <w:b/>
         </w:rPr>
         <w:t xml:space="preserve"> </w:t>
       </w:r>
       <w:proofErr w:type="spellStart"/>
       <w:r>
         <w:rPr>
-          <w:rFonts w:ascii="Times New Roman" w:hAnsi="Times New Roman" w:cs="Times New Roman"/>
+          <w:b/>
         </w:rPr>
         <w:t>Neighbour</w:t>
       </w:r>
       <w:proofErr w:type="spellEnd"/>
       <w:r>
-        <w:rPr>
-          <w:rFonts w:ascii="Times New Roman" w:hAnsi="Times New Roman" w:cs="Times New Roman"/>
-        </w:rPr>
         <w:t xml:space="preserve"> (KNN)</w:t>
       </w:r>
       <w:sdt>
         <w:sdtPr>
-          <w:rPr>
-            <w:rFonts w:ascii="Times New Roman" w:hAnsi="Times New Roman" w:cs="Times New Roman"/>
-          </w:rPr>
           <w:id w:val="-581826672"/>
           <w:citation/>
         </w:sdtPr>
         <w:sdtEndPr/>
         <w:sdtContent>
           <w:r>
-            <w:rPr>
-              <w:rFonts w:ascii="Times New Roman" w:hAnsi="Times New Roman" w:cs="Times New Roman"/>
-            </w:rPr>
             <w:fldChar w:fldCharType="begin"/>
           </w:r>
           <w:r>
-            <w:rPr>
-              <w:rFonts w:ascii="Times New Roman" w:hAnsi="Times New Roman" w:cs="Times New Roman"/>
-            </w:rPr>
             <w:instrText xml:space="preserve">CITATION OCR14 \l 1029 </w:instrText>
           </w:r>
           <w:r>
-            <w:rPr>
-              <w:rFonts w:ascii="Times New Roman" w:hAnsi="Times New Roman" w:cs="Times New Roman"/>
-            </w:rPr>
             <w:fldChar w:fldCharType="separate"/>
           </w:r>
           <w:r>
             <w:rPr>
-              <w:rFonts w:ascii="Times New Roman" w:hAnsi="Times New Roman" w:cs="Times New Roman"/>
               <w:noProof/>
             </w:rPr>
             <w:t xml:space="preserve"> (OCR of Hand-written Data using kNN, 2014)</w:t>
           </w:r>
           <w:r>
-            <w:rPr>
-              <w:rFonts w:ascii="Times New Roman" w:hAnsi="Times New Roman" w:cs="Times New Roman"/>
-            </w:rPr>
             <w:fldChar w:fldCharType="end"/>
           </w:r>
         </w:sdtContent>
       </w:sdt>
       <w:r>
-        <w:rPr>
-          <w:rFonts w:ascii="Times New Roman" w:hAnsi="Times New Roman" w:cs="Times New Roman"/>
-        </w:rPr>
         <w:t xml:space="preserve">. </w:t>
       </w:r>
       <w:r>
-        <w:rPr>
-          <w:rFonts w:ascii="Times New Roman" w:hAnsi="Times New Roman" w:cs="Times New Roman"/>
-        </w:rPr>
-        <w:t xml:space="preserve">Ovšem místo rukou psaných čísel detekujeme symboly vyskytující se v notových zápisech. Jsou to noty celé, půlové, čtvrťové, osminové a šestnáctinové, dále tyto samé pomlky, houslový klíč, oddělení taktů, křížky, béčka, odrazy a předznamenání. Všechny ostatní symboly zanedbáváme. Všechny symboly jsou normalizované </w:t>
-      </w:r>
-      <w:r>
-        <w:rPr>
-          <w:rFonts w:ascii="Times New Roman" w:hAnsi="Times New Roman" w:cs="Times New Roman"/>
-        </w:rPr>
+        <w:t xml:space="preserve">Ovšem místo rukou psaných čísel detekujeme symboly vyskytující se v notových zápisech. Jsou to noty celé, půlové, čtvrťové, osminové a šestnáctinové, dále </w:t>
+      </w:r>
+      <w:r>
+        <w:t>stejně dlouhé</w:t>
+      </w:r>
+      <w:r>
+        <w:t xml:space="preserve"> pomlky, houslový klíč, oddělení taktů</w:t>
+      </w:r>
+      <w:r>
+        <w:t xml:space="preserve"> (taktové čáry)</w:t>
+      </w:r>
+      <w:r>
+        <w:t>, křížky, béčka, odr</w:t>
+      </w:r>
+      <w:r>
+        <w:t>ážky a</w:t>
+      </w:r>
+      <w:r>
+        <w:t xml:space="preserve"> předznamenání. Všechny ostatní symboly zanedbáváme. Všechny symboly jsou normalizované </w:t>
+      </w:r>
+      <w:r>
         <w:t>pro invarianci vůči velikosti. Sada vzorů pro naučení klasifikátoru byla vytvořena ze vzorových partů, které jsme rozdělili po jednotlivých symbolech do příslušných tříd.</w:t>
       </w:r>
     </w:p>
     <w:p>
       <w:pPr>
+        <w:keepNext/>
+      </w:pPr>
+      <w:r>
+        <w:rPr>
+          <w:noProof/>
+          <w:lang w:eastAsia="cs-CZ"/>
+        </w:rPr>
+        <w:drawing>
+          <wp:inline distT="0" distB="0" distL="0" distR="0" wp14:anchorId="50602810" wp14:editId="13EDC136">
+            <wp:extent cx="5760720" cy="2284107"/>
+            <wp:effectExtent l="0" t="0" r="0" b="1905"/>
+            <wp:docPr id="2" name="Obrázek 2"/>
+            <wp:cNvGraphicFramePr>
+              <a:graphicFrameLocks xmlns:a="http://schemas.openxmlformats.org/drawingml/2006/main" noChangeAspect="1"/>
+            </wp:cNvGraphicFramePr>
+            <a:graphic xmlns:a="http://schemas.openxmlformats.org/drawingml/2006/main">
+              <a:graphicData uri="http://schemas.openxmlformats.org/drawingml/2006/picture">
+                <pic:pic xmlns:pic="http://schemas.openxmlformats.org/drawingml/2006/picture">
+                  <pic:nvPicPr>
+                    <pic:cNvPr id="1" name=""/>
+                    <pic:cNvPicPr/>
+                  </pic:nvPicPr>
+                  <pic:blipFill>
+                    <a:blip r:embed="rId27">
+                      <a:extLst>
+                        <a:ext uri="{28A0092B-C50C-407E-A947-70E740481C1C}">
+                          <a14:useLocalDpi xmlns:a14="http://schemas.microsoft.com/office/drawing/2010/main" val="0"/>
+                        </a:ext>
+                      </a:extLst>
+                    </a:blip>
+                    <a:stretch>
+                      <a:fillRect/>
+                    </a:stretch>
+                  </pic:blipFill>
+                  <pic:spPr>
+                    <a:xfrm>
+                      <a:off x="0" y="0"/>
+                      <a:ext cx="5760720" cy="2284107"/>
+                    </a:xfrm>
+                    <a:prstGeom prst="rect">
+                      <a:avLst/>
+                    </a:prstGeom>
+                  </pic:spPr>
+                </pic:pic>
+              </a:graphicData>
+            </a:graphic>
+          </wp:inline>
+        </w:drawing>
+      </w:r>
+    </w:p>
+    <w:p>
+      <w:pPr>
+        <w:pStyle w:val="Titulek"/>
+        <w:jc w:val="center"/>
+      </w:pPr>
+      <w:r>
+        <w:t xml:space="preserve">Obrázek </w:t>
+      </w:r>
+      <w:r>
+        <w:fldChar w:fldCharType="begin"/>
+      </w:r>
+      <w:r>
+        <w:instrText xml:space="preserve"> SEQ Obrázek \* ARABIC </w:instrText>
+      </w:r>
+      <w:r>
+        <w:fldChar w:fldCharType="separate"/>
+      </w:r>
+      <w:r>
+        <w:rPr>
+          <w:noProof/>
+        </w:rPr>
+        <w:t>3</w:t>
+      </w:r>
+      <w:r>
+        <w:fldChar w:fldCharType="end"/>
+      </w:r>
+      <w:r>
+        <w:t>.</w:t>
+      </w:r>
+      <w:r>
+        <w:rPr>
+          <w:noProof/>
+        </w:rPr>
+        <w:t xml:space="preserve"> Zeleně je vidět výstup klasifikátoru, modře jsou vypsány názvy not. Rovněž je vidět mnoho objektů, pro které není klasifikátor natrénován (písmena, číslice)</w:t>
+      </w:r>
+    </w:p>
+    <w:p>
+      <w:pPr>
         <w:pStyle w:val="Nadpis1"/>
       </w:pPr>
       <w:r>
@@ -1622,49 +1739,504 @@
       </w:r>
     </w:p>
     <w:p>
-      <w:pPr>
-        <w:rPr>
-          <w:b/>
-          <w:color w:val="FF0000"/>
-        </w:rPr>
-      </w:pPr>
+      <w:r>
+        <w:t xml:space="preserve">Samostatně od všech ostatních modulů byl trénován a testován klasifikátor. </w:t>
+      </w:r>
+      <w:r>
+        <w:t>Pro trénování a testování jsme vytvořili sadu souborů, ve které je každá třída zastoupena v tisíci exemplářích (celkem tedy 27000 souborů). Testováno bylo vždy na kompletní sadě, lišil se počet natrénovaných vzorků</w:t>
+      </w:r>
+      <w:r>
+        <w:t xml:space="preserve">. Ty byly vždy vybírány jako náhodná podmnožina testovací množiny o zadané velikosti. Při špatné volbě vzorků může dojít ke stavu, že menší </w:t>
+      </w:r>
       <w:proofErr w:type="spellStart"/>
       <w:r>
-        <w:rPr>
-          <w:b/>
-          <w:color w:val="FF0000"/>
-        </w:rPr>
-        <w:t>matej</w:t>
+        <w:t>trénovací</w:t>
       </w:r>
       <w:proofErr w:type="spellEnd"/>
+      <w:r>
+        <w:t xml:space="preserve"> sada je úspěšnější než větší.</w:t>
+      </w:r>
+    </w:p>
+    <w:tbl>
+      <w:tblPr>
+        <w:tblStyle w:val="Mkatabulky"/>
+        <w:tblW w:w="0" w:type="auto"/>
+        <w:jc w:val="center"/>
+        <w:tblLook w:val="04A0" w:firstRow="1" w:lastRow="0" w:firstColumn="1" w:lastColumn="0" w:noHBand="0" w:noVBand="1"/>
+      </w:tblPr>
+      <w:tblGrid>
+        <w:gridCol w:w="2660"/>
+        <w:gridCol w:w="2268"/>
+        <w:gridCol w:w="2268"/>
+      </w:tblGrid>
+      <w:tr>
+        <w:trPr>
+          <w:jc w:val="center"/>
+        </w:trPr>
+        <w:tc>
+          <w:tcPr>
+            <w:tcW w:w="2660" w:type="dxa"/>
+          </w:tcPr>
+          <w:p>
+            <w:r>
+              <w:t xml:space="preserve">Velikost </w:t>
+            </w:r>
+            <w:proofErr w:type="spellStart"/>
+            <w:r>
+              <w:t>trénovací</w:t>
+            </w:r>
+            <w:proofErr w:type="spellEnd"/>
+            <w:r>
+              <w:t xml:space="preserve"> množiny</w:t>
+            </w:r>
+          </w:p>
+        </w:tc>
+        <w:tc>
+          <w:tcPr>
+            <w:tcW w:w="2268" w:type="dxa"/>
+          </w:tcPr>
+          <w:p>
+            <w:r>
+              <w:t>Úspěšnost (měření 1)</w:t>
+            </w:r>
+          </w:p>
+        </w:tc>
+        <w:tc>
+          <w:tcPr>
+            <w:tcW w:w="2268" w:type="dxa"/>
+          </w:tcPr>
+          <w:p>
+            <w:r>
+              <w:t>Úspěšnost (měření 2)</w:t>
+            </w:r>
+          </w:p>
+        </w:tc>
+      </w:tr>
+      <w:tr>
+        <w:trPr>
+          <w:jc w:val="center"/>
+        </w:trPr>
+        <w:tc>
+          <w:tcPr>
+            <w:tcW w:w="2660" w:type="dxa"/>
+          </w:tcPr>
+          <w:p>
+            <w:pPr>
+              <w:jc w:val="right"/>
+            </w:pPr>
+            <w:r>
+              <w:t>250</w:t>
+            </w:r>
+          </w:p>
+        </w:tc>
+        <w:tc>
+          <w:tcPr>
+            <w:tcW w:w="2268" w:type="dxa"/>
+          </w:tcPr>
+          <w:p>
+            <w:pPr>
+              <w:jc w:val="right"/>
+            </w:pPr>
+            <w:r>
+              <w:t>99.9592592593 %</w:t>
+            </w:r>
+          </w:p>
+        </w:tc>
+        <w:tc>
+          <w:tcPr>
+            <w:tcW w:w="2268" w:type="dxa"/>
+          </w:tcPr>
+          <w:p>
+            <w:pPr>
+              <w:jc w:val="right"/>
+            </w:pPr>
+            <w:r>
+              <w:t>---</w:t>
+            </w:r>
+          </w:p>
+        </w:tc>
+      </w:tr>
+      <w:tr>
+        <w:trPr>
+          <w:jc w:val="center"/>
+        </w:trPr>
+        <w:tc>
+          <w:tcPr>
+            <w:tcW w:w="2660" w:type="dxa"/>
+          </w:tcPr>
+          <w:p>
+            <w:pPr>
+              <w:jc w:val="right"/>
+            </w:pPr>
+            <w:r>
+              <w:t>200</w:t>
+            </w:r>
+          </w:p>
+        </w:tc>
+        <w:tc>
+          <w:tcPr>
+            <w:tcW w:w="2268" w:type="dxa"/>
+          </w:tcPr>
+          <w:p>
+            <w:pPr>
+              <w:jc w:val="right"/>
+            </w:pPr>
+            <w:r>
+              <w:t>99.9296296296 %</w:t>
+            </w:r>
+          </w:p>
+        </w:tc>
+        <w:tc>
+          <w:tcPr>
+            <w:tcW w:w="2268" w:type="dxa"/>
+          </w:tcPr>
+          <w:p>
+            <w:pPr>
+              <w:jc w:val="right"/>
+            </w:pPr>
+            <w:r>
+              <w:t>---</w:t>
+            </w:r>
+          </w:p>
+        </w:tc>
+      </w:tr>
+      <w:tr>
+        <w:trPr>
+          <w:jc w:val="center"/>
+        </w:trPr>
+        <w:tc>
+          <w:tcPr>
+            <w:tcW w:w="2660" w:type="dxa"/>
+          </w:tcPr>
+          <w:p>
+            <w:pPr>
+              <w:jc w:val="right"/>
+            </w:pPr>
+            <w:r>
+              <w:t>150</w:t>
+            </w:r>
+          </w:p>
+        </w:tc>
+        <w:tc>
+          <w:tcPr>
+            <w:tcW w:w="2268" w:type="dxa"/>
+          </w:tcPr>
+          <w:p>
+            <w:pPr>
+              <w:jc w:val="right"/>
+            </w:pPr>
+            <w:r>
+              <w:t>99.8074074074 %</w:t>
+            </w:r>
+          </w:p>
+        </w:tc>
+        <w:tc>
+          <w:tcPr>
+            <w:tcW w:w="2268" w:type="dxa"/>
+          </w:tcPr>
+          <w:p>
+            <w:pPr>
+              <w:jc w:val="right"/>
+            </w:pPr>
+            <w:r>
+              <w:t>---</w:t>
+            </w:r>
+          </w:p>
+        </w:tc>
+      </w:tr>
+      <w:tr>
+        <w:trPr>
+          <w:jc w:val="center"/>
+        </w:trPr>
+        <w:tc>
+          <w:tcPr>
+            <w:tcW w:w="2660" w:type="dxa"/>
+          </w:tcPr>
+          <w:p>
+            <w:pPr>
+              <w:jc w:val="right"/>
+            </w:pPr>
+            <w:r>
+              <w:t>100</w:t>
+            </w:r>
+          </w:p>
+        </w:tc>
+        <w:tc>
+          <w:tcPr>
+            <w:tcW w:w="2268" w:type="dxa"/>
+          </w:tcPr>
+          <w:p>
+            <w:pPr>
+              <w:jc w:val="right"/>
+            </w:pPr>
+            <w:r>
+              <w:t>99.8703703704 %</w:t>
+            </w:r>
+          </w:p>
+        </w:tc>
+        <w:tc>
+          <w:tcPr>
+            <w:tcW w:w="2268" w:type="dxa"/>
+          </w:tcPr>
+          <w:p>
+            <w:pPr>
+              <w:jc w:val="right"/>
+            </w:pPr>
+            <w:r>
+              <w:t>---</w:t>
+            </w:r>
+          </w:p>
+        </w:tc>
+      </w:tr>
+      <w:tr>
+        <w:trPr>
+          <w:jc w:val="center"/>
+        </w:trPr>
+        <w:tc>
+          <w:tcPr>
+            <w:tcW w:w="2660" w:type="dxa"/>
+          </w:tcPr>
+          <w:p>
+            <w:pPr>
+              <w:jc w:val="right"/>
+            </w:pPr>
+            <w:r>
+              <w:t>50</w:t>
+            </w:r>
+          </w:p>
+        </w:tc>
+        <w:tc>
+          <w:tcPr>
+            <w:tcW w:w="2268" w:type="dxa"/>
+          </w:tcPr>
+          <w:p>
+            <w:pPr>
+              <w:jc w:val="right"/>
+            </w:pPr>
+            <w:r>
+              <w:t>99.2888888889 %</w:t>
+            </w:r>
+          </w:p>
+        </w:tc>
+        <w:tc>
+          <w:tcPr>
+            <w:tcW w:w="2268" w:type="dxa"/>
+          </w:tcPr>
+          <w:p>
+            <w:pPr>
+              <w:jc w:val="right"/>
+            </w:pPr>
+            <w:r>
+              <w:t>99.4333333333 %</w:t>
+            </w:r>
+          </w:p>
+        </w:tc>
+      </w:tr>
+      <w:tr>
+        <w:trPr>
+          <w:jc w:val="center"/>
+        </w:trPr>
+        <w:tc>
+          <w:tcPr>
+            <w:tcW w:w="2660" w:type="dxa"/>
+          </w:tcPr>
+          <w:p>
+            <w:pPr>
+              <w:jc w:val="right"/>
+            </w:pPr>
+            <w:r>
+              <w:t>25</w:t>
+            </w:r>
+          </w:p>
+        </w:tc>
+        <w:tc>
+          <w:tcPr>
+            <w:tcW w:w="2268" w:type="dxa"/>
+          </w:tcPr>
+          <w:p>
+            <w:pPr>
+              <w:jc w:val="right"/>
+            </w:pPr>
+            <w:r>
+              <w:t>98.337037037</w:t>
+            </w:r>
+            <w:r>
+              <w:t>0</w:t>
+            </w:r>
+            <w:r>
+              <w:t xml:space="preserve"> %</w:t>
+            </w:r>
+          </w:p>
+        </w:tc>
+        <w:tc>
+          <w:tcPr>
+            <w:tcW w:w="2268" w:type="dxa"/>
+          </w:tcPr>
+          <w:p>
+            <w:pPr>
+              <w:jc w:val="right"/>
+            </w:pPr>
+            <w:r>
+              <w:t>96.2296296296 %</w:t>
+            </w:r>
+          </w:p>
+        </w:tc>
+      </w:tr>
+      <w:tr>
+        <w:trPr>
+          <w:jc w:val="center"/>
+        </w:trPr>
+        <w:tc>
+          <w:tcPr>
+            <w:tcW w:w="2660" w:type="dxa"/>
+          </w:tcPr>
+          <w:p>
+            <w:pPr>
+              <w:jc w:val="right"/>
+            </w:pPr>
+            <w:r>
+              <w:t>10</w:t>
+            </w:r>
+          </w:p>
+        </w:tc>
+        <w:tc>
+          <w:tcPr>
+            <w:tcW w:w="2268" w:type="dxa"/>
+          </w:tcPr>
+          <w:p>
+            <w:pPr>
+              <w:jc w:val="right"/>
+            </w:pPr>
+            <w:r>
+              <w:t>74.3407407407 %</w:t>
+            </w:r>
+          </w:p>
+        </w:tc>
+        <w:tc>
+          <w:tcPr>
+            <w:tcW w:w="2268" w:type="dxa"/>
+          </w:tcPr>
+          <w:p>
+            <w:pPr>
+              <w:keepNext/>
+              <w:jc w:val="right"/>
+            </w:pPr>
+            <w:r>
+              <w:t>81.5851851852 %</w:t>
+            </w:r>
+          </w:p>
+        </w:tc>
+      </w:tr>
+    </w:tbl>
+    <w:p>
+      <w:pPr>
+        <w:pStyle w:val="Titulek"/>
+        <w:jc w:val="center"/>
+      </w:pPr>
+      <w:r>
+        <w:t xml:space="preserve">Tabulka </w:t>
+      </w:r>
+      <w:r>
+        <w:fldChar w:fldCharType="begin"/>
+      </w:r>
+      <w:r>
+        <w:instrText xml:space="preserve"> SEQ Tabulka \* ARABIC </w:instrText>
+      </w:r>
+      <w:r>
+        <w:fldChar w:fldCharType="separate"/>
+      </w:r>
+      <w:r>
+        <w:rPr>
+          <w:noProof/>
+        </w:rPr>
+        <w:t>1</w:t>
+      </w:r>
+      <w:r>
+        <w:fldChar w:fldCharType="end"/>
+      </w:r>
+      <w:r>
+        <w:t xml:space="preserve">. Výsledky měření úspěšnosti klasifikátoru pro různě velkou </w:t>
+      </w:r>
+      <w:proofErr w:type="spellStart"/>
+      <w:r>
+        <w:t>trénovací</w:t>
+      </w:r>
+      <w:proofErr w:type="spellEnd"/>
+      <w:r>
+        <w:t xml:space="preserve"> množinu.</w:t>
+      </w:r>
+    </w:p>
+    <w:p>
+      <w:r>
+        <w:lastRenderedPageBreak/>
+        <w:t xml:space="preserve">Netrénovali jsme více než 250 vzorků, protože při větších </w:t>
+      </w:r>
+      <w:proofErr w:type="spellStart"/>
+      <w:r>
+        <w:t>trénovacích</w:t>
+      </w:r>
+      <w:proofErr w:type="spellEnd"/>
+      <w:r>
+        <w:t xml:space="preserve"> sadách docházelo k problémům s pamětí (program padal s chybovou hláškou „</w:t>
+      </w:r>
+      <w:proofErr w:type="spellStart"/>
+      <w:r>
+        <w:t>Memory</w:t>
+      </w:r>
+      <w:proofErr w:type="spellEnd"/>
+      <w:r>
+        <w:t xml:space="preserve"> </w:t>
+      </w:r>
+      <w:proofErr w:type="spellStart"/>
+      <w:r>
+        <w:t>Error</w:t>
+      </w:r>
+      <w:proofErr w:type="spellEnd"/>
+      <w:r>
+        <w:t>“).</w:t>
+      </w:r>
+    </w:p>
+    <w:p>
+      <w:r>
+        <w:t>Z těchto testů vyplynulo, že problémy budou s osminovými a šestnáctinovými notami, protože někdy může být jeden praporek noty osminové stejně široký jako dva splývající praporky noty šestnáctinové. Může také docházet k záměně půlové/celé pauzy za taktovou čáru. Při převedení na normalizovanou velikost se tyto objekty jeví jako plný čtverec.</w:t>
+      </w:r>
+    </w:p>
+    <w:p>
+      <w:r>
+        <w:t>Vzhledem k tomu, že byly při testování klasifikátoru předkládány jen „známé“ objekty ze tříd, které má natrénované, dosahuje úspěšnost více než 99 % již pro relativně malý vzorek. Se stoupajícím počtem vzorků roste úspěšnost, nepodařilo se nám najít hranici, kdy by byl klasifikátor přetrénovaný. S počtem vzorků rovněž rostl jak čas potřebný na trénování, tak i čas potřebný na klasifikaci.</w:t>
+      </w:r>
+    </w:p>
+    <w:p>
+      <w:r>
+        <w:t>Podrobné výsledky jsou uvedeny v příloze tohoto dokumentu.</w:t>
+      </w:r>
     </w:p>
     <w:p>
       <w:pPr>
         <w:pStyle w:val="Nadpis1"/>
       </w:pPr>
       <w:r>
-        <w:lastRenderedPageBreak/>
         <w:t>Závěr</w:t>
       </w:r>
     </w:p>
     <w:p>
-      <w:pPr>
-        <w:rPr>
-          <w:b/>
-          <w:color w:val="FF0000"/>
-        </w:rPr>
-      </w:pPr>
+      <w:r>
+        <w:t>Podařilo se nám implementovat software, který dokáže načíst obrázek s notovým zápisem nějakého partu a v tomto obrázku jednotlivé noty klasifikovat – určit jejich délku a výšku. Dále takto dokáže rozpoznat i pomlky, taktové čáry, tečky, předznamenání a houslový klíč. Program nerozpoznává texty, číslice a další symboly, jak je uvedeno na začátku tohoto dokumentu. Pokud se některé z nepodporovaných symbolů na vstupu objeví, jsou často klasifikovány jako tečka.</w:t>
+      </w:r>
+    </w:p>
+    <w:p>
+      <w:r>
+        <w:t xml:space="preserve">Pokud bychom měli tento software dále rozvíjet, bylo by jistě nutné rozšířit množinu podporovaných symbolů, které bychom měli klasifikovat. Dále vytvořit gramatiku a podle syntaktických a sémantických pravidel kontrolovat a případně korigovat výstup klasifikátoru. Takovýto výstup by pak bylo možné ukládat třeba jako </w:t>
+      </w:r>
       <w:proofErr w:type="spellStart"/>
       <w:r>
-        <w:rPr>
-          <w:b/>
-          <w:color w:val="FF0000"/>
-        </w:rPr>
-        <w:t>matej</w:t>
+        <w:t>midi</w:t>
       </w:r>
       <w:proofErr w:type="spellEnd"/>
-    </w:p>
-    <w:p/>
+      <w:r>
+        <w:t xml:space="preserve"> soubory.</w:t>
+      </w:r>
+    </w:p>
     <w:p>
       <w:pPr>
         <w:pStyle w:val="Nadpis1"/>
@@ -1742,8 +2314,6 @@
       <w:r>
         <w:t>Klasifikace symbolů</w:t>
       </w:r>
-      <w:bookmarkStart w:id="0" w:name="_GoBack"/>
-      <w:bookmarkEnd w:id="0"/>
     </w:p>
     <w:p>
       <w:r>
@@ -1755,20 +2325,46 @@
         <w:pStyle w:val="Odstavecseseznamem"/>
         <w:numPr>
           <w:ilvl w:val="0"/>
-          <w:numId w:val="7"/>
+          <w:numId w:val="9"/>
         </w:numPr>
-        <w:rPr>
-          <w:b/>
-          <w:color w:val="FF0000"/>
-        </w:rPr>
-      </w:pPr>
-      <w:r>
-        <w:rPr>
-          <w:b/>
-          <w:color w:val="FF0000"/>
-        </w:rPr>
-        <w:t>TODO</w:t>
-      </w:r>
+      </w:pPr>
+      <w:r>
+        <w:t>Testování a trénování klasifikátoru</w:t>
+      </w:r>
+    </w:p>
+    <w:p>
+      <w:pPr>
+        <w:pStyle w:val="Odstavecseseznamem"/>
+        <w:numPr>
+          <w:ilvl w:val="0"/>
+          <w:numId w:val="9"/>
+        </w:numPr>
+      </w:pPr>
+      <w:r>
+        <w:t>Určení výšky not</w:t>
+      </w:r>
+    </w:p>
+    <w:p>
+      <w:pPr>
+        <w:pStyle w:val="Odstavecseseznamem"/>
+        <w:numPr>
+          <w:ilvl w:val="0"/>
+          <w:numId w:val="9"/>
+        </w:numPr>
+      </w:pPr>
+      <w:r>
+        <w:t xml:space="preserve">Výroba testovacích a </w:t>
+      </w:r>
+      <w:proofErr w:type="spellStart"/>
+      <w:r>
+        <w:t>trénovacích</w:t>
+      </w:r>
+      <w:proofErr w:type="spellEnd"/>
+      <w:r>
+        <w:t xml:space="preserve"> dat</w:t>
+      </w:r>
+      <w:bookmarkStart w:id="0" w:name="_GoBack"/>
+      <w:bookmarkEnd w:id="0"/>
     </w:p>
     <w:p>
       <w:pPr>
@@ -1791,7 +2387,7 @@
       </w:r>
       <w:proofErr w:type="spellStart"/>
       <w:r>
-        <w:t>opencv</w:t>
+        <w:t>OpenCV</w:t>
       </w:r>
       <w:proofErr w:type="spellEnd"/>
       <w:r>
@@ -1820,7 +2416,13 @@
       </w:pPr>
       <w:proofErr w:type="spellStart"/>
       <w:r>
-        <w:t>opencv</w:t>
+        <w:t>O</w:t>
+      </w:r>
+      <w:r>
+        <w:t>pen</w:t>
+      </w:r>
+      <w:r>
+        <w:t>CV</w:t>
       </w:r>
       <w:proofErr w:type="spellEnd"/>
       <w:r>
@@ -1834,12 +2436,18 @@
       <w:r>
         <w:t xml:space="preserve"> </w:t>
       </w:r>
-      <w:hyperlink r:id="rId26" w:anchor="opencv" w:history="1">
+      <w:r>
+        <w:t>viz</w:t>
+      </w:r>
+      <w:r>
+        <w:t xml:space="preserve"> </w:t>
+      </w:r>
+      <w:hyperlink r:id="rId28" w:history="1">
         <w:r>
           <w:rPr>
             <w:rStyle w:val="Hypertextovodkaz"/>
           </w:rPr>
-          <w:t>viz.</w:t>
+          <w:t>http://www.lfd.uci.edu/~gohlke/pythonlibs/#opencv</w:t>
         </w:r>
       </w:hyperlink>
       <w:r>
@@ -1866,7 +2474,7 @@
         </w:numPr>
         <w:spacing w:before="100" w:beforeAutospacing="1" w:after="100" w:afterAutospacing="1" w:line="240" w:lineRule="auto"/>
       </w:pPr>
-      <w:hyperlink r:id="rId27" w:history="1">
+      <w:hyperlink r:id="rId29" w:history="1">
         <w:proofErr w:type="spellStart"/>
         <w:r>
           <w:rPr>
@@ -1888,13 +2496,15 @@
         </w:numPr>
         <w:spacing w:before="100" w:beforeAutospacing="1" w:after="100" w:afterAutospacing="1" w:line="240" w:lineRule="auto"/>
       </w:pPr>
-      <w:hyperlink r:id="rId28" w:history="1">
+      <w:hyperlink r:id="rId30" w:history="1">
+        <w:proofErr w:type="spellStart"/>
         <w:r>
           <w:rPr>
             <w:rStyle w:val="Hypertextovodkaz"/>
           </w:rPr>
           <w:t>Matplotlib</w:t>
         </w:r>
+        <w:proofErr w:type="spellEnd"/>
       </w:hyperlink>
     </w:p>
     <w:p>
@@ -1970,46 +2580,34 @@
         </w:p>
         <w:sdt>
           <w:sdtPr>
+            <w:id w:val="-573587230"/>
+            <w:bibliography/>
+          </w:sdtPr>
+          <w:sdtEndPr>
             <w:rPr>
               <w:rFonts w:ascii="Times New Roman" w:hAnsi="Times New Roman" w:cs="Times New Roman"/>
             </w:rPr>
-            <w:id w:val="-573587230"/>
-            <w:bibliography/>
-          </w:sdtPr>
-          <w:sdtEndPr/>
+          </w:sdtEndPr>
           <w:sdtContent>
             <w:p>
               <w:pPr>
-                <w:pStyle w:val="Bibliografie"/>
-                <w:ind w:left="720" w:hanging="720"/>
                 <w:rPr>
-                  <w:rFonts w:ascii="Times New Roman" w:hAnsi="Times New Roman" w:cs="Times New Roman"/>
                   <w:noProof/>
                   <w:sz w:val="24"/>
                   <w:szCs w:val="24"/>
                 </w:rPr>
               </w:pPr>
               <w:r>
-                <w:rPr>
-                  <w:rFonts w:ascii="Times New Roman" w:hAnsi="Times New Roman" w:cs="Times New Roman"/>
-                </w:rPr>
                 <w:fldChar w:fldCharType="begin"/>
               </w:r>
               <w:r>
-                <w:rPr>
-                  <w:rFonts w:ascii="Times New Roman" w:hAnsi="Times New Roman" w:cs="Times New Roman"/>
-                </w:rPr>
                 <w:instrText>BIBLIOGRAPHY</w:instrText>
               </w:r>
               <w:r>
-                <w:rPr>
-                  <w:rFonts w:ascii="Times New Roman" w:hAnsi="Times New Roman" w:cs="Times New Roman"/>
-                </w:rPr>
                 <w:fldChar w:fldCharType="separate"/>
               </w:r>
               <w:r>
                 <w:rPr>
-                  <w:rFonts w:ascii="Times New Roman" w:hAnsi="Times New Roman" w:cs="Times New Roman"/>
                   <w:i/>
                   <w:iCs/>
                   <w:noProof/>
@@ -2018,7 +2616,6 @@
               </w:r>
               <w:r>
                 <w:rPr>
-                  <w:rFonts w:ascii="Times New Roman" w:hAnsi="Times New Roman" w:cs="Times New Roman"/>
                   <w:noProof/>
                 </w:rPr>
                 <w:t>. (23. prosinec 2014). Načteno z OpenCV 3.0.0-dev documentation: http://docs.opencv.org/trunk/doc/py_tutorials/py_ml/py_knn/py_knn_opencv/py_knn_opencv.html</w:t>
@@ -2051,7 +2648,7 @@
         </w:numPr>
         <w:spacing w:before="100" w:beforeAutospacing="1" w:after="100" w:afterAutospacing="1" w:line="240" w:lineRule="auto"/>
       </w:pPr>
-      <w:hyperlink r:id="rId29" w:history="1">
+      <w:hyperlink r:id="rId31" w:history="1">
         <w:r>
           <w:rPr>
             <w:rStyle w:val="Hypertextovodkaz"/>
@@ -2068,7 +2665,7 @@
         </w:numPr>
         <w:spacing w:before="100" w:beforeAutospacing="1" w:after="100" w:afterAutospacing="1" w:line="240" w:lineRule="auto"/>
       </w:pPr>
-      <w:hyperlink r:id="rId30" w:history="1">
+      <w:hyperlink r:id="rId32" w:history="1">
         <w:r>
           <w:rPr>
             <w:rStyle w:val="Hypertextovodkaz"/>
@@ -2085,10 +2682,10 @@
         </w:numPr>
         <w:spacing w:before="100" w:beforeAutospacing="1" w:after="100" w:afterAutospacing="1" w:line="240" w:lineRule="auto"/>
         <w:rPr>
-          <w:rFonts w:ascii="Times New Roman" w:hAnsi="Times New Roman" w:cs="Times New Roman"/>
-        </w:rPr>
-      </w:pPr>
-      <w:hyperlink r:id="rId31" w:history="1">
+          <w:rStyle w:val="Hypertextovodkaz"/>
+        </w:rPr>
+      </w:pPr>
+      <w:hyperlink r:id="rId33" w:history="1">
         <w:r>
           <w:rPr>
             <w:rStyle w:val="Hypertextovodkaz"/>
@@ -2097,8 +2694,467 @@
         </w:r>
       </w:hyperlink>
     </w:p>
+    <w:p>
+      <w:pPr>
+        <w:rPr>
+          <w:rStyle w:val="Hypertextovodkaz"/>
+        </w:rPr>
+      </w:pPr>
+      <w:r>
+        <w:rPr>
+          <w:rStyle w:val="Hypertextovodkaz"/>
+        </w:rPr>
+        <w:br w:type="page"/>
+      </w:r>
+    </w:p>
+    <w:p>
+      <w:pPr>
+        <w:pStyle w:val="Nadpis1"/>
+      </w:pPr>
+      <w:r>
+        <w:lastRenderedPageBreak/>
+        <w:t>Příloha – podrobné výsledky měření</w:t>
+      </w:r>
+    </w:p>
+    <w:p>
+      <w:r>
+        <w:t>Řádek = třída vzorku, sloupec = kam se vzorek klasifikoval</w:t>
+      </w:r>
+      <w:r>
+        <w:t>. Ideální stav: všude 0 kromě diagonály.</w:t>
+      </w:r>
+    </w:p>
+    <w:p>
+      <w:pPr>
+        <w:pStyle w:val="Nadpis2"/>
+      </w:pPr>
+      <w:r>
+        <w:t xml:space="preserve">250 </w:t>
+      </w:r>
+      <w:proofErr w:type="spellStart"/>
+      <w:r>
+        <w:t>trénovacích</w:t>
+      </w:r>
+      <w:proofErr w:type="spellEnd"/>
+      <w:r>
+        <w:t xml:space="preserve"> vzorků</w:t>
+      </w:r>
+    </w:p>
+    <w:p>
+      <w:r>
+        <w:rPr>
+          <w:noProof/>
+          <w:lang w:eastAsia="cs-CZ"/>
+        </w:rPr>
+        <w:drawing>
+          <wp:inline distT="0" distB="0" distL="0" distR="0" wp14:anchorId="13A14292" wp14:editId="169420AD">
+            <wp:extent cx="5760720" cy="3713294"/>
+            <wp:effectExtent l="0" t="0" r="0" b="1905"/>
+            <wp:docPr id="4" name="Obrázek 4"/>
+            <wp:cNvGraphicFramePr>
+              <a:graphicFrameLocks xmlns:a="http://schemas.openxmlformats.org/drawingml/2006/main" noChangeAspect="1"/>
+            </wp:cNvGraphicFramePr>
+            <a:graphic xmlns:a="http://schemas.openxmlformats.org/drawingml/2006/main">
+              <a:graphicData uri="http://schemas.openxmlformats.org/drawingml/2006/picture">
+                <pic:pic xmlns:pic="http://schemas.openxmlformats.org/drawingml/2006/picture">
+                  <pic:nvPicPr>
+                    <pic:cNvPr id="0" name=""/>
+                    <pic:cNvPicPr/>
+                  </pic:nvPicPr>
+                  <pic:blipFill>
+                    <a:blip r:embed="rId34"/>
+                    <a:stretch>
+                      <a:fillRect/>
+                    </a:stretch>
+                  </pic:blipFill>
+                  <pic:spPr>
+                    <a:xfrm>
+                      <a:off x="0" y="0"/>
+                      <a:ext cx="5760720" cy="3713294"/>
+                    </a:xfrm>
+                    <a:prstGeom prst="rect">
+                      <a:avLst/>
+                    </a:prstGeom>
+                  </pic:spPr>
+                </pic:pic>
+              </a:graphicData>
+            </a:graphic>
+          </wp:inline>
+        </w:drawing>
+      </w:r>
+    </w:p>
+    <w:p>
+      <w:pPr>
+        <w:pStyle w:val="Nadpis2"/>
+      </w:pPr>
+      <w:r>
+        <w:t>20</w:t>
+      </w:r>
+      <w:r>
+        <w:t xml:space="preserve">0 </w:t>
+      </w:r>
+      <w:proofErr w:type="spellStart"/>
+      <w:r>
+        <w:t>trénovacích</w:t>
+      </w:r>
+      <w:proofErr w:type="spellEnd"/>
+      <w:r>
+        <w:t xml:space="preserve"> vzorků</w:t>
+      </w:r>
+    </w:p>
+    <w:p>
+      <w:r>
+        <w:rPr>
+          <w:noProof/>
+          <w:lang w:eastAsia="cs-CZ"/>
+        </w:rPr>
+        <w:drawing>
+          <wp:inline distT="0" distB="0" distL="0" distR="0" wp14:anchorId="3D2B5463" wp14:editId="56E3040E">
+            <wp:extent cx="5760720" cy="3716356"/>
+            <wp:effectExtent l="0" t="0" r="0" b="0"/>
+            <wp:docPr id="7" name="Obrázek 7"/>
+            <wp:cNvGraphicFramePr>
+              <a:graphicFrameLocks xmlns:a="http://schemas.openxmlformats.org/drawingml/2006/main" noChangeAspect="1"/>
+            </wp:cNvGraphicFramePr>
+            <a:graphic xmlns:a="http://schemas.openxmlformats.org/drawingml/2006/main">
+              <a:graphicData uri="http://schemas.openxmlformats.org/drawingml/2006/picture">
+                <pic:pic xmlns:pic="http://schemas.openxmlformats.org/drawingml/2006/picture">
+                  <pic:nvPicPr>
+                    <pic:cNvPr id="0" name=""/>
+                    <pic:cNvPicPr/>
+                  </pic:nvPicPr>
+                  <pic:blipFill>
+                    <a:blip r:embed="rId35"/>
+                    <a:stretch>
+                      <a:fillRect/>
+                    </a:stretch>
+                  </pic:blipFill>
+                  <pic:spPr>
+                    <a:xfrm>
+                      <a:off x="0" y="0"/>
+                      <a:ext cx="5760720" cy="3716356"/>
+                    </a:xfrm>
+                    <a:prstGeom prst="rect">
+                      <a:avLst/>
+                    </a:prstGeom>
+                  </pic:spPr>
+                </pic:pic>
+              </a:graphicData>
+            </a:graphic>
+          </wp:inline>
+        </w:drawing>
+      </w:r>
+    </w:p>
+    <w:p>
+      <w:pPr>
+        <w:pStyle w:val="Nadpis2"/>
+      </w:pPr>
+      <w:r>
+        <w:lastRenderedPageBreak/>
+        <w:t>1</w:t>
+      </w:r>
+      <w:r>
+        <w:t xml:space="preserve">50 </w:t>
+      </w:r>
+      <w:proofErr w:type="spellStart"/>
+      <w:r>
+        <w:t>trénovacích</w:t>
+      </w:r>
+      <w:proofErr w:type="spellEnd"/>
+      <w:r>
+        <w:t xml:space="preserve"> vzorků</w:t>
+      </w:r>
+    </w:p>
+    <w:p>
+      <w:r>
+        <w:rPr>
+          <w:noProof/>
+          <w:lang w:eastAsia="cs-CZ"/>
+        </w:rPr>
+        <w:drawing>
+          <wp:inline distT="0" distB="0" distL="0" distR="0" wp14:anchorId="3F5606C9" wp14:editId="1CB8A6B6">
+            <wp:extent cx="5760720" cy="3748204"/>
+            <wp:effectExtent l="0" t="0" r="0" b="5080"/>
+            <wp:docPr id="17" name="Obrázek 17"/>
+            <wp:cNvGraphicFramePr>
+              <a:graphicFrameLocks xmlns:a="http://schemas.openxmlformats.org/drawingml/2006/main" noChangeAspect="1"/>
+            </wp:cNvGraphicFramePr>
+            <a:graphic xmlns:a="http://schemas.openxmlformats.org/drawingml/2006/main">
+              <a:graphicData uri="http://schemas.openxmlformats.org/drawingml/2006/picture">
+                <pic:pic xmlns:pic="http://schemas.openxmlformats.org/drawingml/2006/picture">
+                  <pic:nvPicPr>
+                    <pic:cNvPr id="0" name=""/>
+                    <pic:cNvPicPr/>
+                  </pic:nvPicPr>
+                  <pic:blipFill>
+                    <a:blip r:embed="rId36"/>
+                    <a:stretch>
+                      <a:fillRect/>
+                    </a:stretch>
+                  </pic:blipFill>
+                  <pic:spPr>
+                    <a:xfrm>
+                      <a:off x="0" y="0"/>
+                      <a:ext cx="5760720" cy="3748204"/>
+                    </a:xfrm>
+                    <a:prstGeom prst="rect">
+                      <a:avLst/>
+                    </a:prstGeom>
+                  </pic:spPr>
+                </pic:pic>
+              </a:graphicData>
+            </a:graphic>
+          </wp:inline>
+        </w:drawing>
+      </w:r>
+    </w:p>
+    <w:p>
+      <w:pPr>
+        <w:pStyle w:val="Nadpis2"/>
+      </w:pPr>
+      <w:r>
+        <w:t>10</w:t>
+      </w:r>
+      <w:r>
+        <w:t xml:space="preserve">0 </w:t>
+      </w:r>
+      <w:proofErr w:type="spellStart"/>
+      <w:r>
+        <w:t>trénovacích</w:t>
+      </w:r>
+      <w:proofErr w:type="spellEnd"/>
+      <w:r>
+        <w:t xml:space="preserve"> vzorků</w:t>
+      </w:r>
+    </w:p>
+    <w:p>
+      <w:r>
+        <w:rPr>
+          <w:noProof/>
+          <w:lang w:eastAsia="cs-CZ"/>
+        </w:rPr>
+        <w:drawing>
+          <wp:inline distT="0" distB="0" distL="0" distR="0" wp14:anchorId="4ACD75A9" wp14:editId="7ED77514">
+            <wp:extent cx="5760720" cy="3710844"/>
+            <wp:effectExtent l="0" t="0" r="0" b="4445"/>
+            <wp:docPr id="18" name="Obrázek 18"/>
+            <wp:cNvGraphicFramePr>
+              <a:graphicFrameLocks xmlns:a="http://schemas.openxmlformats.org/drawingml/2006/main" noChangeAspect="1"/>
+            </wp:cNvGraphicFramePr>
+            <a:graphic xmlns:a="http://schemas.openxmlformats.org/drawingml/2006/main">
+              <a:graphicData uri="http://schemas.openxmlformats.org/drawingml/2006/picture">
+                <pic:pic xmlns:pic="http://schemas.openxmlformats.org/drawingml/2006/picture">
+                  <pic:nvPicPr>
+                    <pic:cNvPr id="0" name=""/>
+                    <pic:cNvPicPr/>
+                  </pic:nvPicPr>
+                  <pic:blipFill>
+                    <a:blip r:embed="rId37"/>
+                    <a:stretch>
+                      <a:fillRect/>
+                    </a:stretch>
+                  </pic:blipFill>
+                  <pic:spPr>
+                    <a:xfrm>
+                      <a:off x="0" y="0"/>
+                      <a:ext cx="5760720" cy="3710844"/>
+                    </a:xfrm>
+                    <a:prstGeom prst="rect">
+                      <a:avLst/>
+                    </a:prstGeom>
+                  </pic:spPr>
+                </pic:pic>
+              </a:graphicData>
+            </a:graphic>
+          </wp:inline>
+        </w:drawing>
+      </w:r>
+    </w:p>
+    <w:p>
+      <w:pPr>
+        <w:pStyle w:val="Nadpis2"/>
+      </w:pPr>
+      <w:r>
+        <w:lastRenderedPageBreak/>
+        <w:t xml:space="preserve">50 </w:t>
+      </w:r>
+      <w:proofErr w:type="spellStart"/>
+      <w:r>
+        <w:t>trénovacích</w:t>
+      </w:r>
+      <w:proofErr w:type="spellEnd"/>
+      <w:r>
+        <w:t xml:space="preserve"> vzorků</w:t>
+      </w:r>
+    </w:p>
+    <w:p>
+      <w:r>
+        <w:rPr>
+          <w:noProof/>
+          <w:lang w:eastAsia="cs-CZ"/>
+        </w:rPr>
+        <w:drawing>
+          <wp:inline distT="0" distB="0" distL="0" distR="0" wp14:anchorId="498D321D" wp14:editId="19A2CDE3">
+            <wp:extent cx="5760720" cy="3838234"/>
+            <wp:effectExtent l="0" t="0" r="0" b="0"/>
+            <wp:docPr id="19" name="Obrázek 19"/>
+            <wp:cNvGraphicFramePr>
+              <a:graphicFrameLocks xmlns:a="http://schemas.openxmlformats.org/drawingml/2006/main" noChangeAspect="1"/>
+            </wp:cNvGraphicFramePr>
+            <a:graphic xmlns:a="http://schemas.openxmlformats.org/drawingml/2006/main">
+              <a:graphicData uri="http://schemas.openxmlformats.org/drawingml/2006/picture">
+                <pic:pic xmlns:pic="http://schemas.openxmlformats.org/drawingml/2006/picture">
+                  <pic:nvPicPr>
+                    <pic:cNvPr id="0" name=""/>
+                    <pic:cNvPicPr/>
+                  </pic:nvPicPr>
+                  <pic:blipFill>
+                    <a:blip r:embed="rId38"/>
+                    <a:stretch>
+                      <a:fillRect/>
+                    </a:stretch>
+                  </pic:blipFill>
+                  <pic:spPr>
+                    <a:xfrm>
+                      <a:off x="0" y="0"/>
+                      <a:ext cx="5760720" cy="3838234"/>
+                    </a:xfrm>
+                    <a:prstGeom prst="rect">
+                      <a:avLst/>
+                    </a:prstGeom>
+                  </pic:spPr>
+                </pic:pic>
+              </a:graphicData>
+            </a:graphic>
+          </wp:inline>
+        </w:drawing>
+      </w:r>
+    </w:p>
+    <w:p>
+      <w:pPr>
+        <w:pStyle w:val="Nadpis2"/>
+      </w:pPr>
+      <w:r>
+        <w:t xml:space="preserve">25 </w:t>
+      </w:r>
+      <w:proofErr w:type="spellStart"/>
+      <w:r>
+        <w:t>trénovacích</w:t>
+      </w:r>
+      <w:proofErr w:type="spellEnd"/>
+      <w:r>
+        <w:t xml:space="preserve"> vzorků</w:t>
+      </w:r>
+    </w:p>
+    <w:p>
+      <w:r>
+        <w:rPr>
+          <w:noProof/>
+          <w:lang w:eastAsia="cs-CZ"/>
+        </w:rPr>
+        <w:drawing>
+          <wp:inline distT="0" distB="0" distL="0" distR="0" wp14:anchorId="4FBAB788" wp14:editId="47253791">
+            <wp:extent cx="5760720" cy="3859058"/>
+            <wp:effectExtent l="0" t="0" r="0" b="8255"/>
+            <wp:docPr id="20" name="Obrázek 20"/>
+            <wp:cNvGraphicFramePr>
+              <a:graphicFrameLocks xmlns:a="http://schemas.openxmlformats.org/drawingml/2006/main" noChangeAspect="1"/>
+            </wp:cNvGraphicFramePr>
+            <a:graphic xmlns:a="http://schemas.openxmlformats.org/drawingml/2006/main">
+              <a:graphicData uri="http://schemas.openxmlformats.org/drawingml/2006/picture">
+                <pic:pic xmlns:pic="http://schemas.openxmlformats.org/drawingml/2006/picture">
+                  <pic:nvPicPr>
+                    <pic:cNvPr id="0" name=""/>
+                    <pic:cNvPicPr/>
+                  </pic:nvPicPr>
+                  <pic:blipFill>
+                    <a:blip r:embed="rId39"/>
+                    <a:stretch>
+                      <a:fillRect/>
+                    </a:stretch>
+                  </pic:blipFill>
+                  <pic:spPr>
+                    <a:xfrm>
+                      <a:off x="0" y="0"/>
+                      <a:ext cx="5760720" cy="3859058"/>
+                    </a:xfrm>
+                    <a:prstGeom prst="rect">
+                      <a:avLst/>
+                    </a:prstGeom>
+                  </pic:spPr>
+                </pic:pic>
+              </a:graphicData>
+            </a:graphic>
+          </wp:inline>
+        </w:drawing>
+      </w:r>
+    </w:p>
+    <w:p>
+      <w:pPr>
+        <w:pStyle w:val="Nadpis2"/>
+      </w:pPr>
+      <w:r>
+        <w:lastRenderedPageBreak/>
+        <w:t>1</w:t>
+      </w:r>
+      <w:r>
+        <w:t xml:space="preserve">0 </w:t>
+      </w:r>
+      <w:proofErr w:type="spellStart"/>
+      <w:r>
+        <w:t>trénovacích</w:t>
+      </w:r>
+      <w:proofErr w:type="spellEnd"/>
+      <w:r>
+        <w:t xml:space="preserve"> vzorků</w:t>
+      </w:r>
+    </w:p>
+    <w:p>
+      <w:r>
+        <w:rPr>
+          <w:noProof/>
+          <w:lang w:eastAsia="cs-CZ"/>
+        </w:rPr>
+        <w:drawing>
+          <wp:inline distT="0" distB="0" distL="0" distR="0" wp14:anchorId="15538B94" wp14:editId="5FC6C1C3">
+            <wp:extent cx="5760720" cy="4277362"/>
+            <wp:effectExtent l="0" t="0" r="0" b="8890"/>
+            <wp:docPr id="21" name="Obrázek 21"/>
+            <wp:cNvGraphicFramePr>
+              <a:graphicFrameLocks xmlns:a="http://schemas.openxmlformats.org/drawingml/2006/main" noChangeAspect="1"/>
+            </wp:cNvGraphicFramePr>
+            <a:graphic xmlns:a="http://schemas.openxmlformats.org/drawingml/2006/main">
+              <a:graphicData uri="http://schemas.openxmlformats.org/drawingml/2006/picture">
+                <pic:pic xmlns:pic="http://schemas.openxmlformats.org/drawingml/2006/picture">
+                  <pic:nvPicPr>
+                    <pic:cNvPr id="0" name=""/>
+                    <pic:cNvPicPr/>
+                  </pic:nvPicPr>
+                  <pic:blipFill>
+                    <a:blip r:embed="rId40"/>
+                    <a:stretch>
+                      <a:fillRect/>
+                    </a:stretch>
+                  </pic:blipFill>
+                  <pic:spPr>
+                    <a:xfrm>
+                      <a:off x="0" y="0"/>
+                      <a:ext cx="5760720" cy="4277362"/>
+                    </a:xfrm>
+                    <a:prstGeom prst="rect">
+                      <a:avLst/>
+                    </a:prstGeom>
+                  </pic:spPr>
+                </pic:pic>
+              </a:graphicData>
+            </a:graphic>
+          </wp:inline>
+        </w:drawing>
+      </w:r>
+    </w:p>
+    <w:p/>
     <w:sectPr>
-      <w:footerReference w:type="default" r:id="rId32"/>
+      <w:footerReference w:type="default" r:id="rId41"/>
       <w:pgSz w:w="11906" w:h="16838"/>
       <w:pgMar w:top="1417" w:right="1417" w:bottom="1417" w:left="1417" w:header="708" w:footer="708" w:gutter="0"/>
       <w:cols w:space="708"/>
@@ -2109,7 +3165,7 @@
 </file>
 
 <file path=word/endnotes.xml><?xml version="1.0" encoding="utf-8"?>
-<w:endnotes xmlns:wpc="http://schemas.microsoft.com/office/word/2010/wordprocessingCanvas" xmlns:mc="http://schemas.openxmlformats.org/markup-compatibility/2006" xmlns:o="urn:schemas-microsoft-com:office:office" xmlns:r="http://schemas.openxmlformats.org/officeDocument/2006/relationships" xmlns:m="http://schemas.openxmlformats.org/officeDocument/2006/math" xmlns:v="urn:schemas-microsoft-com:vml" xmlns:wp14="http://schemas.microsoft.com/office/word/2010/wordprocessingDrawing" xmlns:wp="http://schemas.openxmlformats.org/drawingml/2006/wordprocessingDrawing" xmlns:w10="urn:schemas-microsoft-com:office:word" xmlns:w="http://schemas.openxmlformats.org/wordprocessingml/2006/main" xmlns:w14="http://schemas.microsoft.com/office/word/2010/wordml" xmlns:w15="http://schemas.microsoft.com/office/word/2012/wordml" xmlns:wpg="http://schemas.microsoft.com/office/word/2010/wordprocessingGroup" xmlns:wpi="http://schemas.microsoft.com/office/word/2010/wordprocessingInk" xmlns:wne="http://schemas.microsoft.com/office/word/2006/wordml" xmlns:wps="http://schemas.microsoft.com/office/word/2010/wordprocessingShape" mc:Ignorable="w14 w15 wp14">
+<w:endnotes xmlns:wpc="http://schemas.microsoft.com/office/word/2010/wordprocessingCanvas" xmlns:mc="http://schemas.openxmlformats.org/markup-compatibility/2006" xmlns:o="urn:schemas-microsoft-com:office:office" xmlns:r="http://schemas.openxmlformats.org/officeDocument/2006/relationships" xmlns:m="http://schemas.openxmlformats.org/officeDocument/2006/math" xmlns:v="urn:schemas-microsoft-com:vml" xmlns:wp14="http://schemas.microsoft.com/office/word/2010/wordprocessingDrawing" xmlns:wp="http://schemas.openxmlformats.org/drawingml/2006/wordprocessingDrawing" xmlns:w10="urn:schemas-microsoft-com:office:word" xmlns:w="http://schemas.openxmlformats.org/wordprocessingml/2006/main" xmlns:w14="http://schemas.microsoft.com/office/word/2010/wordml" xmlns:wpg="http://schemas.microsoft.com/office/word/2010/wordprocessingGroup" xmlns:wpi="http://schemas.microsoft.com/office/word/2010/wordprocessingInk" xmlns:wne="http://schemas.microsoft.com/office/word/2006/wordml" xmlns:wps="http://schemas.microsoft.com/office/word/2010/wordprocessingShape" mc:Ignorable="w14 wp14">
   <w:endnote w:type="separator" w:id="-1">
     <w:p>
       <w:pPr>
@@ -2134,7 +3190,7 @@
 </file>
 
 <file path=word/footer1.xml><?xml version="1.0" encoding="utf-8"?>
-<w:ftr xmlns:wpc="http://schemas.microsoft.com/office/word/2010/wordprocessingCanvas" xmlns:mc="http://schemas.openxmlformats.org/markup-compatibility/2006" xmlns:o="urn:schemas-microsoft-com:office:office" xmlns:r="http://schemas.openxmlformats.org/officeDocument/2006/relationships" xmlns:m="http://schemas.openxmlformats.org/officeDocument/2006/math" xmlns:v="urn:schemas-microsoft-com:vml" xmlns:wp14="http://schemas.microsoft.com/office/word/2010/wordprocessingDrawing" xmlns:wp="http://schemas.openxmlformats.org/drawingml/2006/wordprocessingDrawing" xmlns:w10="urn:schemas-microsoft-com:office:word" xmlns:w="http://schemas.openxmlformats.org/wordprocessingml/2006/main" xmlns:w14="http://schemas.microsoft.com/office/word/2010/wordml" xmlns:w15="http://schemas.microsoft.com/office/word/2012/wordml" xmlns:wpg="http://schemas.microsoft.com/office/word/2010/wordprocessingGroup" xmlns:wpi="http://schemas.microsoft.com/office/word/2010/wordprocessingInk" xmlns:wne="http://schemas.microsoft.com/office/word/2006/wordml" xmlns:wps="http://schemas.microsoft.com/office/word/2010/wordprocessingShape" mc:Ignorable="w14 w15 wp14">
+<w:ftr xmlns:wpc="http://schemas.microsoft.com/office/word/2010/wordprocessingCanvas" xmlns:mc="http://schemas.openxmlformats.org/markup-compatibility/2006" xmlns:o="urn:schemas-microsoft-com:office:office" xmlns:r="http://schemas.openxmlformats.org/officeDocument/2006/relationships" xmlns:m="http://schemas.openxmlformats.org/officeDocument/2006/math" xmlns:v="urn:schemas-microsoft-com:vml" xmlns:wp14="http://schemas.microsoft.com/office/word/2010/wordprocessingDrawing" xmlns:wp="http://schemas.openxmlformats.org/drawingml/2006/wordprocessingDrawing" xmlns:w10="urn:schemas-microsoft-com:office:word" xmlns:w="http://schemas.openxmlformats.org/wordprocessingml/2006/main" xmlns:w14="http://schemas.microsoft.com/office/word/2010/wordml" xmlns:wpg="http://schemas.microsoft.com/office/word/2010/wordprocessingGroup" xmlns:wpi="http://schemas.microsoft.com/office/word/2010/wordprocessingInk" xmlns:wne="http://schemas.microsoft.com/office/word/2006/wordml" xmlns:wps="http://schemas.microsoft.com/office/word/2010/wordprocessingShape" mc:Ignorable="w14 wp14">
   <w:p>
     <w:pPr>
       <w:pStyle w:val="Zpat"/>
@@ -2167,7 +3223,7 @@
         <w:caps/>
         <w:noProof/>
       </w:rPr>
-      <w:t>5</w:t>
+      <w:t>11</w:t>
     </w:r>
     <w:r>
       <w:rPr>
@@ -2186,7 +3242,7 @@
 </file>
 
 <file path=word/footnotes.xml><?xml version="1.0" encoding="utf-8"?>
-<w:footnotes xmlns:wpc="http://schemas.microsoft.com/office/word/2010/wordprocessingCanvas" xmlns:mc="http://schemas.openxmlformats.org/markup-compatibility/2006" xmlns:o="urn:schemas-microsoft-com:office:office" xmlns:r="http://schemas.openxmlformats.org/officeDocument/2006/relationships" xmlns:m="http://schemas.openxmlformats.org/officeDocument/2006/math" xmlns:v="urn:schemas-microsoft-com:vml" xmlns:wp14="http://schemas.microsoft.com/office/word/2010/wordprocessingDrawing" xmlns:wp="http://schemas.openxmlformats.org/drawingml/2006/wordprocessingDrawing" xmlns:w10="urn:schemas-microsoft-com:office:word" xmlns:w="http://schemas.openxmlformats.org/wordprocessingml/2006/main" xmlns:w14="http://schemas.microsoft.com/office/word/2010/wordml" xmlns:w15="http://schemas.microsoft.com/office/word/2012/wordml" xmlns:wpg="http://schemas.microsoft.com/office/word/2010/wordprocessingGroup" xmlns:wpi="http://schemas.microsoft.com/office/word/2010/wordprocessingInk" xmlns:wne="http://schemas.microsoft.com/office/word/2006/wordml" xmlns:wps="http://schemas.microsoft.com/office/word/2010/wordprocessingShape" mc:Ignorable="w14 w15 wp14">
+<w:footnotes xmlns:wpc="http://schemas.microsoft.com/office/word/2010/wordprocessingCanvas" xmlns:mc="http://schemas.openxmlformats.org/markup-compatibility/2006" xmlns:o="urn:schemas-microsoft-com:office:office" xmlns:r="http://schemas.openxmlformats.org/officeDocument/2006/relationships" xmlns:m="http://schemas.openxmlformats.org/officeDocument/2006/math" xmlns:v="urn:schemas-microsoft-com:vml" xmlns:wp14="http://schemas.microsoft.com/office/word/2010/wordprocessingDrawing" xmlns:wp="http://schemas.openxmlformats.org/drawingml/2006/wordprocessingDrawing" xmlns:w10="urn:schemas-microsoft-com:office:word" xmlns:w="http://schemas.openxmlformats.org/wordprocessingml/2006/main" xmlns:w14="http://schemas.microsoft.com/office/word/2010/wordml" xmlns:wpg="http://schemas.microsoft.com/office/word/2010/wordprocessingGroup" xmlns:wpi="http://schemas.microsoft.com/office/word/2010/wordprocessingInk" xmlns:wne="http://schemas.microsoft.com/office/word/2006/wordml" xmlns:wps="http://schemas.microsoft.com/office/word/2010/wordprocessingShape" mc:Ignorable="w14 wp14">
   <w:footnote w:type="separator" w:id="-1">
     <w:p>
       <w:pPr>
@@ -2211,7 +3267,7 @@
 </file>
 
 <file path=word/numbering.xml><?xml version="1.0" encoding="utf-8"?>
-<w:numbering xmlns:wpc="http://schemas.microsoft.com/office/word/2010/wordprocessingCanvas" xmlns:mc="http://schemas.openxmlformats.org/markup-compatibility/2006" xmlns:o="urn:schemas-microsoft-com:office:office" xmlns:r="http://schemas.openxmlformats.org/officeDocument/2006/relationships" xmlns:m="http://schemas.openxmlformats.org/officeDocument/2006/math" xmlns:v="urn:schemas-microsoft-com:vml" xmlns:wp14="http://schemas.microsoft.com/office/word/2010/wordprocessingDrawing" xmlns:wp="http://schemas.openxmlformats.org/drawingml/2006/wordprocessingDrawing" xmlns:w10="urn:schemas-microsoft-com:office:word" xmlns:w="http://schemas.openxmlformats.org/wordprocessingml/2006/main" xmlns:w14="http://schemas.microsoft.com/office/word/2010/wordml" xmlns:w15="http://schemas.microsoft.com/office/word/2012/wordml" xmlns:wpg="http://schemas.microsoft.com/office/word/2010/wordprocessingGroup" xmlns:wpi="http://schemas.microsoft.com/office/word/2010/wordprocessingInk" xmlns:wne="http://schemas.microsoft.com/office/word/2006/wordml" xmlns:wps="http://schemas.microsoft.com/office/word/2010/wordprocessingShape" mc:Ignorable="w14 w15 wp14">
+<w:numbering xmlns:wpc="http://schemas.microsoft.com/office/word/2010/wordprocessingCanvas" xmlns:mc="http://schemas.openxmlformats.org/markup-compatibility/2006" xmlns:o="urn:schemas-microsoft-com:office:office" xmlns:r="http://schemas.openxmlformats.org/officeDocument/2006/relationships" xmlns:m="http://schemas.openxmlformats.org/officeDocument/2006/math" xmlns:v="urn:schemas-microsoft-com:vml" xmlns:wp14="http://schemas.microsoft.com/office/word/2010/wordprocessingDrawing" xmlns:wp="http://schemas.openxmlformats.org/drawingml/2006/wordprocessingDrawing" xmlns:w10="urn:schemas-microsoft-com:office:word" xmlns:w="http://schemas.openxmlformats.org/wordprocessingml/2006/main" xmlns:w14="http://schemas.microsoft.com/office/word/2010/wordml" xmlns:wpg="http://schemas.microsoft.com/office/word/2010/wordprocessingGroup" xmlns:wpi="http://schemas.microsoft.com/office/word/2010/wordprocessingInk" xmlns:wne="http://schemas.microsoft.com/office/word/2006/wordml" xmlns:wps="http://schemas.microsoft.com/office/word/2010/wordprocessingShape" mc:Ignorable="w14 wp14">
   <w:abstractNum w:abstractNumId="0">
     <w:nsid w:val="03D239AE"/>
     <w:multiLevelType w:val="multilevel"/>
@@ -2773,6 +3829,119 @@
     </w:lvl>
   </w:abstractNum>
   <w:abstractNum w:abstractNumId="4">
+    <w:nsid w:val="480A79B1"/>
+    <w:multiLevelType w:val="hybridMultilevel"/>
+    <w:tmpl w:val="F74A8B0C"/>
+    <w:lvl w:ilvl="0" w:tplc="04050001">
+      <w:start w:val="1"/>
+      <w:numFmt w:val="bullet"/>
+      <w:lvlText w:val=""/>
+      <w:lvlJc w:val="left"/>
+      <w:pPr>
+        <w:ind w:left="720" w:hanging="360"/>
+      </w:pPr>
+      <w:rPr>
+        <w:rFonts w:ascii="Symbol" w:hAnsi="Symbol" w:hint="default"/>
+      </w:rPr>
+    </w:lvl>
+    <w:lvl w:ilvl="1" w:tplc="04050003" w:tentative="1">
+      <w:start w:val="1"/>
+      <w:numFmt w:val="bullet"/>
+      <w:lvlText w:val="o"/>
+      <w:lvlJc w:val="left"/>
+      <w:pPr>
+        <w:ind w:left="1440" w:hanging="360"/>
+      </w:pPr>
+      <w:rPr>
+        <w:rFonts w:ascii="Courier New" w:hAnsi="Courier New" w:cs="Courier New" w:hint="default"/>
+      </w:rPr>
+    </w:lvl>
+    <w:lvl w:ilvl="2" w:tplc="04050005" w:tentative="1">
+      <w:start w:val="1"/>
+      <w:numFmt w:val="bullet"/>
+      <w:lvlText w:val=""/>
+      <w:lvlJc w:val="left"/>
+      <w:pPr>
+        <w:ind w:left="2160" w:hanging="360"/>
+      </w:pPr>
+      <w:rPr>
+        <w:rFonts w:ascii="Wingdings" w:hAnsi="Wingdings" w:hint="default"/>
+      </w:rPr>
+    </w:lvl>
+    <w:lvl w:ilvl="3" w:tplc="04050001" w:tentative="1">
+      <w:start w:val="1"/>
+      <w:numFmt w:val="bullet"/>
+      <w:lvlText w:val=""/>
+      <w:lvlJc w:val="left"/>
+      <w:pPr>
+        <w:ind w:left="2880" w:hanging="360"/>
+      </w:pPr>
+      <w:rPr>
+        <w:rFonts w:ascii="Symbol" w:hAnsi="Symbol" w:hint="default"/>
+      </w:rPr>
+    </w:lvl>
+    <w:lvl w:ilvl="4" w:tplc="04050003" w:tentative="1">
+      <w:start w:val="1"/>
+      <w:numFmt w:val="bullet"/>
+      <w:lvlText w:val="o"/>
+      <w:lvlJc w:val="left"/>
+      <w:pPr>
+        <w:ind w:left="3600" w:hanging="360"/>
+      </w:pPr>
+      <w:rPr>
+        <w:rFonts w:ascii="Courier New" w:hAnsi="Courier New" w:cs="Courier New" w:hint="default"/>
+      </w:rPr>
+    </w:lvl>
+    <w:lvl w:ilvl="5" w:tplc="04050005" w:tentative="1">
+      <w:start w:val="1"/>
+      <w:numFmt w:val="bullet"/>
+      <w:lvlText w:val=""/>
+      <w:lvlJc w:val="left"/>
+      <w:pPr>
+        <w:ind w:left="4320" w:hanging="360"/>
+      </w:pPr>
+      <w:rPr>
+        <w:rFonts w:ascii="Wingdings" w:hAnsi="Wingdings" w:hint="default"/>
+      </w:rPr>
+    </w:lvl>
+    <w:lvl w:ilvl="6" w:tplc="04050001" w:tentative="1">
+      <w:start w:val="1"/>
+      <w:numFmt w:val="bullet"/>
+      <w:lvlText w:val=""/>
+      <w:lvlJc w:val="left"/>
+      <w:pPr>
+        <w:ind w:left="5040" w:hanging="360"/>
+      </w:pPr>
+      <w:rPr>
+        <w:rFonts w:ascii="Symbol" w:hAnsi="Symbol" w:hint="default"/>
+      </w:rPr>
+    </w:lvl>
+    <w:lvl w:ilvl="7" w:tplc="04050003" w:tentative="1">
+      <w:start w:val="1"/>
+      <w:numFmt w:val="bullet"/>
+      <w:lvlText w:val="o"/>
+      <w:lvlJc w:val="left"/>
+      <w:pPr>
+        <w:ind w:left="5760" w:hanging="360"/>
+      </w:pPr>
+      <w:rPr>
+        <w:rFonts w:ascii="Courier New" w:hAnsi="Courier New" w:cs="Courier New" w:hint="default"/>
+      </w:rPr>
+    </w:lvl>
+    <w:lvl w:ilvl="8" w:tplc="04050005" w:tentative="1">
+      <w:start w:val="1"/>
+      <w:numFmt w:val="bullet"/>
+      <w:lvlText w:val=""/>
+      <w:lvlJc w:val="left"/>
+      <w:pPr>
+        <w:ind w:left="6480" w:hanging="360"/>
+      </w:pPr>
+      <w:rPr>
+        <w:rFonts w:ascii="Wingdings" w:hAnsi="Wingdings" w:hint="default"/>
+      </w:rPr>
+    </w:lvl>
+  </w:abstractNum>
+  <w:abstractNum w:abstractNumId="5">
     <w:nsid w:val="4F792723"/>
     <w:multiLevelType w:val="hybridMultilevel"/>
     <w:tmpl w:val="CF602CA4"/>
@@ -2885,7 +4054,7 @@
       </w:rPr>
     </w:lvl>
   </w:abstractNum>
-  <w:abstractNum w:abstractNumId="5">
+  <w:abstractNum w:abstractNumId="6">
     <w:nsid w:val="5F6914DF"/>
     <w:multiLevelType w:val="multilevel"/>
     <w:tmpl w:val="C562D312"/>
@@ -3034,7 +4203,120 @@
       </w:rPr>
     </w:lvl>
   </w:abstractNum>
-  <w:abstractNum w:abstractNumId="6">
+  <w:abstractNum w:abstractNumId="7">
+    <w:nsid w:val="5FEC18E4"/>
+    <w:multiLevelType w:val="hybridMultilevel"/>
+    <w:tmpl w:val="428C64D2"/>
+    <w:lvl w:ilvl="0" w:tplc="04050001">
+      <w:start w:val="1"/>
+      <w:numFmt w:val="bullet"/>
+      <w:lvlText w:val=""/>
+      <w:lvlJc w:val="left"/>
+      <w:pPr>
+        <w:ind w:left="720" w:hanging="360"/>
+      </w:pPr>
+      <w:rPr>
+        <w:rFonts w:ascii="Symbol" w:hAnsi="Symbol" w:hint="default"/>
+      </w:rPr>
+    </w:lvl>
+    <w:lvl w:ilvl="1" w:tplc="04050003" w:tentative="1">
+      <w:start w:val="1"/>
+      <w:numFmt w:val="bullet"/>
+      <w:lvlText w:val="o"/>
+      <w:lvlJc w:val="left"/>
+      <w:pPr>
+        <w:ind w:left="1440" w:hanging="360"/>
+      </w:pPr>
+      <w:rPr>
+        <w:rFonts w:ascii="Courier New" w:hAnsi="Courier New" w:cs="Courier New" w:hint="default"/>
+      </w:rPr>
+    </w:lvl>
+    <w:lvl w:ilvl="2" w:tplc="04050005" w:tentative="1">
+      <w:start w:val="1"/>
+      <w:numFmt w:val="bullet"/>
+      <w:lvlText w:val=""/>
+      <w:lvlJc w:val="left"/>
+      <w:pPr>
+        <w:ind w:left="2160" w:hanging="360"/>
+      </w:pPr>
+      <w:rPr>
+        <w:rFonts w:ascii="Wingdings" w:hAnsi="Wingdings" w:hint="default"/>
+      </w:rPr>
+    </w:lvl>
+    <w:lvl w:ilvl="3" w:tplc="04050001" w:tentative="1">
+      <w:start w:val="1"/>
+      <w:numFmt w:val="bullet"/>
+      <w:lvlText w:val=""/>
+      <w:lvlJc w:val="left"/>
+      <w:pPr>
+        <w:ind w:left="2880" w:hanging="360"/>
+      </w:pPr>
+      <w:rPr>
+        <w:rFonts w:ascii="Symbol" w:hAnsi="Symbol" w:hint="default"/>
+      </w:rPr>
+    </w:lvl>
+    <w:lvl w:ilvl="4" w:tplc="04050003" w:tentative="1">
+      <w:start w:val="1"/>
+      <w:numFmt w:val="bullet"/>
+      <w:lvlText w:val="o"/>
+      <w:lvlJc w:val="left"/>
+      <w:pPr>
+        <w:ind w:left="3600" w:hanging="360"/>
+      </w:pPr>
+      <w:rPr>
+        <w:rFonts w:ascii="Courier New" w:hAnsi="Courier New" w:cs="Courier New" w:hint="default"/>
+      </w:rPr>
+    </w:lvl>
+    <w:lvl w:ilvl="5" w:tplc="04050005" w:tentative="1">
+      <w:start w:val="1"/>
+      <w:numFmt w:val="bullet"/>
+      <w:lvlText w:val=""/>
+      <w:lvlJc w:val="left"/>
+      <w:pPr>
+        <w:ind w:left="4320" w:hanging="360"/>
+      </w:pPr>
+      <w:rPr>
+        <w:rFonts w:ascii="Wingdings" w:hAnsi="Wingdings" w:hint="default"/>
+      </w:rPr>
+    </w:lvl>
+    <w:lvl w:ilvl="6" w:tplc="04050001" w:tentative="1">
+      <w:start w:val="1"/>
+      <w:numFmt w:val="bullet"/>
+      <w:lvlText w:val=""/>
+      <w:lvlJc w:val="left"/>
+      <w:pPr>
+        <w:ind w:left="5040" w:hanging="360"/>
+      </w:pPr>
+      <w:rPr>
+        <w:rFonts w:ascii="Symbol" w:hAnsi="Symbol" w:hint="default"/>
+      </w:rPr>
+    </w:lvl>
+    <w:lvl w:ilvl="7" w:tplc="04050003" w:tentative="1">
+      <w:start w:val="1"/>
+      <w:numFmt w:val="bullet"/>
+      <w:lvlText w:val="o"/>
+      <w:lvlJc w:val="left"/>
+      <w:pPr>
+        <w:ind w:left="5760" w:hanging="360"/>
+      </w:pPr>
+      <w:rPr>
+        <w:rFonts w:ascii="Courier New" w:hAnsi="Courier New" w:cs="Courier New" w:hint="default"/>
+      </w:rPr>
+    </w:lvl>
+    <w:lvl w:ilvl="8" w:tplc="04050005" w:tentative="1">
+      <w:start w:val="1"/>
+      <w:numFmt w:val="bullet"/>
+      <w:lvlText w:val=""/>
+      <w:lvlJc w:val="left"/>
+      <w:pPr>
+        <w:ind w:left="6480" w:hanging="360"/>
+      </w:pPr>
+      <w:rPr>
+        <w:rFonts w:ascii="Wingdings" w:hAnsi="Wingdings" w:hint="default"/>
+      </w:rPr>
+    </w:lvl>
+  </w:abstractNum>
+  <w:abstractNum w:abstractNumId="8">
     <w:nsid w:val="7E0D08A5"/>
     <w:multiLevelType w:val="multilevel"/>
     <w:tmpl w:val="99086320"/>
@@ -3187,7 +4469,7 @@
     <w:abstractNumId w:val="2"/>
   </w:num>
   <w:num w:numId="2">
-    <w:abstractNumId w:val="6"/>
+    <w:abstractNumId w:val="8"/>
   </w:num>
   <w:num w:numId="3">
     <w:abstractNumId w:val="1"/>
@@ -3196,19 +4478,25 @@
     <w:abstractNumId w:val="0"/>
   </w:num>
   <w:num w:numId="5">
-    <w:abstractNumId w:val="5"/>
+    <w:abstractNumId w:val="6"/>
   </w:num>
   <w:num w:numId="6">
     <w:abstractNumId w:val="3"/>
   </w:num>
   <w:num w:numId="7">
+    <w:abstractNumId w:val="5"/>
+  </w:num>
+  <w:num w:numId="8">
     <w:abstractNumId w:val="4"/>
+  </w:num>
+  <w:num w:numId="9">
+    <w:abstractNumId w:val="7"/>
   </w:num>
 </w:numbering>
 </file>
 
 <file path=word/styles.xml><?xml version="1.0" encoding="utf-8"?>
-<w:styles xmlns:mc="http://schemas.openxmlformats.org/markup-compatibility/2006" xmlns:r="http://schemas.openxmlformats.org/officeDocument/2006/relationships" xmlns:w="http://schemas.openxmlformats.org/wordprocessingml/2006/main" xmlns:w14="http://schemas.microsoft.com/office/word/2010/wordml" xmlns:w15="http://schemas.microsoft.com/office/word/2012/wordml" mc:Ignorable="w14 w15">
+<w:styles xmlns:mc="http://schemas.openxmlformats.org/markup-compatibility/2006" xmlns:r="http://schemas.openxmlformats.org/officeDocument/2006/relationships" xmlns:w="http://schemas.openxmlformats.org/wordprocessingml/2006/main" xmlns:w14="http://schemas.microsoft.com/office/word/2010/wordml" mc:Ignorable="w14">
   <w:docDefaults>
     <w:rPrDefault>
       <w:rPr>
@@ -3224,378 +4512,144 @@
       </w:pPr>
     </w:pPrDefault>
   </w:docDefaults>
-  <w:latentStyles w:defLockedState="0" w:defUIPriority="99" w:defSemiHidden="0" w:defUnhideWhenUsed="0" w:defQFormat="0" w:count="371">
-    <w:lsdException w:name="Normal" w:uiPriority="0" w:qFormat="1"/>
-    <w:lsdException w:name="heading 1" w:uiPriority="9" w:qFormat="1"/>
-    <w:lsdException w:name="heading 2" w:semiHidden="1" w:uiPriority="9" w:unhideWhenUsed="1" w:qFormat="1"/>
-    <w:lsdException w:name="heading 3" w:semiHidden="1" w:uiPriority="9" w:unhideWhenUsed="1" w:qFormat="1"/>
-    <w:lsdException w:name="heading 4" w:semiHidden="1" w:uiPriority="9" w:unhideWhenUsed="1" w:qFormat="1"/>
-    <w:lsdException w:name="heading 5" w:semiHidden="1" w:uiPriority="9" w:unhideWhenUsed="1" w:qFormat="1"/>
-    <w:lsdException w:name="heading 6" w:semiHidden="1" w:uiPriority="9" w:unhideWhenUsed="1" w:qFormat="1"/>
-    <w:lsdException w:name="heading 7" w:semiHidden="1" w:uiPriority="9" w:unhideWhenUsed="1" w:qFormat="1"/>
-    <w:lsdException w:name="heading 8" w:semiHidden="1" w:uiPriority="9" w:unhideWhenUsed="1" w:qFormat="1"/>
-    <w:lsdException w:name="heading 9" w:semiHidden="1" w:uiPriority="9" w:unhideWhenUsed="1" w:qFormat="1"/>
-    <w:lsdException w:name="index 1" w:semiHidden="1" w:unhideWhenUsed="1"/>
-    <w:lsdException w:name="index 2" w:semiHidden="1" w:unhideWhenUsed="1"/>
-    <w:lsdException w:name="index 3" w:semiHidden="1" w:unhideWhenUsed="1"/>
-    <w:lsdException w:name="index 4" w:semiHidden="1" w:unhideWhenUsed="1"/>
-    <w:lsdException w:name="index 5" w:semiHidden="1" w:unhideWhenUsed="1"/>
-    <w:lsdException w:name="index 6" w:semiHidden="1" w:unhideWhenUsed="1"/>
-    <w:lsdException w:name="index 7" w:semiHidden="1" w:unhideWhenUsed="1"/>
-    <w:lsdException w:name="index 8" w:semiHidden="1" w:unhideWhenUsed="1"/>
-    <w:lsdException w:name="index 9" w:semiHidden="1" w:unhideWhenUsed="1"/>
-    <w:lsdException w:name="toc 1" w:semiHidden="1" w:uiPriority="39" w:unhideWhenUsed="1"/>
-    <w:lsdException w:name="toc 2" w:semiHidden="1" w:uiPriority="39" w:unhideWhenUsed="1"/>
-    <w:lsdException w:name="toc 3" w:semiHidden="1" w:uiPriority="39" w:unhideWhenUsed="1"/>
-    <w:lsdException w:name="toc 4" w:semiHidden="1" w:uiPriority="39" w:unhideWhenUsed="1"/>
-    <w:lsdException w:name="toc 5" w:semiHidden="1" w:uiPriority="39" w:unhideWhenUsed="1"/>
-    <w:lsdException w:name="toc 6" w:semiHidden="1" w:uiPriority="39" w:unhideWhenUsed="1"/>
-    <w:lsdException w:name="toc 7" w:semiHidden="1" w:uiPriority="39" w:unhideWhenUsed="1"/>
-    <w:lsdException w:name="toc 8" w:semiHidden="1" w:uiPriority="39" w:unhideWhenUsed="1"/>
-    <w:lsdException w:name="toc 9" w:semiHidden="1" w:uiPriority="39" w:unhideWhenUsed="1"/>
-    <w:lsdException w:name="Normal Indent" w:semiHidden="1" w:unhideWhenUsed="1"/>
-    <w:lsdException w:name="footnote text" w:semiHidden="1" w:unhideWhenUsed="1"/>
-    <w:lsdException w:name="annotation text" w:semiHidden="1" w:unhideWhenUsed="1"/>
-    <w:lsdException w:name="header" w:semiHidden="1" w:unhideWhenUsed="1"/>
-    <w:lsdException w:name="footer" w:semiHidden="1" w:unhideWhenUsed="1"/>
-    <w:lsdException w:name="index heading" w:semiHidden="1" w:unhideWhenUsed="1"/>
-    <w:lsdException w:name="caption" w:semiHidden="1" w:uiPriority="35" w:unhideWhenUsed="1" w:qFormat="1"/>
-    <w:lsdException w:name="table of figures" w:semiHidden="1" w:unhideWhenUsed="1"/>
-    <w:lsdException w:name="envelope address" w:semiHidden="1" w:unhideWhenUsed="1"/>
-    <w:lsdException w:name="envelope return" w:semiHidden="1" w:unhideWhenUsed="1"/>
-    <w:lsdException w:name="footnote reference" w:semiHidden="1" w:unhideWhenUsed="1"/>
-    <w:lsdException w:name="annotation reference" w:semiHidden="1" w:unhideWhenUsed="1"/>
-    <w:lsdException w:name="line number" w:semiHidden="1" w:unhideWhenUsed="1"/>
-    <w:lsdException w:name="page number" w:semiHidden="1" w:unhideWhenUsed="1"/>
-    <w:lsdException w:name="endnote reference" w:semiHidden="1" w:unhideWhenUsed="1"/>
-    <w:lsdException w:name="endnote text" w:semiHidden="1" w:unhideWhenUsed="1"/>
-    <w:lsdException w:name="table of authorities" w:semiHidden="1" w:unhideWhenUsed="1"/>
-    <w:lsdException w:name="macro" w:semiHidden="1" w:unhideWhenUsed="1"/>
-    <w:lsdException w:name="toa heading" w:semiHidden="1" w:unhideWhenUsed="1"/>
-    <w:lsdException w:name="List" w:semiHidden="1" w:unhideWhenUsed="1"/>
-    <w:lsdException w:name="List Bullet" w:semiHidden="1" w:unhideWhenUsed="1"/>
-    <w:lsdException w:name="List Number" w:semiHidden="1" w:unhideWhenUsed="1"/>
-    <w:lsdException w:name="List 2" w:semiHidden="1" w:unhideWhenUsed="1"/>
-    <w:lsdException w:name="List 3" w:semiHidden="1" w:unhideWhenUsed="1"/>
-    <w:lsdException w:name="List 4" w:semiHidden="1" w:unhideWhenUsed="1"/>
-    <w:lsdException w:name="List 5" w:semiHidden="1" w:unhideWhenUsed="1"/>
-    <w:lsdException w:name="List Bullet 2" w:semiHidden="1" w:unhideWhenUsed="1"/>
-    <w:lsdException w:name="List Bullet 3" w:semiHidden="1" w:unhideWhenUsed="1"/>
-    <w:lsdException w:name="List Bullet 4" w:semiHidden="1" w:unhideWhenUsed="1"/>
-    <w:lsdException w:name="List Bullet 5" w:semiHidden="1" w:unhideWhenUsed="1"/>
-    <w:lsdException w:name="List Number 2" w:semiHidden="1" w:unhideWhenUsed="1"/>
-    <w:lsdException w:name="List Number 3" w:semiHidden="1" w:unhideWhenUsed="1"/>
-    <w:lsdException w:name="List Number 4" w:semiHidden="1" w:unhideWhenUsed="1"/>
-    <w:lsdException w:name="List Number 5" w:semiHidden="1" w:unhideWhenUsed="1"/>
-    <w:lsdException w:name="Title" w:uiPriority="10" w:qFormat="1"/>
-    <w:lsdException w:name="Closing" w:semiHidden="1" w:unhideWhenUsed="1"/>
-    <w:lsdException w:name="Signature" w:semiHidden="1" w:unhideWhenUsed="1"/>
-    <w:lsdException w:name="Default Paragraph Font" w:semiHidden="1" w:uiPriority="1" w:unhideWhenUsed="1"/>
-    <w:lsdException w:name="Body Text" w:semiHidden="1" w:unhideWhenUsed="1"/>
-    <w:lsdException w:name="Body Text Indent" w:semiHidden="1" w:unhideWhenUsed="1"/>
-    <w:lsdException w:name="List Continue" w:semiHidden="1" w:unhideWhenUsed="1"/>
-    <w:lsdException w:name="List Continue 2" w:semiHidden="1" w:unhideWhenUsed="1"/>
-    <w:lsdException w:name="List Continue 3" w:semiHidden="1" w:unhideWhenUsed="1"/>
-    <w:lsdException w:name="List Continue 4" w:semiHidden="1" w:unhideWhenUsed="1"/>
-    <w:lsdException w:name="List Continue 5" w:semiHidden="1" w:unhideWhenUsed="1"/>
-    <w:lsdException w:name="Message Header" w:semiHidden="1" w:unhideWhenUsed="1"/>
-    <w:lsdException w:name="Subtitle" w:uiPriority="11" w:qFormat="1"/>
-    <w:lsdException w:name="Salutation" w:semiHidden="1" w:unhideWhenUsed="1"/>
-    <w:lsdException w:name="Date" w:semiHidden="1" w:unhideWhenUsed="1"/>
-    <w:lsdException w:name="Body Text First Indent" w:semiHidden="1" w:unhideWhenUsed="1"/>
-    <w:lsdException w:name="Body Text First Indent 2" w:semiHidden="1" w:unhideWhenUsed="1"/>
-    <w:lsdException w:name="Note Heading" w:semiHidden="1" w:unhideWhenUsed="1"/>
-    <w:lsdException w:name="Body Text 2" w:semiHidden="1" w:unhideWhenUsed="1"/>
-    <w:lsdException w:name="Body Text 3" w:semiHidden="1" w:unhideWhenUsed="1"/>
-    <w:lsdException w:name="Body Text Indent 2" w:semiHidden="1" w:unhideWhenUsed="1"/>
-    <w:lsdException w:name="Body Text Indent 3" w:semiHidden="1" w:unhideWhenUsed="1"/>
-    <w:lsdException w:name="Block Text" w:semiHidden="1" w:unhideWhenUsed="1"/>
-    <w:lsdException w:name="Hyperlink" w:semiHidden="1" w:unhideWhenUsed="1"/>
-    <w:lsdException w:name="FollowedHyperlink" w:semiHidden="1" w:unhideWhenUsed="1"/>
-    <w:lsdException w:name="Strong" w:uiPriority="22" w:qFormat="1"/>
-    <w:lsdException w:name="Emphasis" w:uiPriority="20" w:qFormat="1"/>
-    <w:lsdException w:name="Document Map" w:semiHidden="1" w:unhideWhenUsed="1"/>
-    <w:lsdException w:name="Plain Text" w:semiHidden="1" w:unhideWhenUsed="1"/>
-    <w:lsdException w:name="E-mail Signature" w:semiHidden="1" w:unhideWhenUsed="1"/>
-    <w:lsdException w:name="HTML Top of Form" w:semiHidden="1" w:unhideWhenUsed="1"/>
-    <w:lsdException w:name="HTML Bottom of Form" w:semiHidden="1" w:unhideWhenUsed="1"/>
-    <w:lsdException w:name="Normal (Web)" w:semiHidden="1" w:unhideWhenUsed="1"/>
-    <w:lsdException w:name="HTML Acronym" w:semiHidden="1" w:unhideWhenUsed="1"/>
-    <w:lsdException w:name="HTML Address" w:semiHidden="1" w:unhideWhenUsed="1"/>
-    <w:lsdException w:name="HTML Cite" w:semiHidden="1" w:unhideWhenUsed="1"/>
-    <w:lsdException w:name="HTML Code" w:semiHidden="1" w:unhideWhenUsed="1"/>
-    <w:lsdException w:name="HTML Definition" w:semiHidden="1" w:unhideWhenUsed="1"/>
-    <w:lsdException w:name="HTML Keyboard" w:semiHidden="1" w:unhideWhenUsed="1"/>
-    <w:lsdException w:name="HTML Preformatted" w:semiHidden="1" w:unhideWhenUsed="1"/>
-    <w:lsdException w:name="HTML Sample" w:semiHidden="1" w:unhideWhenUsed="1"/>
-    <w:lsdException w:name="HTML Typewriter" w:semiHidden="1" w:unhideWhenUsed="1"/>
-    <w:lsdException w:name="HTML Variable" w:semiHidden="1" w:unhideWhenUsed="1"/>
-    <w:lsdException w:name="Normal Table" w:semiHidden="1" w:unhideWhenUsed="1"/>
-    <w:lsdException w:name="annotation subject" w:semiHidden="1" w:unhideWhenUsed="1"/>
-    <w:lsdException w:name="No List" w:semiHidden="1" w:unhideWhenUsed="1"/>
-    <w:lsdException w:name="Outline List 1" w:semiHidden="1" w:unhideWhenUsed="1"/>
-    <w:lsdException w:name="Outline List 2" w:semiHidden="1" w:unhideWhenUsed="1"/>
-    <w:lsdException w:name="Outline List 3" w:semiHidden="1" w:unhideWhenUsed="1"/>
-    <w:lsdException w:name="Table Simple 1" w:semiHidden="1" w:unhideWhenUsed="1"/>
-    <w:lsdException w:name="Table Simple 2" w:semiHidden="1" w:unhideWhenUsed="1"/>
-    <w:lsdException w:name="Table Simple 3" w:semiHidden="1" w:unhideWhenUsed="1"/>
-    <w:lsdException w:name="Table Classic 1" w:semiHidden="1" w:unhideWhenUsed="1"/>
-    <w:lsdException w:name="Table Classic 2" w:semiHidden="1" w:unhideWhenUsed="1"/>
-    <w:lsdException w:name="Table Classic 3" w:semiHidden="1" w:unhideWhenUsed="1"/>
-    <w:lsdException w:name="Table Classic 4" w:semiHidden="1" w:unhideWhenUsed="1"/>
-    <w:lsdException w:name="Table Colorful 1" w:semiHidden="1" w:unhideWhenUsed="1"/>
-    <w:lsdException w:name="Table Colorful 2" w:semiHidden="1" w:unhideWhenUsed="1"/>
-    <w:lsdException w:name="Table Colorful 3" w:semiHidden="1" w:unhideWhenUsed="1"/>
-    <w:lsdException w:name="Table Columns 1" w:semiHidden="1" w:unhideWhenUsed="1"/>
-    <w:lsdException w:name="Table Columns 2" w:semiHidden="1" w:unhideWhenUsed="1"/>
-    <w:lsdException w:name="Table Columns 3" w:semiHidden="1" w:unhideWhenUsed="1"/>
-    <w:lsdException w:name="Table Columns 4" w:semiHidden="1" w:unhideWhenUsed="1"/>
-    <w:lsdException w:name="Table Columns 5" w:semiHidden="1" w:unhideWhenUsed="1"/>
-    <w:lsdException w:name="Table Grid 1" w:semiHidden="1" w:unhideWhenUsed="1"/>
-    <w:lsdException w:name="Table Grid 2" w:semiHidden="1" w:unhideWhenUsed="1"/>
-    <w:lsdException w:name="Table Grid 3" w:semiHidden="1" w:unhideWhenUsed="1"/>
-    <w:lsdException w:name="Table Grid 4" w:semiHidden="1" w:unhideWhenUsed="1"/>
-    <w:lsdException w:name="Table Grid 5" w:semiHidden="1" w:unhideWhenUsed="1"/>
-    <w:lsdException w:name="Table Grid 6" w:semiHidden="1" w:unhideWhenUsed="1"/>
-    <w:lsdException w:name="Table Grid 7" w:semiHidden="1" w:unhideWhenUsed="1"/>
-    <w:lsdException w:name="Table Grid 8" w:semiHidden="1" w:unhideWhenUsed="1"/>
-    <w:lsdException w:name="Table List 1" w:semiHidden="1" w:unhideWhenUsed="1"/>
-    <w:lsdException w:name="Table List 2" w:semiHidden="1" w:unhideWhenUsed="1"/>
-    <w:lsdException w:name="Table List 3" w:semiHidden="1" w:unhideWhenUsed="1"/>
-    <w:lsdException w:name="Table List 4" w:semiHidden="1" w:unhideWhenUsed="1"/>
-    <w:lsdException w:name="Table List 5" w:semiHidden="1" w:unhideWhenUsed="1"/>
-    <w:lsdException w:name="Table List 6" w:semiHidden="1" w:unhideWhenUsed="1"/>
-    <w:lsdException w:name="Table List 7" w:semiHidden="1" w:unhideWhenUsed="1"/>
-    <w:lsdException w:name="Table List 8" w:semiHidden="1" w:unhideWhenUsed="1"/>
-    <w:lsdException w:name="Table 3D effects 1" w:semiHidden="1" w:unhideWhenUsed="1"/>
-    <w:lsdException w:name="Table 3D effects 2" w:semiHidden="1" w:unhideWhenUsed="1"/>
-    <w:lsdException w:name="Table 3D effects 3" w:semiHidden="1" w:unhideWhenUsed="1"/>
-    <w:lsdException w:name="Table Contemporary" w:semiHidden="1" w:unhideWhenUsed="1"/>
-    <w:lsdException w:name="Table Elegant" w:semiHidden="1" w:unhideWhenUsed="1"/>
-    <w:lsdException w:name="Table Professional" w:semiHidden="1" w:unhideWhenUsed="1"/>
-    <w:lsdException w:name="Table Subtle 1" w:semiHidden="1" w:unhideWhenUsed="1"/>
-    <w:lsdException w:name="Table Subtle 2" w:semiHidden="1" w:unhideWhenUsed="1"/>
-    <w:lsdException w:name="Table Web 1" w:semiHidden="1" w:unhideWhenUsed="1"/>
-    <w:lsdException w:name="Table Web 2" w:semiHidden="1" w:unhideWhenUsed="1"/>
-    <w:lsdException w:name="Table Web 3" w:semiHidden="1" w:unhideWhenUsed="1"/>
-    <w:lsdException w:name="Balloon Text" w:semiHidden="1" w:unhideWhenUsed="1"/>
-    <w:lsdException w:name="Table Grid" w:uiPriority="39"/>
-    <w:lsdException w:name="Table Theme" w:semiHidden="1" w:unhideWhenUsed="1"/>
-    <w:lsdException w:name="Placeholder Text" w:semiHidden="1"/>
-    <w:lsdException w:name="No Spacing" w:uiPriority="1" w:qFormat="1"/>
-    <w:lsdException w:name="Light Shading" w:uiPriority="60"/>
-    <w:lsdException w:name="Light List" w:uiPriority="61"/>
-    <w:lsdException w:name="Light Grid" w:uiPriority="62"/>
-    <w:lsdException w:name="Medium Shading 1" w:uiPriority="63"/>
-    <w:lsdException w:name="Medium Shading 2" w:uiPriority="64"/>
-    <w:lsdException w:name="Medium List 1" w:uiPriority="65"/>
-    <w:lsdException w:name="Medium List 2" w:uiPriority="66"/>
-    <w:lsdException w:name="Medium Grid 1" w:uiPriority="67"/>
-    <w:lsdException w:name="Medium Grid 2" w:uiPriority="68"/>
-    <w:lsdException w:name="Medium Grid 3" w:uiPriority="69"/>
-    <w:lsdException w:name="Dark List" w:uiPriority="70"/>
-    <w:lsdException w:name="Colorful Shading" w:uiPriority="71"/>
-    <w:lsdException w:name="Colorful List" w:uiPriority="72"/>
-    <w:lsdException w:name="Colorful Grid" w:uiPriority="73"/>
-    <w:lsdException w:name="Light Shading Accent 1" w:uiPriority="60"/>
-    <w:lsdException w:name="Light List Accent 1" w:uiPriority="61"/>
-    <w:lsdException w:name="Light Grid Accent 1" w:uiPriority="62"/>
-    <w:lsdException w:name="Medium Shading 1 Accent 1" w:uiPriority="63"/>
-    <w:lsdException w:name="Medium Shading 2 Accent 1" w:uiPriority="64"/>
-    <w:lsdException w:name="Medium List 1 Accent 1" w:uiPriority="65"/>
-    <w:lsdException w:name="Revision" w:semiHidden="1"/>
-    <w:lsdException w:name="List Paragraph" w:uiPriority="34" w:qFormat="1"/>
-    <w:lsdException w:name="Quote" w:uiPriority="29" w:qFormat="1"/>
-    <w:lsdException w:name="Intense Quote" w:uiPriority="30" w:qFormat="1"/>
-    <w:lsdException w:name="Medium List 2 Accent 1" w:uiPriority="66"/>
-    <w:lsdException w:name="Medium Grid 1 Accent 1" w:uiPriority="67"/>
-    <w:lsdException w:name="Medium Grid 2 Accent 1" w:uiPriority="68"/>
-    <w:lsdException w:name="Medium Grid 3 Accent 1" w:uiPriority="69"/>
-    <w:lsdException w:name="Dark List Accent 1" w:uiPriority="70"/>
-    <w:lsdException w:name="Colorful Shading Accent 1" w:uiPriority="71"/>
-    <w:lsdException w:name="Colorful List Accent 1" w:uiPriority="72"/>
-    <w:lsdException w:name="Colorful Grid Accent 1" w:uiPriority="73"/>
-    <w:lsdException w:name="Light Shading Accent 2" w:uiPriority="60"/>
-    <w:lsdException w:name="Light List Accent 2" w:uiPriority="61"/>
-    <w:lsdException w:name="Light Grid Accent 2" w:uiPriority="62"/>
-    <w:lsdException w:name="Medium Shading 1 Accent 2" w:uiPriority="63"/>
-    <w:lsdException w:name="Medium Shading 2 Accent 2" w:uiPriority="64"/>
-    <w:lsdException w:name="Medium List 1 Accent 2" w:uiPriority="65"/>
-    <w:lsdException w:name="Medium List 2 Accent 2" w:uiPriority="66"/>
-    <w:lsdException w:name="Medium Grid 1 Accent 2" w:uiPriority="67"/>
-    <w:lsdException w:name="Medium Grid 2 Accent 2" w:uiPriority="68"/>
-    <w:lsdException w:name="Medium Grid 3 Accent 2" w:uiPriority="69"/>
-    <w:lsdException w:name="Dark List Accent 2" w:uiPriority="70"/>
-    <w:lsdException w:name="Colorful Shading Accent 2" w:uiPriority="71"/>
-    <w:lsdException w:name="Colorful List Accent 2" w:uiPriority="72"/>
-    <w:lsdException w:name="Colorful Grid Accent 2" w:uiPriority="73"/>
-    <w:lsdException w:name="Light Shading Accent 3" w:uiPriority="60"/>
-    <w:lsdException w:name="Light List Accent 3" w:uiPriority="61"/>
-    <w:lsdException w:name="Light Grid Accent 3" w:uiPriority="62"/>
-    <w:lsdException w:name="Medium Shading 1 Accent 3" w:uiPriority="63"/>
-    <w:lsdException w:name="Medium Shading 2 Accent 3" w:uiPriority="64"/>
-    <w:lsdException w:name="Medium List 1 Accent 3" w:uiPriority="65"/>
-    <w:lsdException w:name="Medium List 2 Accent 3" w:uiPriority="66"/>
-    <w:lsdException w:name="Medium Grid 1 Accent 3" w:uiPriority="67"/>
-    <w:lsdException w:name="Medium Grid 2 Accent 3" w:uiPriority="68"/>
-    <w:lsdException w:name="Medium Grid 3 Accent 3" w:uiPriority="69"/>
-    <w:lsdException w:name="Dark List Accent 3" w:uiPriority="70"/>
-    <w:lsdException w:name="Colorful Shading Accent 3" w:uiPriority="71"/>
-    <w:lsdException w:name="Colorful List Accent 3" w:uiPriority="72"/>
-    <w:lsdException w:name="Colorful Grid Accent 3" w:uiPriority="73"/>
-    <w:lsdException w:name="Light Shading Accent 4" w:uiPriority="60"/>
-    <w:lsdException w:name="Light List Accent 4" w:uiPriority="61"/>
-    <w:lsdException w:name="Light Grid Accent 4" w:uiPriority="62"/>
-    <w:lsdException w:name="Medium Shading 1 Accent 4" w:uiPriority="63"/>
-    <w:lsdException w:name="Medium Shading 2 Accent 4" w:uiPriority="64"/>
-    <w:lsdException w:name="Medium List 1 Accent 4" w:uiPriority="65"/>
-    <w:lsdException w:name="Medium List 2 Accent 4" w:uiPriority="66"/>
-    <w:lsdException w:name="Medium Grid 1 Accent 4" w:uiPriority="67"/>
-    <w:lsdException w:name="Medium Grid 2 Accent 4" w:uiPriority="68"/>
-    <w:lsdException w:name="Medium Grid 3 Accent 4" w:uiPriority="69"/>
-    <w:lsdException w:name="Dark List Accent 4" w:uiPriority="70"/>
-    <w:lsdException w:name="Colorful Shading Accent 4" w:uiPriority="71"/>
-    <w:lsdException w:name="Colorful List Accent 4" w:uiPriority="72"/>
-    <w:lsdException w:name="Colorful Grid Accent 4" w:uiPriority="73"/>
-    <w:lsdException w:name="Light Shading Accent 5" w:uiPriority="60"/>
-    <w:lsdException w:name="Light List Accent 5" w:uiPriority="61"/>
-    <w:lsdException w:name="Light Grid Accent 5" w:uiPriority="62"/>
-    <w:lsdException w:name="Medium Shading 1 Accent 5" w:uiPriority="63"/>
-    <w:lsdException w:name="Medium Shading 2 Accent 5" w:uiPriority="64"/>
-    <w:lsdException w:name="Medium List 1 Accent 5" w:uiPriority="65"/>
-    <w:lsdException w:name="Medium List 2 Accent 5" w:uiPriority="66"/>
-    <w:lsdException w:name="Medium Grid 1 Accent 5" w:uiPriority="67"/>
-    <w:lsdException w:name="Medium Grid 2 Accent 5" w:uiPriority="68"/>
-    <w:lsdException w:name="Medium Grid 3 Accent 5" w:uiPriority="69"/>
-    <w:lsdException w:name="Dark List Accent 5" w:uiPriority="70"/>
-    <w:lsdException w:name="Colorful Shading Accent 5" w:uiPriority="71"/>
-    <w:lsdException w:name="Colorful List Accent 5" w:uiPriority="72"/>
-    <w:lsdException w:name="Colorful Grid Accent 5" w:uiPriority="73"/>
-    <w:lsdException w:name="Light Shading Accent 6" w:uiPriority="60"/>
-    <w:lsdException w:name="Light List Accent 6" w:uiPriority="61"/>
-    <w:lsdException w:name="Light Grid Accent 6" w:uiPriority="62"/>
-    <w:lsdException w:name="Medium Shading 1 Accent 6" w:uiPriority="63"/>
-    <w:lsdException w:name="Medium Shading 2 Accent 6" w:uiPriority="64"/>
-    <w:lsdException w:name="Medium List 1 Accent 6" w:uiPriority="65"/>
-    <w:lsdException w:name="Medium List 2 Accent 6" w:uiPriority="66"/>
-    <w:lsdException w:name="Medium Grid 1 Accent 6" w:uiPriority="67"/>
-    <w:lsdException w:name="Medium Grid 2 Accent 6" w:uiPriority="68"/>
-    <w:lsdException w:name="Medium Grid 3 Accent 6" w:uiPriority="69"/>
-    <w:lsdException w:name="Dark List Accent 6" w:uiPriority="70"/>
-    <w:lsdException w:name="Colorful Shading Accent 6" w:uiPriority="71"/>
-    <w:lsdException w:name="Colorful List Accent 6" w:uiPriority="72"/>
-    <w:lsdException w:name="Colorful Grid Accent 6" w:uiPriority="73"/>
-    <w:lsdException w:name="Subtle Emphasis" w:uiPriority="19" w:qFormat="1"/>
-    <w:lsdException w:name="Intense Emphasis" w:uiPriority="21" w:qFormat="1"/>
-    <w:lsdException w:name="Subtle Reference" w:uiPriority="31" w:qFormat="1"/>
-    <w:lsdException w:name="Intense Reference" w:uiPriority="32" w:qFormat="1"/>
-    <w:lsdException w:name="Book Title" w:uiPriority="33" w:qFormat="1"/>
-    <w:lsdException w:name="Bibliography" w:semiHidden="1" w:uiPriority="37" w:unhideWhenUsed="1"/>
-    <w:lsdException w:name="TOC Heading" w:semiHidden="1" w:uiPriority="39" w:unhideWhenUsed="1" w:qFormat="1"/>
-    <w:lsdException w:name="Plain Table 1" w:uiPriority="41"/>
-    <w:lsdException w:name="Plain Table 2" w:uiPriority="42"/>
-    <w:lsdException w:name="Plain Table 3" w:uiPriority="43"/>
-    <w:lsdException w:name="Plain Table 4" w:uiPriority="44"/>
-    <w:lsdException w:name="Plain Table 5" w:uiPriority="45"/>
-    <w:lsdException w:name="Grid Table Light" w:uiPriority="40"/>
-    <w:lsdException w:name="Grid Table 1 Light" w:uiPriority="46"/>
-    <w:lsdException w:name="Grid Table 2" w:uiPriority="47"/>
-    <w:lsdException w:name="Grid Table 3" w:uiPriority="48"/>
-    <w:lsdException w:name="Grid Table 4" w:uiPriority="49"/>
-    <w:lsdException w:name="Grid Table 5 Dark" w:uiPriority="50"/>
-    <w:lsdException w:name="Grid Table 6 Colorful" w:uiPriority="51"/>
-    <w:lsdException w:name="Grid Table 7 Colorful" w:uiPriority="52"/>
-    <w:lsdException w:name="Grid Table 1 Light Accent 1" w:uiPriority="46"/>
-    <w:lsdException w:name="Grid Table 2 Accent 1" w:uiPriority="47"/>
-    <w:lsdException w:name="Grid Table 3 Accent 1" w:uiPriority="48"/>
-    <w:lsdException w:name="Grid Table 4 Accent 1" w:uiPriority="49"/>
-    <w:lsdException w:name="Grid Table 5 Dark Accent 1" w:uiPriority="50"/>
-    <w:lsdException w:name="Grid Table 6 Colorful Accent 1" w:uiPriority="51"/>
-    <w:lsdException w:name="Grid Table 7 Colorful Accent 1" w:uiPriority="52"/>
-    <w:lsdException w:name="Grid Table 1 Light Accent 2" w:uiPriority="46"/>
-    <w:lsdException w:name="Grid Table 2 Accent 2" w:uiPriority="47"/>
-    <w:lsdException w:name="Grid Table 3 Accent 2" w:uiPriority="48"/>
-    <w:lsdException w:name="Grid Table 4 Accent 2" w:uiPriority="49"/>
-    <w:lsdException w:name="Grid Table 5 Dark Accent 2" w:uiPriority="50"/>
-    <w:lsdException w:name="Grid Table 6 Colorful Accent 2" w:uiPriority="51"/>
-    <w:lsdException w:name="Grid Table 7 Colorful Accent 2" w:uiPriority="52"/>
-    <w:lsdException w:name="Grid Table 1 Light Accent 3" w:uiPriority="46"/>
-    <w:lsdException w:name="Grid Table 2 Accent 3" w:uiPriority="47"/>
-    <w:lsdException w:name="Grid Table 3 Accent 3" w:uiPriority="48"/>
-    <w:lsdException w:name="Grid Table 4 Accent 3" w:uiPriority="49"/>
-    <w:lsdException w:name="Grid Table 5 Dark Accent 3" w:uiPriority="50"/>
-    <w:lsdException w:name="Grid Table 6 Colorful Accent 3" w:uiPriority="51"/>
-    <w:lsdException w:name="Grid Table 7 Colorful Accent 3" w:uiPriority="52"/>
-    <w:lsdException w:name="Grid Table 1 Light Accent 4" w:uiPriority="46"/>
-    <w:lsdException w:name="Grid Table 2 Accent 4" w:uiPriority="47"/>
-    <w:lsdException w:name="Grid Table 3 Accent 4" w:uiPriority="48"/>
-    <w:lsdException w:name="Grid Table 4 Accent 4" w:uiPriority="49"/>
-    <w:lsdException w:name="Grid Table 5 Dark Accent 4" w:uiPriority="50"/>
-    <w:lsdException w:name="Grid Table 6 Colorful Accent 4" w:uiPriority="51"/>
-    <w:lsdException w:name="Grid Table 7 Colorful Accent 4" w:uiPriority="52"/>
-    <w:lsdException w:name="Grid Table 1 Light Accent 5" w:uiPriority="46"/>
-    <w:lsdException w:name="Grid Table 2 Accent 5" w:uiPriority="47"/>
-    <w:lsdException w:name="Grid Table 3 Accent 5" w:uiPriority="48"/>
-    <w:lsdException w:name="Grid Table 4 Accent 5" w:uiPriority="49"/>
-    <w:lsdException w:name="Grid Table 5 Dark Accent 5" w:uiPriority="50"/>
-    <w:lsdException w:name="Grid Table 6 Colorful Accent 5" w:uiPriority="51"/>
-    <w:lsdException w:name="Grid Table 7 Colorful Accent 5" w:uiPriority="52"/>
-    <w:lsdException w:name="Grid Table 1 Light Accent 6" w:uiPriority="46"/>
-    <w:lsdException w:name="Grid Table 2 Accent 6" w:uiPriority="47"/>
-    <w:lsdException w:name="Grid Table 3 Accent 6" w:uiPriority="48"/>
-    <w:lsdException w:name="Grid Table 4 Accent 6" w:uiPriority="49"/>
-    <w:lsdException w:name="Grid Table 5 Dark Accent 6" w:uiPriority="50"/>
-    <w:lsdException w:name="Grid Table 6 Colorful Accent 6" w:uiPriority="51"/>
-    <w:lsdException w:name="Grid Table 7 Colorful Accent 6" w:uiPriority="52"/>
-    <w:lsdException w:name="List Table 1 Light" w:uiPriority="46"/>
-    <w:lsdException w:name="List Table 2" w:uiPriority="47"/>
-    <w:lsdException w:name="List Table 3" w:uiPriority="48"/>
-    <w:lsdException w:name="List Table 4" w:uiPriority="49"/>
-    <w:lsdException w:name="List Table 5 Dark" w:uiPriority="50"/>
-    <w:lsdException w:name="List Table 6 Colorful" w:uiPriority="51"/>
-    <w:lsdException w:name="List Table 7 Colorful" w:uiPriority="52"/>
-    <w:lsdException w:name="List Table 1 Light Accent 1" w:uiPriority="46"/>
-    <w:lsdException w:name="List Table 2 Accent 1" w:uiPriority="47"/>
-    <w:lsdException w:name="List Table 3 Accent 1" w:uiPriority="48"/>
-    <w:lsdException w:name="List Table 4 Accent 1" w:uiPriority="49"/>
-    <w:lsdException w:name="List Table 5 Dark Accent 1" w:uiPriority="50"/>
-    <w:lsdException w:name="List Table 6 Colorful Accent 1" w:uiPriority="51"/>
-    <w:lsdException w:name="List Table 7 Colorful Accent 1" w:uiPriority="52"/>
-    <w:lsdException w:name="List Table 1 Light Accent 2" w:uiPriority="46"/>
-    <w:lsdException w:name="List Table 2 Accent 2" w:uiPriority="47"/>
-    <w:lsdException w:name="List Table 3 Accent 2" w:uiPriority="48"/>
-    <w:lsdException w:name="List Table 4 Accent 2" w:uiPriority="49"/>
-    <w:lsdException w:name="List Table 5 Dark Accent 2" w:uiPriority="50"/>
-    <w:lsdException w:name="List Table 6 Colorful Accent 2" w:uiPriority="51"/>
-    <w:lsdException w:name="List Table 7 Colorful Accent 2" w:uiPriority="52"/>
-    <w:lsdException w:name="List Table 1 Light Accent 3" w:uiPriority="46"/>
-    <w:lsdException w:name="List Table 2 Accent 3" w:uiPriority="47"/>
-    <w:lsdException w:name="List Table 3 Accent 3" w:uiPriority="48"/>
-    <w:lsdException w:name="List Table 4 Accent 3" w:uiPriority="49"/>
-    <w:lsdException w:name="List Table 5 Dark Accent 3" w:uiPriority="50"/>
-    <w:lsdException w:name="List Table 6 Colorful Accent 3" w:uiPriority="51"/>
-    <w:lsdException w:name="List Table 7 Colorful Accent 3" w:uiPriority="52"/>
-    <w:lsdException w:name="List Table 1 Light Accent 4" w:uiPriority="46"/>
-    <w:lsdException w:name="List Table 2 Accent 4" w:uiPriority="47"/>
-    <w:lsdException w:name="List Table 3 Accent 4" w:uiPriority="48"/>
-    <w:lsdException w:name="List Table 4 Accent 4" w:uiPriority="49"/>
-    <w:lsdException w:name="List Table 5 Dark Accent 4" w:uiPriority="50"/>
-    <w:lsdException w:name="List Table 6 Colorful Accent 4" w:uiPriority="51"/>
-    <w:lsdException w:name="List Table 7 Colorful Accent 4" w:uiPriority="52"/>
-    <w:lsdException w:name="List Table 1 Light Accent 5" w:uiPriority="46"/>
-    <w:lsdException w:name="List Table 2 Accent 5" w:uiPriority="47"/>
-    <w:lsdException w:name="List Table 3 Accent 5" w:uiPriority="48"/>
-    <w:lsdException w:name="List Table 4 Accent 5" w:uiPriority="49"/>
-    <w:lsdException w:name="List Table 5 Dark Accent 5" w:uiPriority="50"/>
-    <w:lsdException w:name="List Table 6 Colorful Accent 5" w:uiPriority="51"/>
-    <w:lsdException w:name="List Table 7 Colorful Accent 5" w:uiPriority="52"/>
-    <w:lsdException w:name="List Table 1 Light Accent 6" w:uiPriority="46"/>
-    <w:lsdException w:name="List Table 2 Accent 6" w:uiPriority="47"/>
-    <w:lsdException w:name="List Table 3 Accent 6" w:uiPriority="48"/>
-    <w:lsdException w:name="List Table 4 Accent 6" w:uiPriority="49"/>
-    <w:lsdException w:name="List Table 5 Dark Accent 6" w:uiPriority="50"/>
-    <w:lsdException w:name="List Table 6 Colorful Accent 6" w:uiPriority="51"/>
-    <w:lsdException w:name="List Table 7 Colorful Accent 6" w:uiPriority="52"/>
+  <w:latentStyles w:defLockedState="0" w:defUIPriority="99" w:defSemiHidden="1" w:defUnhideWhenUsed="1" w:defQFormat="0" w:count="267">
+    <w:lsdException w:name="Normal" w:semiHidden="0" w:uiPriority="0" w:unhideWhenUsed="0" w:qFormat="1"/>
+    <w:lsdException w:name="heading 1" w:semiHidden="0" w:uiPriority="9" w:unhideWhenUsed="0" w:qFormat="1"/>
+    <w:lsdException w:name="heading 2" w:uiPriority="9" w:qFormat="1"/>
+    <w:lsdException w:name="heading 3" w:uiPriority="9" w:qFormat="1"/>
+    <w:lsdException w:name="heading 4" w:uiPriority="9" w:qFormat="1"/>
+    <w:lsdException w:name="heading 5" w:uiPriority="9" w:qFormat="1"/>
+    <w:lsdException w:name="heading 6" w:uiPriority="9" w:qFormat="1"/>
+    <w:lsdException w:name="heading 7" w:uiPriority="9" w:qFormat="1"/>
+    <w:lsdException w:name="heading 8" w:uiPriority="9" w:qFormat="1"/>
+    <w:lsdException w:name="heading 9" w:uiPriority="9" w:qFormat="1"/>
+    <w:lsdException w:name="toc 1" w:uiPriority="39"/>
+    <w:lsdException w:name="toc 2" w:uiPriority="39"/>
+    <w:lsdException w:name="toc 3" w:uiPriority="39"/>
+    <w:lsdException w:name="toc 4" w:uiPriority="39"/>
+    <w:lsdException w:name="toc 5" w:uiPriority="39"/>
+    <w:lsdException w:name="toc 6" w:uiPriority="39"/>
+    <w:lsdException w:name="toc 7" w:uiPriority="39"/>
+    <w:lsdException w:name="toc 8" w:uiPriority="39"/>
+    <w:lsdException w:name="toc 9" w:uiPriority="39"/>
+    <w:lsdException w:name="caption" w:uiPriority="35" w:qFormat="1"/>
+    <w:lsdException w:name="Title" w:semiHidden="0" w:uiPriority="10" w:unhideWhenUsed="0" w:qFormat="1"/>
+    <w:lsdException w:name="Default Paragraph Font" w:uiPriority="1"/>
+    <w:lsdException w:name="Subtitle" w:semiHidden="0" w:uiPriority="11" w:unhideWhenUsed="0" w:qFormat="1"/>
+    <w:lsdException w:name="Strong" w:semiHidden="0" w:uiPriority="22" w:unhideWhenUsed="0" w:qFormat="1"/>
+    <w:lsdException w:name="Emphasis" w:semiHidden="0" w:uiPriority="20" w:unhideWhenUsed="0" w:qFormat="1"/>
+    <w:lsdException w:name="Table Grid" w:semiHidden="0" w:uiPriority="39" w:unhideWhenUsed="0"/>
+    <w:lsdException w:name="Placeholder Text" w:unhideWhenUsed="0"/>
+    <w:lsdException w:name="No Spacing" w:semiHidden="0" w:uiPriority="1" w:unhideWhenUsed="0" w:qFormat="1"/>
+    <w:lsdException w:name="Light Shading" w:semiHidden="0" w:uiPriority="60" w:unhideWhenUsed="0"/>
+    <w:lsdException w:name="Light List" w:semiHidden="0" w:uiPriority="61" w:unhideWhenUsed="0"/>
+    <w:lsdException w:name="Light Grid" w:semiHidden="0" w:uiPriority="62" w:unhideWhenUsed="0"/>
+    <w:lsdException w:name="Medium Shading 1" w:semiHidden="0" w:uiPriority="63" w:unhideWhenUsed="0"/>
+    <w:lsdException w:name="Medium Shading 2" w:semiHidden="0" w:uiPriority="64" w:unhideWhenUsed="0"/>
+    <w:lsdException w:name="Medium List 1" w:semiHidden="0" w:uiPriority="65" w:unhideWhenUsed="0"/>
+    <w:lsdException w:name="Medium List 2" w:semiHidden="0" w:uiPriority="66" w:unhideWhenUsed="0"/>
+    <w:lsdException w:name="Medium Grid 1" w:semiHidden="0" w:uiPriority="67" w:unhideWhenUsed="0"/>
+    <w:lsdException w:name="Medium Grid 2" w:semiHidden="0" w:uiPriority="68" w:unhideWhenUsed="0"/>
+    <w:lsdException w:name="Medium Grid 3" w:semiHidden="0" w:uiPriority="69" w:unhideWhenUsed="0"/>
+    <w:lsdException w:name="Dark List" w:semiHidden="0" w:uiPriority="70" w:unhideWhenUsed="0"/>
+    <w:lsdException w:name="Colorful Shading" w:semiHidden="0" w:uiPriority="71" w:unhideWhenUsed="0"/>
+    <w:lsdException w:name="Colorful List" w:semiHidden="0" w:uiPriority="72" w:unhideWhenUsed="0"/>
+    <w:lsdException w:name="Colorful Grid" w:semiHidden="0" w:uiPriority="73" w:unhideWhenUsed="0"/>
+    <w:lsdException w:name="Light Shading Accent 1" w:semiHidden="0" w:uiPriority="60" w:unhideWhenUsed="0"/>
+    <w:lsdException w:name="Light List Accent 1" w:semiHidden="0" w:uiPriority="61" w:unhideWhenUsed="0"/>
+    <w:lsdException w:name="Light Grid Accent 1" w:semiHidden="0" w:uiPriority="62" w:unhideWhenUsed="0"/>
+    <w:lsdException w:name="Medium Shading 1 Accent 1" w:semiHidden="0" w:uiPriority="63" w:unhideWhenUsed="0"/>
+    <w:lsdException w:name="Medium Shading 2 Accent 1" w:semiHidden="0" w:uiPriority="64" w:unhideWhenUsed="0"/>
+    <w:lsdException w:name="Medium List 1 Accent 1" w:semiHidden="0" w:uiPriority="65" w:unhideWhenUsed="0"/>
+    <w:lsdException w:name="Revision" w:unhideWhenUsed="0"/>
+    <w:lsdException w:name="List Paragraph" w:semiHidden="0" w:uiPriority="34" w:unhideWhenUsed="0" w:qFormat="1"/>
+    <w:lsdException w:name="Quote" w:semiHidden="0" w:uiPriority="29" w:unhideWhenUsed="0" w:qFormat="1"/>
+    <w:lsdException w:name="Intense Quote" w:semiHidden="0" w:uiPriority="30" w:unhideWhenUsed="0" w:qFormat="1"/>
+    <w:lsdException w:name="Medium List 2 Accent 1" w:semiHidden="0" w:uiPriority="66" w:unhideWhenUsed="0"/>
+    <w:lsdException w:name="Medium Grid 1 Accent 1" w:semiHidden="0" w:uiPriority="67" w:unhideWhenUsed="0"/>
+    <w:lsdException w:name="Medium Grid 2 Accent 1" w:semiHidden="0" w:uiPriority="68" w:unhideWhenUsed="0"/>
+    <w:lsdException w:name="Medium Grid 3 Accent 1" w:semiHidden="0" w:uiPriority="69" w:unhideWhenUsed="0"/>
+    <w:lsdException w:name="Dark List Accent 1" w:semiHidden="0" w:uiPriority="70" w:unhideWhenUsed="0"/>
+    <w:lsdException w:name="Colorful Shading Accent 1" w:semiHidden="0" w:uiPriority="71" w:unhideWhenUsed="0"/>
+    <w:lsdException w:name="Colorful List Accent 1" w:semiHidden="0" w:uiPriority="72" w:unhideWhenUsed="0"/>
+    <w:lsdException w:name="Colorful Grid Accent 1" w:semiHidden="0" w:uiPriority="73" w:unhideWhenUsed="0"/>
+    <w:lsdException w:name="Light Shading Accent 2" w:semiHidden="0" w:uiPriority="60" w:unhideWhenUsed="0"/>
+    <w:lsdException w:name="Light List Accent 2" w:semiHidden="0" w:uiPriority="61" w:unhideWhenUsed="0"/>
+    <w:lsdException w:name="Light Grid Accent 2" w:semiHidden="0" w:uiPriority="62" w:unhideWhenUsed="0"/>
+    <w:lsdException w:name="Medium Shading 1 Accent 2" w:semiHidden="0" w:uiPriority="63" w:unhideWhenUsed="0"/>
+    <w:lsdException w:name="Medium Shading 2 Accent 2" w:semiHidden="0" w:uiPriority="64" w:unhideWhenUsed="0"/>
+    <w:lsdException w:name="Medium List 1 Accent 2" w:semiHidden="0" w:uiPriority="65" w:unhideWhenUsed="0"/>
+    <w:lsdException w:name="Medium List 2 Accent 2" w:semiHidden="0" w:uiPriority="66" w:unhideWhenUsed="0"/>
+    <w:lsdException w:name="Medium Grid 1 Accent 2" w:semiHidden="0" w:uiPriority="67" w:unhideWhenUsed="0"/>
+    <w:lsdException w:name="Medium Grid 2 Accent 2" w:semiHidden="0" w:uiPriority="68" w:unhideWhenUsed="0"/>
+    <w:lsdException w:name="Medium Grid 3 Accent 2" w:semiHidden="0" w:uiPriority="69" w:unhideWhenUsed="0"/>
+    <w:lsdException w:name="Dark List Accent 2" w:semiHidden="0" w:uiPriority="70" w:unhideWhenUsed="0"/>
+    <w:lsdException w:name="Colorful Shading Accent 2" w:semiHidden="0" w:uiPriority="71" w:unhideWhenUsed="0"/>
+    <w:lsdException w:name="Colorful List Accent 2" w:semiHidden="0" w:uiPriority="72" w:unhideWhenUsed="0"/>
+    <w:lsdException w:name="Colorful Grid Accent 2" w:semiHidden="0" w:uiPriority="73" w:unhideWhenUsed="0"/>
+    <w:lsdException w:name="Light Shading Accent 3" w:semiHidden="0" w:uiPriority="60" w:unhideWhenUsed="0"/>
+    <w:lsdException w:name="Light List Accent 3" w:semiHidden="0" w:uiPriority="61" w:unhideWhenUsed="0"/>
+    <w:lsdException w:name="Light Grid Accent 3" w:semiHidden="0" w:uiPriority="62" w:unhideWhenUsed="0"/>
+    <w:lsdException w:name="Medium Shading 1 Accent 3" w:semiHidden="0" w:uiPriority="63" w:unhideWhenUsed="0"/>
+    <w:lsdException w:name="Medium Shading 2 Accent 3" w:semiHidden="0" w:uiPriority="64" w:unhideWhenUsed="0"/>
+    <w:lsdException w:name="Medium List 1 Accent 3" w:semiHidden="0" w:uiPriority="65" w:unhideWhenUsed="0"/>
+    <w:lsdException w:name="Medium List 2 Accent 3" w:semiHidden="0" w:uiPriority="66" w:unhideWhenUsed="0"/>
+    <w:lsdException w:name="Medium Grid 1 Accent 3" w:semiHidden="0" w:uiPriority="67" w:unhideWhenUsed="0"/>
+    <w:lsdException w:name="Medium Grid 2 Accent 3" w:semiHidden="0" w:uiPriority="68" w:unhideWhenUsed="0"/>
+    <w:lsdException w:name="Medium Grid 3 Accent 3" w:semiHidden="0" w:uiPriority="69" w:unhideWhenUsed="0"/>
+    <w:lsdException w:name="Dark List Accent 3" w:semiHidden="0" w:uiPriority="70" w:unhideWhenUsed="0"/>
+    <w:lsdException w:name="Colorful Shading Accent 3" w:semiHidden="0" w:uiPriority="71" w:unhideWhenUsed="0"/>
+    <w:lsdException w:name="Colorful List Accent 3" w:semiHidden="0" w:uiPriority="72" w:unhideWhenUsed="0"/>
+    <w:lsdException w:name="Colorful Grid Accent 3" w:semiHidden="0" w:uiPriority="73" w:unhideWhenUsed="0"/>
+    <w:lsdException w:name="Light Shading Accent 4" w:semiHidden="0" w:uiPriority="60" w:unhideWhenUsed="0"/>
+    <w:lsdException w:name="Light List Accent 4" w:semiHidden="0" w:uiPriority="61" w:unhideWhenUsed="0"/>
+    <w:lsdException w:name="Light Grid Accent 4" w:semiHidden="0" w:uiPriority="62" w:unhideWhenUsed="0"/>
+    <w:lsdException w:name="Medium Shading 1 Accent 4" w:semiHidden="0" w:uiPriority="63" w:unhideWhenUsed="0"/>
+    <w:lsdException w:name="Medium Shading 2 Accent 4" w:semiHidden="0" w:uiPriority="64" w:unhideWhenUsed="0"/>
+    <w:lsdException w:name="Medium List 1 Accent 4" w:semiHidden="0" w:uiPriority="65" w:unhideWhenUsed="0"/>
+    <w:lsdException w:name="Medium List 2 Accent 4" w:semiHidden="0" w:uiPriority="66" w:unhideWhenUsed="0"/>
+    <w:lsdException w:name="Medium Grid 1 Accent 4" w:semiHidden="0" w:uiPriority="67" w:unhideWhenUsed="0"/>
+    <w:lsdException w:name="Medium Grid 2 Accent 4" w:semiHidden="0" w:uiPriority="68" w:unhideWhenUsed="0"/>
+    <w:lsdException w:name="Medium Grid 3 Accent 4" w:semiHidden="0" w:uiPriority="69" w:unhideWhenUsed="0"/>
+    <w:lsdException w:name="Dark List Accent 4" w:semiHidden="0" w:uiPriority="70" w:unhideWhenUsed="0"/>
+    <w:lsdException w:name="Colorful Shading Accent 4" w:semiHidden="0" w:uiPriority="71" w:unhideWhenUsed="0"/>
+    <w:lsdException w:name="Colorful List Accent 4" w:semiHidden="0" w:uiPriority="72" w:unhideWhenUsed="0"/>
+    <w:lsdException w:name="Colorful Grid Accent 4" w:semiHidden="0" w:uiPriority="73" w:unhideWhenUsed="0"/>
+    <w:lsdException w:name="Light Shading Accent 5" w:semiHidden="0" w:uiPriority="60" w:unhideWhenUsed="0"/>
+    <w:lsdException w:name="Light List Accent 5" w:semiHidden="0" w:uiPriority="61" w:unhideWhenUsed="0"/>
+    <w:lsdException w:name="Light Grid Accent 5" w:semiHidden="0" w:uiPriority="62" w:unhideWhenUsed="0"/>
+    <w:lsdException w:name="Medium Shading 1 Accent 5" w:semiHidden="0" w:uiPriority="63" w:unhideWhenUsed="0"/>
+    <w:lsdException w:name="Medium Shading 2 Accent 5" w:semiHidden="0" w:uiPriority="64" w:unhideWhenUsed="0"/>
+    <w:lsdException w:name="Medium List 1 Accent 5" w:semiHidden="0" w:uiPriority="65" w:unhideWhenUsed="0"/>
+    <w:lsdException w:name="Medium List 2 Accent 5" w:semiHidden="0" w:uiPriority="66" w:unhideWhenUsed="0"/>
+    <w:lsdException w:name="Medium Grid 1 Accent 5" w:semiHidden="0" w:uiPriority="67" w:unhideWhenUsed="0"/>
+    <w:lsdException w:name="Medium Grid 2 Accent 5" w:semiHidden="0" w:uiPriority="68" w:unhideWhenUsed="0"/>
+    <w:lsdException w:name="Medium Grid 3 Accent 5" w:semiHidden="0" w:uiPriority="69" w:unhideWhenUsed="0"/>
+    <w:lsdException w:name="Dark List Accent 5" w:semiHidden="0" w:uiPriority="70" w:unhideWhenUsed="0"/>
+    <w:lsdException w:name="Colorful Shading Accent 5" w:semiHidden="0" w:uiPriority="71" w:unhideWhenUsed="0"/>
+    <w:lsdException w:name="Colorful List Accent 5" w:semiHidden="0" w:uiPriority="72" w:unhideWhenUsed="0"/>
+    <w:lsdException w:name="Colorful Grid Accent 5" w:semiHidden="0" w:uiPriority="73" w:unhideWhenUsed="0"/>
+    <w:lsdException w:name="Light Shading Accent 6" w:semiHidden="0" w:uiPriority="60" w:unhideWhenUsed="0"/>
+    <w:lsdException w:name="Light List Accent 6" w:semiHidden="0" w:uiPriority="61" w:unhideWhenUsed="0"/>
+    <w:lsdException w:name="Light Grid Accent 6" w:semiHidden="0" w:uiPriority="62" w:unhideWhenUsed="0"/>
+    <w:lsdException w:name="Medium Shading 1 Accent 6" w:semiHidden="0" w:uiPriority="63" w:unhideWhenUsed="0"/>
+    <w:lsdException w:name="Medium Shading 2 Accent 6" w:semiHidden="0" w:uiPriority="64" w:unhideWhenUsed="0"/>
+    <w:lsdException w:name="Medium List 1 Accent 6" w:semiHidden="0" w:uiPriority="65" w:unhideWhenUsed="0"/>
+    <w:lsdException w:name="Medium List 2 Accent 6" w:semiHidden="0" w:uiPriority="66" w:unhideWhenUsed="0"/>
+    <w:lsdException w:name="Medium Grid 1 Accent 6" w:semiHidden="0" w:uiPriority="67" w:unhideWhenUsed="0"/>
+    <w:lsdException w:name="Medium Grid 2 Accent 6" w:semiHidden="0" w:uiPriority="68" w:unhideWhenUsed="0"/>
+    <w:lsdException w:name="Medium Grid 3 Accent 6" w:semiHidden="0" w:uiPriority="69" w:unhideWhenUsed="0"/>
+    <w:lsdException w:name="Dark List Accent 6" w:semiHidden="0" w:uiPriority="70" w:unhideWhenUsed="0"/>
+    <w:lsdException w:name="Colorful Shading Accent 6" w:semiHidden="0" w:uiPriority="71" w:unhideWhenUsed="0"/>
+    <w:lsdException w:name="Colorful List Accent 6" w:semiHidden="0" w:uiPriority="72" w:unhideWhenUsed="0"/>
+    <w:lsdException w:name="Colorful Grid Accent 6" w:semiHidden="0" w:uiPriority="73" w:unhideWhenUsed="0"/>
+    <w:lsdException w:name="Subtle Emphasis" w:semiHidden="0" w:uiPriority="19" w:unhideWhenUsed="0" w:qFormat="1"/>
+    <w:lsdException w:name="Intense Emphasis" w:semiHidden="0" w:uiPriority="21" w:unhideWhenUsed="0" w:qFormat="1"/>
+    <w:lsdException w:name="Subtle Reference" w:semiHidden="0" w:uiPriority="31" w:unhideWhenUsed="0" w:qFormat="1"/>
+    <w:lsdException w:name="Intense Reference" w:semiHidden="0" w:uiPriority="32" w:unhideWhenUsed="0" w:qFormat="1"/>
+    <w:lsdException w:name="Book Title" w:semiHidden="0" w:uiPriority="33" w:unhideWhenUsed="0" w:qFormat="1"/>
+    <w:lsdException w:name="Bibliography" w:uiPriority="37"/>
+    <w:lsdException w:name="TOC Heading" w:uiPriority="39" w:qFormat="1"/>
   </w:latentStyles>
   <w:style w:type="paragraph" w:default="1" w:styleId="Normln">
     <w:name w:val="Normal"/>
@@ -3897,6 +4951,563 @@
       <w:contextualSpacing/>
     </w:pPr>
   </w:style>
+  <w:style w:type="paragraph" w:styleId="Textbubliny">
+    <w:name w:val="Balloon Text"/>
+    <w:basedOn w:val="Normln"/>
+    <w:link w:val="TextbublinyChar"/>
+    <w:uiPriority w:val="99"/>
+    <w:semiHidden/>
+    <w:unhideWhenUsed/>
+    <w:rsid w:val="00C94437"/>
+    <w:pPr>
+      <w:spacing w:after="0" w:line="240" w:lineRule="auto"/>
+    </w:pPr>
+    <w:rPr>
+      <w:rFonts w:ascii="Tahoma" w:hAnsi="Tahoma" w:cs="Tahoma"/>
+      <w:sz w:val="16"/>
+      <w:szCs w:val="16"/>
+    </w:rPr>
+  </w:style>
+  <w:style w:type="character" w:customStyle="1" w:styleId="TextbublinyChar">
+    <w:name w:val="Text bubliny Char"/>
+    <w:basedOn w:val="Standardnpsmoodstavce"/>
+    <w:link w:val="Textbubliny"/>
+    <w:uiPriority w:val="99"/>
+    <w:semiHidden/>
+    <w:rsid w:val="00C94437"/>
+    <w:rPr>
+      <w:rFonts w:ascii="Tahoma" w:hAnsi="Tahoma" w:cs="Tahoma"/>
+      <w:sz w:val="16"/>
+      <w:szCs w:val="16"/>
+    </w:rPr>
+  </w:style>
+  <w:style w:type="table" w:styleId="Mkatabulky">
+    <w:name w:val="Table Grid"/>
+    <w:basedOn w:val="Normlntabulka"/>
+    <w:uiPriority w:val="39"/>
+    <w:rsid w:val="00EB2BC8"/>
+    <w:pPr>
+      <w:spacing w:after="0" w:line="240" w:lineRule="auto"/>
+    </w:pPr>
+    <w:tblPr>
+      <w:tblBorders>
+        <w:top w:val="single" w:sz="4" w:space="0" w:color="auto"/>
+        <w:left w:val="single" w:sz="4" w:space="0" w:color="auto"/>
+        <w:bottom w:val="single" w:sz="4" w:space="0" w:color="auto"/>
+        <w:right w:val="single" w:sz="4" w:space="0" w:color="auto"/>
+        <w:insideH w:val="single" w:sz="4" w:space="0" w:color="auto"/>
+        <w:insideV w:val="single" w:sz="4" w:space="0" w:color="auto"/>
+      </w:tblBorders>
+    </w:tblPr>
+  </w:style>
+</w:styles>
+</file>
+
+<file path=word/stylesWithEffects.xml><?xml version="1.0" encoding="utf-8"?>
+<w:styles xmlns:wpc="http://schemas.microsoft.com/office/word/2010/wordprocessingCanvas" xmlns:mc="http://schemas.openxmlformats.org/markup-compatibility/2006" xmlns:o="urn:schemas-microsoft-com:office:office" xmlns:r="http://schemas.openxmlformats.org/officeDocument/2006/relationships" xmlns:m="http://schemas.openxmlformats.org/officeDocument/2006/math" xmlns:v="urn:schemas-microsoft-com:vml" xmlns:wp14="http://schemas.microsoft.com/office/word/2010/wordprocessingDrawing" xmlns:wp="http://schemas.openxmlformats.org/drawingml/2006/wordprocessingDrawing" xmlns:w10="urn:schemas-microsoft-com:office:word" xmlns:w="http://schemas.openxmlformats.org/wordprocessingml/2006/main" xmlns:w14="http://schemas.microsoft.com/office/word/2010/wordml" xmlns:wpg="http://schemas.microsoft.com/office/word/2010/wordprocessingGroup" xmlns:wpi="http://schemas.microsoft.com/office/word/2010/wordprocessingInk" xmlns:wne="http://schemas.microsoft.com/office/word/2006/wordml" xmlns:wps="http://schemas.microsoft.com/office/word/2010/wordprocessingShape" mc:Ignorable="w14 wp14">
+  <w:docDefaults>
+    <w:rPrDefault>
+      <w:rPr>
+        <w:rFonts w:asciiTheme="minorHAnsi" w:eastAsiaTheme="minorHAnsi" w:hAnsiTheme="minorHAnsi" w:cstheme="minorBidi"/>
+        <w:sz w:val="22"/>
+        <w:szCs w:val="22"/>
+        <w:lang w:val="cs-CZ" w:eastAsia="en-US" w:bidi="ar-SA"/>
+      </w:rPr>
+    </w:rPrDefault>
+    <w:pPrDefault>
+      <w:pPr>
+        <w:spacing w:after="160" w:line="259" w:lineRule="auto"/>
+      </w:pPr>
+    </w:pPrDefault>
+  </w:docDefaults>
+  <w:latentStyles w:defLockedState="0" w:defUIPriority="99" w:defSemiHidden="1" w:defUnhideWhenUsed="1" w:defQFormat="0" w:count="267">
+    <w:lsdException w:name="Normal" w:semiHidden="0" w:uiPriority="0" w:unhideWhenUsed="0" w:qFormat="1"/>
+    <w:lsdException w:name="heading 1" w:semiHidden="0" w:uiPriority="9" w:unhideWhenUsed="0" w:qFormat="1"/>
+    <w:lsdException w:name="heading 2" w:uiPriority="9" w:qFormat="1"/>
+    <w:lsdException w:name="heading 3" w:uiPriority="9" w:qFormat="1"/>
+    <w:lsdException w:name="heading 4" w:uiPriority="9" w:qFormat="1"/>
+    <w:lsdException w:name="heading 5" w:uiPriority="9" w:qFormat="1"/>
+    <w:lsdException w:name="heading 6" w:uiPriority="9" w:qFormat="1"/>
+    <w:lsdException w:name="heading 7" w:uiPriority="9" w:qFormat="1"/>
+    <w:lsdException w:name="heading 8" w:uiPriority="9" w:qFormat="1"/>
+    <w:lsdException w:name="heading 9" w:uiPriority="9" w:qFormat="1"/>
+    <w:lsdException w:name="toc 1" w:uiPriority="39"/>
+    <w:lsdException w:name="toc 2" w:uiPriority="39"/>
+    <w:lsdException w:name="toc 3" w:uiPriority="39"/>
+    <w:lsdException w:name="toc 4" w:uiPriority="39"/>
+    <w:lsdException w:name="toc 5" w:uiPriority="39"/>
+    <w:lsdException w:name="toc 6" w:uiPriority="39"/>
+    <w:lsdException w:name="toc 7" w:uiPriority="39"/>
+    <w:lsdException w:name="toc 8" w:uiPriority="39"/>
+    <w:lsdException w:name="toc 9" w:uiPriority="39"/>
+    <w:lsdException w:name="caption" w:uiPriority="35" w:qFormat="1"/>
+    <w:lsdException w:name="Title" w:semiHidden="0" w:uiPriority="10" w:unhideWhenUsed="0" w:qFormat="1"/>
+    <w:lsdException w:name="Default Paragraph Font" w:uiPriority="1"/>
+    <w:lsdException w:name="Subtitle" w:semiHidden="0" w:uiPriority="11" w:unhideWhenUsed="0" w:qFormat="1"/>
+    <w:lsdException w:name="Strong" w:semiHidden="0" w:uiPriority="22" w:unhideWhenUsed="0" w:qFormat="1"/>
+    <w:lsdException w:name="Emphasis" w:semiHidden="0" w:uiPriority="20" w:unhideWhenUsed="0" w:qFormat="1"/>
+    <w:lsdException w:name="Table Grid" w:semiHidden="0" w:uiPriority="39" w:unhideWhenUsed="0"/>
+    <w:lsdException w:name="Placeholder Text" w:unhideWhenUsed="0"/>
+    <w:lsdException w:name="No Spacing" w:semiHidden="0" w:uiPriority="1" w:unhideWhenUsed="0" w:qFormat="1"/>
+    <w:lsdException w:name="Light Shading" w:semiHidden="0" w:uiPriority="60" w:unhideWhenUsed="0"/>
+    <w:lsdException w:name="Light List" w:semiHidden="0" w:uiPriority="61" w:unhideWhenUsed="0"/>
+    <w:lsdException w:name="Light Grid" w:semiHidden="0" w:uiPriority="62" w:unhideWhenUsed="0"/>
+    <w:lsdException w:name="Medium Shading 1" w:semiHidden="0" w:uiPriority="63" w:unhideWhenUsed="0"/>
+    <w:lsdException w:name="Medium Shading 2" w:semiHidden="0" w:uiPriority="64" w:unhideWhenUsed="0"/>
+    <w:lsdException w:name="Medium List 1" w:semiHidden="0" w:uiPriority="65" w:unhideWhenUsed="0"/>
+    <w:lsdException w:name="Medium List 2" w:semiHidden="0" w:uiPriority="66" w:unhideWhenUsed="0"/>
+    <w:lsdException w:name="Medium Grid 1" w:semiHidden="0" w:uiPriority="67" w:unhideWhenUsed="0"/>
+    <w:lsdException w:name="Medium Grid 2" w:semiHidden="0" w:uiPriority="68" w:unhideWhenUsed="0"/>
+    <w:lsdException w:name="Medium Grid 3" w:semiHidden="0" w:uiPriority="69" w:unhideWhenUsed="0"/>
+    <w:lsdException w:name="Dark List" w:semiHidden="0" w:uiPriority="70" w:unhideWhenUsed="0"/>
+    <w:lsdException w:name="Colorful Shading" w:semiHidden="0" w:uiPriority="71" w:unhideWhenUsed="0"/>
+    <w:lsdException w:name="Colorful List" w:semiHidden="0" w:uiPriority="72" w:unhideWhenUsed="0"/>
+    <w:lsdException w:name="Colorful Grid" w:semiHidden="0" w:uiPriority="73" w:unhideWhenUsed="0"/>
+    <w:lsdException w:name="Light Shading Accent 1" w:semiHidden="0" w:uiPriority="60" w:unhideWhenUsed="0"/>
+    <w:lsdException w:name="Light List Accent 1" w:semiHidden="0" w:uiPriority="61" w:unhideWhenUsed="0"/>
+    <w:lsdException w:name="Light Grid Accent 1" w:semiHidden="0" w:uiPriority="62" w:unhideWhenUsed="0"/>
+    <w:lsdException w:name="Medium Shading 1 Accent 1" w:semiHidden="0" w:uiPriority="63" w:unhideWhenUsed="0"/>
+    <w:lsdException w:name="Medium Shading 2 Accent 1" w:semiHidden="0" w:uiPriority="64" w:unhideWhenUsed="0"/>
+    <w:lsdException w:name="Medium List 1 Accent 1" w:semiHidden="0" w:uiPriority="65" w:unhideWhenUsed="0"/>
+    <w:lsdException w:name="Revision" w:unhideWhenUsed="0"/>
+    <w:lsdException w:name="List Paragraph" w:semiHidden="0" w:uiPriority="34" w:unhideWhenUsed="0" w:qFormat="1"/>
+    <w:lsdException w:name="Quote" w:semiHidden="0" w:uiPriority="29" w:unhideWhenUsed="0" w:qFormat="1"/>
+    <w:lsdException w:name="Intense Quote" w:semiHidden="0" w:uiPriority="30" w:unhideWhenUsed="0" w:qFormat="1"/>
+    <w:lsdException w:name="Medium List 2 Accent 1" w:semiHidden="0" w:uiPriority="66" w:unhideWhenUsed="0"/>
+    <w:lsdException w:name="Medium Grid 1 Accent 1" w:semiHidden="0" w:uiPriority="67" w:unhideWhenUsed="0"/>
+    <w:lsdException w:name="Medium Grid 2 Accent 1" w:semiHidden="0" w:uiPriority="68" w:unhideWhenUsed="0"/>
+    <w:lsdException w:name="Medium Grid 3 Accent 1" w:semiHidden="0" w:uiPriority="69" w:unhideWhenUsed="0"/>
+    <w:lsdException w:name="Dark List Accent 1" w:semiHidden="0" w:uiPriority="70" w:unhideWhenUsed="0"/>
+    <w:lsdException w:name="Colorful Shading Accent 1" w:semiHidden="0" w:uiPriority="71" w:unhideWhenUsed="0"/>
+    <w:lsdException w:name="Colorful List Accent 1" w:semiHidden="0" w:uiPriority="72" w:unhideWhenUsed="0"/>
+    <w:lsdException w:name="Colorful Grid Accent 1" w:semiHidden="0" w:uiPriority="73" w:unhideWhenUsed="0"/>
+    <w:lsdException w:name="Light Shading Accent 2" w:semiHidden="0" w:uiPriority="60" w:unhideWhenUsed="0"/>
+    <w:lsdException w:name="Light List Accent 2" w:semiHidden="0" w:uiPriority="61" w:unhideWhenUsed="0"/>
+    <w:lsdException w:name="Light Grid Accent 2" w:semiHidden="0" w:uiPriority="62" w:unhideWhenUsed="0"/>
+    <w:lsdException w:name="Medium Shading 1 Accent 2" w:semiHidden="0" w:uiPriority="63" w:unhideWhenUsed="0"/>
+    <w:lsdException w:name="Medium Shading 2 Accent 2" w:semiHidden="0" w:uiPriority="64" w:unhideWhenUsed="0"/>
+    <w:lsdException w:name="Medium List 1 Accent 2" w:semiHidden="0" w:uiPriority="65" w:unhideWhenUsed="0"/>
+    <w:lsdException w:name="Medium List 2 Accent 2" w:semiHidden="0" w:uiPriority="66" w:unhideWhenUsed="0"/>
+    <w:lsdException w:name="Medium Grid 1 Accent 2" w:semiHidden="0" w:uiPriority="67" w:unhideWhenUsed="0"/>
+    <w:lsdException w:name="Medium Grid 2 Accent 2" w:semiHidden="0" w:uiPriority="68" w:unhideWhenUsed="0"/>
+    <w:lsdException w:name="Medium Grid 3 Accent 2" w:semiHidden="0" w:uiPriority="69" w:unhideWhenUsed="0"/>
+    <w:lsdException w:name="Dark List Accent 2" w:semiHidden="0" w:uiPriority="70" w:unhideWhenUsed="0"/>
+    <w:lsdException w:name="Colorful Shading Accent 2" w:semiHidden="0" w:uiPriority="71" w:unhideWhenUsed="0"/>
+    <w:lsdException w:name="Colorful List Accent 2" w:semiHidden="0" w:uiPriority="72" w:unhideWhenUsed="0"/>
+    <w:lsdException w:name="Colorful Grid Accent 2" w:semiHidden="0" w:uiPriority="73" w:unhideWhenUsed="0"/>
+    <w:lsdException w:name="Light Shading Accent 3" w:semiHidden="0" w:uiPriority="60" w:unhideWhenUsed="0"/>
+    <w:lsdException w:name="Light List Accent 3" w:semiHidden="0" w:uiPriority="61" w:unhideWhenUsed="0"/>
+    <w:lsdException w:name="Light Grid Accent 3" w:semiHidden="0" w:uiPriority="62" w:unhideWhenUsed="0"/>
+    <w:lsdException w:name="Medium Shading 1 Accent 3" w:semiHidden="0" w:uiPriority="63" w:unhideWhenUsed="0"/>
+    <w:lsdException w:name="Medium Shading 2 Accent 3" w:semiHidden="0" w:uiPriority="64" w:unhideWhenUsed="0"/>
+    <w:lsdException w:name="Medium List 1 Accent 3" w:semiHidden="0" w:uiPriority="65" w:unhideWhenUsed="0"/>
+    <w:lsdException w:name="Medium List 2 Accent 3" w:semiHidden="0" w:uiPriority="66" w:unhideWhenUsed="0"/>
+    <w:lsdException w:name="Medium Grid 1 Accent 3" w:semiHidden="0" w:uiPriority="67" w:unhideWhenUsed="0"/>
+    <w:lsdException w:name="Medium Grid 2 Accent 3" w:semiHidden="0" w:uiPriority="68" w:unhideWhenUsed="0"/>
+    <w:lsdException w:name="Medium Grid 3 Accent 3" w:semiHidden="0" w:uiPriority="69" w:unhideWhenUsed="0"/>
+    <w:lsdException w:name="Dark List Accent 3" w:semiHidden="0" w:uiPriority="70" w:unhideWhenUsed="0"/>
+    <w:lsdException w:name="Colorful Shading Accent 3" w:semiHidden="0" w:uiPriority="71" w:unhideWhenUsed="0"/>
+    <w:lsdException w:name="Colorful List Accent 3" w:semiHidden="0" w:uiPriority="72" w:unhideWhenUsed="0"/>
+    <w:lsdException w:name="Colorful Grid Accent 3" w:semiHidden="0" w:uiPriority="73" w:unhideWhenUsed="0"/>
+    <w:lsdException w:name="Light Shading Accent 4" w:semiHidden="0" w:uiPriority="60" w:unhideWhenUsed="0"/>
+    <w:lsdException w:name="Light List Accent 4" w:semiHidden="0" w:uiPriority="61" w:unhideWhenUsed="0"/>
+    <w:lsdException w:name="Light Grid Accent 4" w:semiHidden="0" w:uiPriority="62" w:unhideWhenUsed="0"/>
+    <w:lsdException w:name="Medium Shading 1 Accent 4" w:semiHidden="0" w:uiPriority="63" w:unhideWhenUsed="0"/>
+    <w:lsdException w:name="Medium Shading 2 Accent 4" w:semiHidden="0" w:uiPriority="64" w:unhideWhenUsed="0"/>
+    <w:lsdException w:name="Medium List 1 Accent 4" w:semiHidden="0" w:uiPriority="65" w:unhideWhenUsed="0"/>
+    <w:lsdException w:name="Medium List 2 Accent 4" w:semiHidden="0" w:uiPriority="66" w:unhideWhenUsed="0"/>
+    <w:lsdException w:name="Medium Grid 1 Accent 4" w:semiHidden="0" w:uiPriority="67" w:unhideWhenUsed="0"/>
+    <w:lsdException w:name="Medium Grid 2 Accent 4" w:semiHidden="0" w:uiPriority="68" w:unhideWhenUsed="0"/>
+    <w:lsdException w:name="Medium Grid 3 Accent 4" w:semiHidden="0" w:uiPriority="69" w:unhideWhenUsed="0"/>
+    <w:lsdException w:name="Dark List Accent 4" w:semiHidden="0" w:uiPriority="70" w:unhideWhenUsed="0"/>
+    <w:lsdException w:name="Colorful Shading Accent 4" w:semiHidden="0" w:uiPriority="71" w:unhideWhenUsed="0"/>
+    <w:lsdException w:name="Colorful List Accent 4" w:semiHidden="0" w:uiPriority="72" w:unhideWhenUsed="0"/>
+    <w:lsdException w:name="Colorful Grid Accent 4" w:semiHidden="0" w:uiPriority="73" w:unhideWhenUsed="0"/>
+    <w:lsdException w:name="Light Shading Accent 5" w:semiHidden="0" w:uiPriority="60" w:unhideWhenUsed="0"/>
+    <w:lsdException w:name="Light List Accent 5" w:semiHidden="0" w:uiPriority="61" w:unhideWhenUsed="0"/>
+    <w:lsdException w:name="Light Grid Accent 5" w:semiHidden="0" w:uiPriority="62" w:unhideWhenUsed="0"/>
+    <w:lsdException w:name="Medium Shading 1 Accent 5" w:semiHidden="0" w:uiPriority="63" w:unhideWhenUsed="0"/>
+    <w:lsdException w:name="Medium Shading 2 Accent 5" w:semiHidden="0" w:uiPriority="64" w:unhideWhenUsed="0"/>
+    <w:lsdException w:name="Medium List 1 Accent 5" w:semiHidden="0" w:uiPriority="65" w:unhideWhenUsed="0"/>
+    <w:lsdException w:name="Medium List 2 Accent 5" w:semiHidden="0" w:uiPriority="66" w:unhideWhenUsed="0"/>
+    <w:lsdException w:name="Medium Grid 1 Accent 5" w:semiHidden="0" w:uiPriority="67" w:unhideWhenUsed="0"/>
+    <w:lsdException w:name="Medium Grid 2 Accent 5" w:semiHidden="0" w:uiPriority="68" w:unhideWhenUsed="0"/>
+    <w:lsdException w:name="Medium Grid 3 Accent 5" w:semiHidden="0" w:uiPriority="69" w:unhideWhenUsed="0"/>
+    <w:lsdException w:name="Dark List Accent 5" w:semiHidden="0" w:uiPriority="70" w:unhideWhenUsed="0"/>
+    <w:lsdException w:name="Colorful Shading Accent 5" w:semiHidden="0" w:uiPriority="71" w:unhideWhenUsed="0"/>
+    <w:lsdException w:name="Colorful List Accent 5" w:semiHidden="0" w:uiPriority="72" w:unhideWhenUsed="0"/>
+    <w:lsdException w:name="Colorful Grid Accent 5" w:semiHidden="0" w:uiPriority="73" w:unhideWhenUsed="0"/>
+    <w:lsdException w:name="Light Shading Accent 6" w:semiHidden="0" w:uiPriority="60" w:unhideWhenUsed="0"/>
+    <w:lsdException w:name="Light List Accent 6" w:semiHidden="0" w:uiPriority="61" w:unhideWhenUsed="0"/>
+    <w:lsdException w:name="Light Grid Accent 6" w:semiHidden="0" w:uiPriority="62" w:unhideWhenUsed="0"/>
+    <w:lsdException w:name="Medium Shading 1 Accent 6" w:semiHidden="0" w:uiPriority="63" w:unhideWhenUsed="0"/>
+    <w:lsdException w:name="Medium Shading 2 Accent 6" w:semiHidden="0" w:uiPriority="64" w:unhideWhenUsed="0"/>
+    <w:lsdException w:name="Medium List 1 Accent 6" w:semiHidden="0" w:uiPriority="65" w:unhideWhenUsed="0"/>
+    <w:lsdException w:name="Medium List 2 Accent 6" w:semiHidden="0" w:uiPriority="66" w:unhideWhenUsed="0"/>
+    <w:lsdException w:name="Medium Grid 1 Accent 6" w:semiHidden="0" w:uiPriority="67" w:unhideWhenUsed="0"/>
+    <w:lsdException w:name="Medium Grid 2 Accent 6" w:semiHidden="0" w:uiPriority="68" w:unhideWhenUsed="0"/>
+    <w:lsdException w:name="Medium Grid 3 Accent 6" w:semiHidden="0" w:uiPriority="69" w:unhideWhenUsed="0"/>
+    <w:lsdException w:name="Dark List Accent 6" w:semiHidden="0" w:uiPriority="70" w:unhideWhenUsed="0"/>
+    <w:lsdException w:name="Colorful Shading Accent 6" w:semiHidden="0" w:uiPriority="71" w:unhideWhenUsed="0"/>
+    <w:lsdException w:name="Colorful List Accent 6" w:semiHidden="0" w:uiPriority="72" w:unhideWhenUsed="0"/>
+    <w:lsdException w:name="Colorful Grid Accent 6" w:semiHidden="0" w:uiPriority="73" w:unhideWhenUsed="0"/>
+    <w:lsdException w:name="Subtle Emphasis" w:semiHidden="0" w:uiPriority="19" w:unhideWhenUsed="0" w:qFormat="1"/>
+    <w:lsdException w:name="Intense Emphasis" w:semiHidden="0" w:uiPriority="21" w:unhideWhenUsed="0" w:qFormat="1"/>
+    <w:lsdException w:name="Subtle Reference" w:semiHidden="0" w:uiPriority="31" w:unhideWhenUsed="0" w:qFormat="1"/>
+    <w:lsdException w:name="Intense Reference" w:semiHidden="0" w:uiPriority="32" w:unhideWhenUsed="0" w:qFormat="1"/>
+    <w:lsdException w:name="Book Title" w:semiHidden="0" w:uiPriority="33" w:unhideWhenUsed="0" w:qFormat="1"/>
+    <w:lsdException w:name="Bibliography" w:uiPriority="37"/>
+    <w:lsdException w:name="TOC Heading" w:uiPriority="39" w:qFormat="1"/>
+  </w:latentStyles>
+  <w:style w:type="paragraph" w:default="1" w:styleId="Normln">
+    <w:name w:val="Normal"/>
+    <w:qFormat/>
+  </w:style>
+  <w:style w:type="paragraph" w:styleId="Nadpis1">
+    <w:name w:val="heading 1"/>
+    <w:basedOn w:val="Normln"/>
+    <w:next w:val="Normln"/>
+    <w:link w:val="Nadpis1Char"/>
+    <w:uiPriority w:val="9"/>
+    <w:qFormat/>
+    <w:rsid w:val="004E62C4"/>
+    <w:pPr>
+      <w:keepNext/>
+      <w:keepLines/>
+      <w:spacing w:before="240" w:after="0"/>
+      <w:outlineLvl w:val="0"/>
+    </w:pPr>
+    <w:rPr>
+      <w:rFonts w:asciiTheme="majorHAnsi" w:eastAsiaTheme="majorEastAsia" w:hAnsiTheme="majorHAnsi" w:cstheme="majorBidi"/>
+      <w:color w:val="2E74B5" w:themeColor="accent1" w:themeShade="BF"/>
+      <w:sz w:val="32"/>
+      <w:szCs w:val="32"/>
+    </w:rPr>
+  </w:style>
+  <w:style w:type="paragraph" w:styleId="Nadpis2">
+    <w:name w:val="heading 2"/>
+    <w:basedOn w:val="Normln"/>
+    <w:next w:val="Normln"/>
+    <w:link w:val="Nadpis2Char"/>
+    <w:uiPriority w:val="9"/>
+    <w:unhideWhenUsed/>
+    <w:qFormat/>
+    <w:rsid w:val="0050281B"/>
+    <w:pPr>
+      <w:keepNext/>
+      <w:keepLines/>
+      <w:spacing w:before="40" w:after="0"/>
+      <w:outlineLvl w:val="1"/>
+    </w:pPr>
+    <w:rPr>
+      <w:rFonts w:asciiTheme="majorHAnsi" w:eastAsiaTheme="majorEastAsia" w:hAnsiTheme="majorHAnsi" w:cstheme="majorBidi"/>
+      <w:color w:val="2E74B5" w:themeColor="accent1" w:themeShade="BF"/>
+      <w:sz w:val="26"/>
+      <w:szCs w:val="26"/>
+    </w:rPr>
+  </w:style>
+  <w:style w:type="paragraph" w:styleId="Nadpis3">
+    <w:name w:val="heading 3"/>
+    <w:basedOn w:val="Normln"/>
+    <w:link w:val="Nadpis3Char"/>
+    <w:uiPriority w:val="9"/>
+    <w:qFormat/>
+    <w:rsid w:val="004E62C4"/>
+    <w:pPr>
+      <w:spacing w:before="100" w:beforeAutospacing="1" w:after="100" w:afterAutospacing="1" w:line="240" w:lineRule="auto"/>
+      <w:outlineLvl w:val="2"/>
+    </w:pPr>
+    <w:rPr>
+      <w:rFonts w:ascii="Times New Roman" w:eastAsia="Times New Roman" w:hAnsi="Times New Roman" w:cs="Times New Roman"/>
+      <w:b/>
+      <w:bCs/>
+      <w:sz w:val="27"/>
+      <w:szCs w:val="27"/>
+      <w:lang w:eastAsia="cs-CZ"/>
+    </w:rPr>
+  </w:style>
+  <w:style w:type="character" w:default="1" w:styleId="Standardnpsmoodstavce">
+    <w:name w:val="Default Paragraph Font"/>
+    <w:uiPriority w:val="1"/>
+    <w:semiHidden/>
+    <w:unhideWhenUsed/>
+  </w:style>
+  <w:style w:type="table" w:default="1" w:styleId="Normlntabulka">
+    <w:name w:val="Normal Table"/>
+    <w:uiPriority w:val="99"/>
+    <w:semiHidden/>
+    <w:unhideWhenUsed/>
+    <w:tblPr>
+      <w:tblInd w:w="0" w:type="dxa"/>
+      <w:tblCellMar>
+        <w:top w:w="0" w:type="dxa"/>
+        <w:left w:w="108" w:type="dxa"/>
+        <w:bottom w:w="0" w:type="dxa"/>
+        <w:right w:w="108" w:type="dxa"/>
+      </w:tblCellMar>
+    </w:tblPr>
+  </w:style>
+  <w:style w:type="numbering" w:default="1" w:styleId="Bezseznamu">
+    <w:name w:val="No List"/>
+    <w:uiPriority w:val="99"/>
+    <w:semiHidden/>
+    <w:unhideWhenUsed/>
+  </w:style>
+  <w:style w:type="character" w:customStyle="1" w:styleId="Nadpis3Char">
+    <w:name w:val="Nadpis 3 Char"/>
+    <w:basedOn w:val="Standardnpsmoodstavce"/>
+    <w:link w:val="Nadpis3"/>
+    <w:uiPriority w:val="9"/>
+    <w:rsid w:val="004E62C4"/>
+    <w:rPr>
+      <w:rFonts w:ascii="Times New Roman" w:eastAsia="Times New Roman" w:hAnsi="Times New Roman" w:cs="Times New Roman"/>
+      <w:b/>
+      <w:bCs/>
+      <w:sz w:val="27"/>
+      <w:szCs w:val="27"/>
+      <w:lang w:eastAsia="cs-CZ"/>
+    </w:rPr>
+  </w:style>
+  <w:style w:type="character" w:customStyle="1" w:styleId="Nadpis1Char">
+    <w:name w:val="Nadpis 1 Char"/>
+    <w:basedOn w:val="Standardnpsmoodstavce"/>
+    <w:link w:val="Nadpis1"/>
+    <w:uiPriority w:val="9"/>
+    <w:rsid w:val="004E62C4"/>
+    <w:rPr>
+      <w:rFonts w:asciiTheme="majorHAnsi" w:eastAsiaTheme="majorEastAsia" w:hAnsiTheme="majorHAnsi" w:cstheme="majorBidi"/>
+      <w:color w:val="2E74B5" w:themeColor="accent1" w:themeShade="BF"/>
+      <w:sz w:val="32"/>
+      <w:szCs w:val="32"/>
+    </w:rPr>
+  </w:style>
+  <w:style w:type="character" w:styleId="Hypertextovodkaz">
+    <w:name w:val="Hyperlink"/>
+    <w:basedOn w:val="Standardnpsmoodstavce"/>
+    <w:uiPriority w:val="99"/>
+    <w:unhideWhenUsed/>
+    <w:rsid w:val="004E62C4"/>
+    <w:rPr>
+      <w:color w:val="0563C1" w:themeColor="hyperlink"/>
+      <w:u w:val="single"/>
+    </w:rPr>
+  </w:style>
+  <w:style w:type="paragraph" w:styleId="Nzev">
+    <w:name w:val="Title"/>
+    <w:basedOn w:val="Normln"/>
+    <w:next w:val="Normln"/>
+    <w:link w:val="NzevChar"/>
+    <w:uiPriority w:val="10"/>
+    <w:qFormat/>
+    <w:rsid w:val="004E62C4"/>
+    <w:pPr>
+      <w:spacing w:after="0" w:line="240" w:lineRule="auto"/>
+      <w:contextualSpacing/>
+    </w:pPr>
+    <w:rPr>
+      <w:rFonts w:asciiTheme="majorHAnsi" w:eastAsiaTheme="majorEastAsia" w:hAnsiTheme="majorHAnsi" w:cstheme="majorBidi"/>
+      <w:spacing w:val="-10"/>
+      <w:kern w:val="28"/>
+      <w:sz w:val="56"/>
+      <w:szCs w:val="56"/>
+    </w:rPr>
+  </w:style>
+  <w:style w:type="character" w:customStyle="1" w:styleId="NzevChar">
+    <w:name w:val="Název Char"/>
+    <w:basedOn w:val="Standardnpsmoodstavce"/>
+    <w:link w:val="Nzev"/>
+    <w:uiPriority w:val="10"/>
+    <w:rsid w:val="004E62C4"/>
+    <w:rPr>
+      <w:rFonts w:asciiTheme="majorHAnsi" w:eastAsiaTheme="majorEastAsia" w:hAnsiTheme="majorHAnsi" w:cstheme="majorBidi"/>
+      <w:spacing w:val="-10"/>
+      <w:kern w:val="28"/>
+      <w:sz w:val="56"/>
+      <w:szCs w:val="56"/>
+    </w:rPr>
+  </w:style>
+  <w:style w:type="character" w:customStyle="1" w:styleId="Nadpis2Char">
+    <w:name w:val="Nadpis 2 Char"/>
+    <w:basedOn w:val="Standardnpsmoodstavce"/>
+    <w:link w:val="Nadpis2"/>
+    <w:uiPriority w:val="9"/>
+    <w:rsid w:val="0050281B"/>
+    <w:rPr>
+      <w:rFonts w:asciiTheme="majorHAnsi" w:eastAsiaTheme="majorEastAsia" w:hAnsiTheme="majorHAnsi" w:cstheme="majorBidi"/>
+      <w:color w:val="2E74B5" w:themeColor="accent1" w:themeShade="BF"/>
+      <w:sz w:val="26"/>
+      <w:szCs w:val="26"/>
+    </w:rPr>
+  </w:style>
+  <w:style w:type="paragraph" w:styleId="Bibliografie">
+    <w:name w:val="Bibliography"/>
+    <w:basedOn w:val="Normln"/>
+    <w:next w:val="Normln"/>
+    <w:uiPriority w:val="37"/>
+    <w:unhideWhenUsed/>
+    <w:rsid w:val="00B132BB"/>
+  </w:style>
+  <w:style w:type="paragraph" w:styleId="Zhlav">
+    <w:name w:val="header"/>
+    <w:basedOn w:val="Normln"/>
+    <w:link w:val="ZhlavChar"/>
+    <w:uiPriority w:val="99"/>
+    <w:unhideWhenUsed/>
+    <w:rsid w:val="0073109E"/>
+    <w:pPr>
+      <w:tabs>
+        <w:tab w:val="center" w:pos="4536"/>
+        <w:tab w:val="right" w:pos="9072"/>
+      </w:tabs>
+      <w:spacing w:after="0" w:line="240" w:lineRule="auto"/>
+    </w:pPr>
+  </w:style>
+  <w:style w:type="character" w:customStyle="1" w:styleId="ZhlavChar">
+    <w:name w:val="Záhlaví Char"/>
+    <w:basedOn w:val="Standardnpsmoodstavce"/>
+    <w:link w:val="Zhlav"/>
+    <w:uiPriority w:val="99"/>
+    <w:rsid w:val="0073109E"/>
+  </w:style>
+  <w:style w:type="paragraph" w:styleId="Zpat">
+    <w:name w:val="footer"/>
+    <w:basedOn w:val="Normln"/>
+    <w:link w:val="ZpatChar"/>
+    <w:uiPriority w:val="99"/>
+    <w:unhideWhenUsed/>
+    <w:rsid w:val="0073109E"/>
+    <w:pPr>
+      <w:tabs>
+        <w:tab w:val="center" w:pos="4536"/>
+        <w:tab w:val="right" w:pos="9072"/>
+      </w:tabs>
+      <w:spacing w:after="0" w:line="240" w:lineRule="auto"/>
+    </w:pPr>
+  </w:style>
+  <w:style w:type="character" w:customStyle="1" w:styleId="ZpatChar">
+    <w:name w:val="Zápatí Char"/>
+    <w:basedOn w:val="Standardnpsmoodstavce"/>
+    <w:link w:val="Zpat"/>
+    <w:uiPriority w:val="99"/>
+    <w:rsid w:val="0073109E"/>
+  </w:style>
+  <w:style w:type="paragraph" w:styleId="Normlnweb">
+    <w:name w:val="Normal (Web)"/>
+    <w:basedOn w:val="Normln"/>
+    <w:uiPriority w:val="99"/>
+    <w:semiHidden/>
+    <w:unhideWhenUsed/>
+    <w:rsid w:val="00240E38"/>
+    <w:pPr>
+      <w:spacing w:before="100" w:beforeAutospacing="1" w:after="100" w:afterAutospacing="1" w:line="240" w:lineRule="auto"/>
+    </w:pPr>
+    <w:rPr>
+      <w:rFonts w:ascii="Times New Roman" w:eastAsia="Times New Roman" w:hAnsi="Times New Roman" w:cs="Times New Roman"/>
+      <w:sz w:val="24"/>
+      <w:szCs w:val="24"/>
+      <w:lang w:val="en-GB" w:eastAsia="en-GB"/>
+    </w:rPr>
+  </w:style>
+  <w:style w:type="paragraph" w:styleId="Bezmezer">
+    <w:name w:val="No Spacing"/>
+    <w:uiPriority w:val="1"/>
+    <w:qFormat/>
+    <w:rsid w:val="00240E38"/>
+    <w:pPr>
+      <w:spacing w:after="0" w:line="240" w:lineRule="auto"/>
+    </w:pPr>
+  </w:style>
+  <w:style w:type="character" w:styleId="Sledovanodkaz">
+    <w:name w:val="FollowedHyperlink"/>
+    <w:basedOn w:val="Standardnpsmoodstavce"/>
+    <w:uiPriority w:val="99"/>
+    <w:semiHidden/>
+    <w:unhideWhenUsed/>
+    <w:rsid w:val="00A2564C"/>
+    <w:rPr>
+      <w:color w:val="954F72" w:themeColor="followedHyperlink"/>
+      <w:u w:val="single"/>
+    </w:rPr>
+  </w:style>
+  <w:style w:type="paragraph" w:styleId="Titulek">
+    <w:name w:val="caption"/>
+    <w:basedOn w:val="Normln"/>
+    <w:next w:val="Normln"/>
+    <w:uiPriority w:val="35"/>
+    <w:unhideWhenUsed/>
+    <w:qFormat/>
+    <w:rsid w:val="00A2564C"/>
+    <w:pPr>
+      <w:spacing w:after="200" w:line="240" w:lineRule="auto"/>
+    </w:pPr>
+    <w:rPr>
+      <w:i/>
+      <w:iCs/>
+      <w:color w:val="44546A" w:themeColor="text2"/>
+      <w:sz w:val="18"/>
+      <w:szCs w:val="18"/>
+    </w:rPr>
+  </w:style>
+  <w:style w:type="paragraph" w:styleId="Odstavecseseznamem">
+    <w:name w:val="List Paragraph"/>
+    <w:basedOn w:val="Normln"/>
+    <w:uiPriority w:val="34"/>
+    <w:qFormat/>
+    <w:rsid w:val="000852A1"/>
+    <w:pPr>
+      <w:ind w:left="720"/>
+      <w:contextualSpacing/>
+    </w:pPr>
+  </w:style>
+  <w:style w:type="paragraph" w:styleId="Textbubliny">
+    <w:name w:val="Balloon Text"/>
+    <w:basedOn w:val="Normln"/>
+    <w:link w:val="TextbublinyChar"/>
+    <w:uiPriority w:val="99"/>
+    <w:semiHidden/>
+    <w:unhideWhenUsed/>
+    <w:rsid w:val="00C94437"/>
+    <w:pPr>
+      <w:spacing w:after="0" w:line="240" w:lineRule="auto"/>
+    </w:pPr>
+    <w:rPr>
+      <w:rFonts w:ascii="Tahoma" w:hAnsi="Tahoma" w:cs="Tahoma"/>
+      <w:sz w:val="16"/>
+      <w:szCs w:val="16"/>
+    </w:rPr>
+  </w:style>
+  <w:style w:type="character" w:customStyle="1" w:styleId="TextbublinyChar">
+    <w:name w:val="Text bubliny Char"/>
+    <w:basedOn w:val="Standardnpsmoodstavce"/>
+    <w:link w:val="Textbubliny"/>
+    <w:uiPriority w:val="99"/>
+    <w:semiHidden/>
+    <w:rsid w:val="00C94437"/>
+    <w:rPr>
+      <w:rFonts w:ascii="Tahoma" w:hAnsi="Tahoma" w:cs="Tahoma"/>
+      <w:sz w:val="16"/>
+      <w:szCs w:val="16"/>
+    </w:rPr>
+  </w:style>
+  <w:style w:type="table" w:styleId="Mkatabulky">
+    <w:name w:val="Table Grid"/>
+    <w:basedOn w:val="Normlntabulka"/>
+    <w:uiPriority w:val="39"/>
+    <w:rsid w:val="00EB2BC8"/>
+    <w:pPr>
+      <w:spacing w:after="0" w:line="240" w:lineRule="auto"/>
+    </w:pPr>
+    <w:tblPr>
+      <w:tblBorders>
+        <w:top w:val="single" w:sz="4" w:space="0" w:color="auto"/>
+        <w:left w:val="single" w:sz="4" w:space="0" w:color="auto"/>
+        <w:bottom w:val="single" w:sz="4" w:space="0" w:color="auto"/>
+        <w:right w:val="single" w:sz="4" w:space="0" w:color="auto"/>
+        <w:insideH w:val="single" w:sz="4" w:space="0" w:color="auto"/>
+        <w:insideV w:val="single" w:sz="4" w:space="0" w:color="auto"/>
+      </w:tblBorders>
+    </w:tblPr>
+  </w:style>
 </w:styles>
 </file>
 
@@ -4155,7 +5766,7 @@
   <a:extraClrSchemeLst/>
   <a:extLst>
     <a:ext uri="{05A4C25C-085E-4340-85A3-A5531E510DB2}">
-      <thm15:themeFamily xmlns:thm15="http://schemas.microsoft.com/office/thememl/2012/main" name="Office Theme" id="{62F939B6-93AF-4DB8-9C6B-D6C7DFDC589F}" vid="{4A3C46E8-61CC-4603-A589-7422A47A8E4A}"/>
+      <thm15:themeFamily xmlns:thm15="http://schemas.microsoft.com/office/thememl/2012/main" xmlns="" name="Office Theme" id="{62F939B6-93AF-4DB8-9C6B-D6C7DFDC589F}" vid="{4A3C46E8-61CC-4603-A589-7422A47A8E4A}"/>
     </a:ext>
   </a:extLst>
 </a:theme>
@@ -4180,7 +5791,7 @@
 </file>
 
 <file path=customXml/itemProps1.xml><?xml version="1.0" encoding="utf-8"?>
-<ds:datastoreItem xmlns:ds="http://schemas.openxmlformats.org/officeDocument/2006/customXml" ds:itemID="{41DDA24F-7C58-45A1-9829-417BF4A60BEB}">
+<ds:datastoreItem xmlns:ds="http://schemas.openxmlformats.org/officeDocument/2006/customXml" ds:itemID="{6D478BE1-BFEB-40B6-AFC4-C014146A4E66}">
   <ds:schemaRefs>
     <ds:schemaRef ds:uri="http://schemas.openxmlformats.org/officeDocument/2006/bibliography"/>
   </ds:schemaRefs>

</xml_diff>

<commit_message>
přidán ještě odstavec o výsledcích na reálných partech.
</commit_message>
<xml_diff>
--- a/doc/dokumentace.docx
+++ b/doc/dokumentace.docx
@@ -986,14 +986,27 @@
       <w:r>
         <w:t xml:space="preserve">Obrázek </w:t>
       </w:r>
-      <w:fldSimple w:instr=" SEQ Obrázek \* ARABIC ">
-        <w:r>
-          <w:rPr>
-            <w:noProof/>
-          </w:rPr>
-          <w:t>1</w:t>
-        </w:r>
-      </w:fldSimple>
+      <w:r>
+        <w:fldChar w:fldCharType="begin"/>
+      </w:r>
+      <w:r>
+        <w:instrText xml:space="preserve"> SEQ Obrázek \* ARABIC </w:instrText>
+      </w:r>
+      <w:r>
+        <w:fldChar w:fldCharType="separate"/>
+      </w:r>
+      <w:r>
+        <w:rPr>
+          <w:noProof/>
+        </w:rPr>
+        <w:t>1</w:t>
+      </w:r>
+      <w:r>
+        <w:rPr>
+          <w:noProof/>
+        </w:rPr>
+        <w:fldChar w:fldCharType="end"/>
+      </w:r>
       <w:r>
         <w:t>. Před zpracováním</w:t>
       </w:r>
@@ -1053,14 +1066,27 @@
       <w:r>
         <w:t xml:space="preserve">Obrázek </w:t>
       </w:r>
-      <w:fldSimple w:instr=" SEQ Obrázek \* ARABIC ">
-        <w:r>
-          <w:rPr>
-            <w:noProof/>
-          </w:rPr>
-          <w:t>2</w:t>
-        </w:r>
-      </w:fldSimple>
+      <w:r>
+        <w:fldChar w:fldCharType="begin"/>
+      </w:r>
+      <w:r>
+        <w:instrText xml:space="preserve"> SEQ Obrázek \* ARABIC </w:instrText>
+      </w:r>
+      <w:r>
+        <w:fldChar w:fldCharType="separate"/>
+      </w:r>
+      <w:r>
+        <w:rPr>
+          <w:noProof/>
+        </w:rPr>
+        <w:t>2</w:t>
+      </w:r>
+      <w:r>
+        <w:rPr>
+          <w:noProof/>
+        </w:rPr>
+        <w:fldChar w:fldCharType="end"/>
+      </w:r>
       <w:r>
         <w:t>. Po odstranění linek (linky jsou naznačeny šedě)</w:t>
       </w:r>
@@ -1492,14 +1518,27 @@
       <w:r>
         <w:t xml:space="preserve">Obrázek </w:t>
       </w:r>
-      <w:fldSimple w:instr=" SEQ Obrázek \* ARABIC ">
-        <w:r>
-          <w:rPr>
-            <w:noProof/>
-          </w:rPr>
-          <w:t>3</w:t>
-        </w:r>
-      </w:fldSimple>
+      <w:r>
+        <w:fldChar w:fldCharType="begin"/>
+      </w:r>
+      <w:r>
+        <w:instrText xml:space="preserve"> SEQ Obrázek \* ARABIC </w:instrText>
+      </w:r>
+      <w:r>
+        <w:fldChar w:fldCharType="separate"/>
+      </w:r>
+      <w:r>
+        <w:rPr>
+          <w:noProof/>
+        </w:rPr>
+        <w:t>3</w:t>
+      </w:r>
+      <w:r>
+        <w:rPr>
+          <w:noProof/>
+        </w:rPr>
+        <w:fldChar w:fldCharType="end"/>
+      </w:r>
       <w:r>
         <w:t>.</w:t>
       </w:r>
@@ -1900,14 +1939,27 @@
       <w:r>
         <w:t xml:space="preserve">Tabulka </w:t>
       </w:r>
-      <w:fldSimple w:instr=" SEQ Tabulka \* ARABIC ">
-        <w:r>
-          <w:rPr>
-            <w:noProof/>
-          </w:rPr>
-          <w:t>1</w:t>
-        </w:r>
-      </w:fldSimple>
+      <w:r>
+        <w:fldChar w:fldCharType="begin"/>
+      </w:r>
+      <w:r>
+        <w:instrText xml:space="preserve"> SEQ Tabulka \* ARABIC </w:instrText>
+      </w:r>
+      <w:r>
+        <w:fldChar w:fldCharType="separate"/>
+      </w:r>
+      <w:r>
+        <w:rPr>
+          <w:noProof/>
+        </w:rPr>
+        <w:t>1</w:t>
+      </w:r>
+      <w:r>
+        <w:rPr>
+          <w:noProof/>
+        </w:rPr>
+        <w:fldChar w:fldCharType="end"/>
+      </w:r>
       <w:r>
         <w:t>. Výsledky měření úspěšnosti klasifikátoru pro různě velkou trénovací množinu.</w:t>
       </w:r>
@@ -1918,28 +1970,36 @@
       </w:r>
       <w:r>
         <w:t>ým hlášením</w:t>
+      </w:r>
+      <w:r>
+        <w:t xml:space="preserve"> „Memory Error“).</w:t>
+      </w:r>
+    </w:p>
+    <w:p>
+      <w:r>
+        <w:lastRenderedPageBreak/>
+        <w:t>Z těchto testů vyplynulo, že problémy budou s osminovými a šestnáctinovými notami, protože někdy může být jeden praporek noty osminové stejně široký jako dva splývající praporky noty šestnáctinové. Může také docházet k záměně půlové/celé pauzy za taktovou čáru. Při převedení na normalizovanou velikost se tyto objekty jeví jako plný čtverec.</w:t>
+      </w:r>
+    </w:p>
+    <w:p>
+      <w:r>
+        <w:t>Vzhledem k tomu, že byly při testování klasifikátoru předkládány jen „známé“ objekty ze tříd, které má natrénované, dosahuje úspěšnost více než 99 % již pro relativně malý vzorek. Se stoupajícím počtem vzorků roste úspěšnost, nepodařilo se nám najít hranici, kdy by byl klasifikátor přetrénovaný. S počtem vzorků rovněž rostl jak čas potřebný na trénování, tak i čas potřebný na klasifikaci.</w:t>
+      </w:r>
+    </w:p>
+    <w:p>
+      <w:r>
+        <w:t>Podrobné výsledky jsou uvedeny v příloze tohoto dokumentu.</w:t>
+      </w:r>
+    </w:p>
+    <w:p>
+      <w:r>
+        <w:t xml:space="preserve">Na reálných partech je klasifikace horší, velmi záleží na kvalitě (rozlišení) vstupu. Zhruba v 20 % případů jsou noty špatně klasifikovány </w:t>
+      </w:r>
+      <w:r>
+        <w:t>nebo nejsou rozpoznány hlavičky, často z důvodu necelistvosti objektů nebo naopak z důvodu splynutí čar dohromady.</w:t>
       </w:r>
       <w:bookmarkStart w:id="0" w:name="_GoBack"/>
       <w:bookmarkEnd w:id="0"/>
-      <w:r>
-        <w:t xml:space="preserve"> „Memory Error“).</w:t>
-      </w:r>
-    </w:p>
-    <w:p>
-      <w:r>
-        <w:lastRenderedPageBreak/>
-        <w:t>Z těchto testů vyplynulo, že problémy budou s osminovými a šestnáctinovými notami, protože někdy může být jeden praporek noty osminové stejně široký jako dva splývající praporky noty šestnáctinové. Může také docházet k záměně půlové/celé pauzy za taktovou čáru. Při převedení na normalizovanou velikost se tyto objekty jeví jako plný čtverec.</w:t>
-      </w:r>
-    </w:p>
-    <w:p>
-      <w:r>
-        <w:t>Vzhledem k tomu, že byly při testování klasifikátoru předkládány jen „známé“ objekty ze tříd, které má natrénované, dosahuje úspěšnost více než 99 % již pro relativně malý vzorek. Se stoupajícím počtem vzorků roste úspěšnost, nepodařilo se nám najít hranici, kdy by byl klasifikátor přetrénovaný. S počtem vzorků rovněž rostl jak čas potřebný na trénování, tak i čas potřebný na klasifikaci.</w:t>
-      </w:r>
-    </w:p>
-    <w:p>
-      <w:r>
-        <w:t>Podrobné výsledky jsou uvedeny v příloze tohoto dokumentu.</w:t>
-      </w:r>
     </w:p>
     <w:p>
       <w:pPr>
@@ -2212,7 +2272,6 @@
         <w:spacing w:before="100" w:beforeAutospacing="1" w:after="100" w:afterAutospacing="1" w:line="240" w:lineRule="auto"/>
       </w:pPr>
       <w:r>
-        <w:lastRenderedPageBreak/>
         <w:t xml:space="preserve">Matplotlib má další závislosti, které si neumí nainstalovat sám. Nám stačilo doinstalovat následující </w:t>
       </w:r>
       <w:r>
@@ -2847,7 +2906,7 @@
         <w:caps/>
         <w:noProof/>
       </w:rPr>
-      <w:t>5</w:t>
+      <w:t>6</w:t>
     </w:r>
     <w:r>
       <w:rPr>
@@ -5398,7 +5457,7 @@
   <a:extraClrSchemeLst/>
   <a:extLst>
     <a:ext uri="{05A4C25C-085E-4340-85A3-A5531E510DB2}">
-      <thm15:themeFamily xmlns="" xmlns:thm15="http://schemas.microsoft.com/office/thememl/2012/main" name="Office Theme" id="{62F939B6-93AF-4DB8-9C6B-D6C7DFDC589F}" vid="{4A3C46E8-61CC-4603-A589-7422A47A8E4A}"/>
+      <thm15:themeFamily xmlns:thm15="http://schemas.microsoft.com/office/thememl/2012/main" xmlns="" name="Office Theme" id="{62F939B6-93AF-4DB8-9C6B-D6C7DFDC589F}" vid="{4A3C46E8-61CC-4603-A589-7422A47A8E4A}"/>
     </a:ext>
   </a:extLst>
 </a:theme>
@@ -5423,7 +5482,7 @@
 </file>
 
 <file path=customXml/itemProps1.xml><?xml version="1.0" encoding="utf-8"?>
-<ds:datastoreItem xmlns:ds="http://schemas.openxmlformats.org/officeDocument/2006/customXml" ds:itemID="{5A2CD87E-0B7F-40E5-9BEC-F516BF93706F}">
+<ds:datastoreItem xmlns:ds="http://schemas.openxmlformats.org/officeDocument/2006/customXml" ds:itemID="{80CA22F5-A9DB-4B7A-9688-A02B20D28FB9}">
   <ds:schemaRefs>
     <ds:schemaRef ds:uri="http://schemas.openxmlformats.org/officeDocument/2006/bibliography"/>
   </ds:schemaRefs>

</xml_diff>

<commit_message>
Opraveno ještě pár detailů - úspěšnost testování...
</commit_message>
<xml_diff>
--- a/doc/dokumentace.docx
+++ b/doc/dokumentace.docx
@@ -1993,30 +1993,42 @@
     </w:p>
     <w:p>
       <w:r>
-        <w:t xml:space="preserve">Na reálných partech je klasifikace horší, velmi záleží na kvalitě (rozlišení) vstupu. Zhruba v 20 % případů jsou noty špatně klasifikovány </w:t>
+        <w:t>Na reálných partech je klasifikace horší, velmi záleží na kvalitě (rozlišení) vstupu. Zhruba v</w:t>
+      </w:r>
+      <w:r>
+        <w:t xml:space="preserve"> 10 až </w:t>
+      </w:r>
+      <w:r>
+        <w:t xml:space="preserve">20 % případů jsou noty špatně klasifikovány </w:t>
       </w:r>
       <w:r>
         <w:t>nebo nejsou rozpoznány hlavičky, často z důvodu necelistvosti objektů nebo naopak z důvodu splynutí čar dohromady.</w:t>
+      </w:r>
+    </w:p>
+    <w:p>
+      <w:pPr>
+        <w:pStyle w:val="Nadpis1"/>
+      </w:pPr>
+      <w:r>
+        <w:t>Závěr</w:t>
+      </w:r>
+    </w:p>
+    <w:p>
+      <w:r>
+        <w:t>Podařilo se nám implementovat software, který dokáže načíst obrázek s notovým zápisem nějakého partu a v tomto obrázku jednotlivé noty klasifikovat – určit jejich délku a výšku. Dále takto dokáže rozpoznat i pomlky, taktové čáry, tečky, předznamenání a houslový klíč. Program nerozpoznává texty, číslice a další symboly, jak je uvedeno na začátku tohoto dokumentu. Pokud se některé z nepodporovaných symbolů na vstupu objeví, jsou často klasifikovány jako tečka.</w:t>
+      </w:r>
+    </w:p>
+    <w:p>
+      <w:r>
+        <w:t xml:space="preserve">Pokud bychom měli tento software dále rozvíjet, bylo by jistě nutné rozšířit množinu podporovaných symbolů, které bychom měli klasifikovat. Dále vytvořit gramatiku a podle syntaktických a sémantických pravidel kontrolovat a případně korigovat výstup klasifikátoru. Takovýto výstup by pak bylo možné ukládat třeba jako </w:t>
+      </w:r>
+      <w:r>
+        <w:t>MIDI</w:t>
       </w:r>
       <w:bookmarkStart w:id="0" w:name="_GoBack"/>
       <w:bookmarkEnd w:id="0"/>
-    </w:p>
-    <w:p>
-      <w:pPr>
-        <w:pStyle w:val="Nadpis1"/>
-      </w:pPr>
-      <w:r>
-        <w:t>Závěr</w:t>
-      </w:r>
-    </w:p>
-    <w:p>
-      <w:r>
-        <w:t>Podařilo se nám implementovat software, který dokáže načíst obrázek s notovým zápisem nějakého partu a v tomto obrázku jednotlivé noty klasifikovat – určit jejich délku a výšku. Dále takto dokáže rozpoznat i pomlky, taktové čáry, tečky, předznamenání a houslový klíč. Program nerozpoznává texty, číslice a další symboly, jak je uvedeno na začátku tohoto dokumentu. Pokud se některé z nepodporovaných symbolů na vstupu objeví, jsou často klasifikovány jako tečka.</w:t>
-      </w:r>
-    </w:p>
-    <w:p>
-      <w:r>
-        <w:t>Pokud bychom měli tento software dále rozvíjet, bylo by jistě nutné rozšířit množinu podporovaných symbolů, které bychom měli klasifikovat. Dále vytvořit gramatiku a podle syntaktických a sémantických pravidel kontrolovat a případně korigovat výstup klasifikátoru. Takovýto výstup by pak bylo možné ukládat třeba jako midi soubory.</w:t>
+      <w:r>
+        <w:t xml:space="preserve"> soubory.</w:t>
       </w:r>
     </w:p>
     <w:p>
@@ -5482,7 +5494,7 @@
 </file>
 
 <file path=customXml/itemProps1.xml><?xml version="1.0" encoding="utf-8"?>
-<ds:datastoreItem xmlns:ds="http://schemas.openxmlformats.org/officeDocument/2006/customXml" ds:itemID="{80CA22F5-A9DB-4B7A-9688-A02B20D28FB9}">
+<ds:datastoreItem xmlns:ds="http://schemas.openxmlformats.org/officeDocument/2006/customXml" ds:itemID="{BDA0E3A7-AA9A-43AB-98C1-C886AA585ABD}">
   <ds:schemaRefs>
     <ds:schemaRef ds:uri="http://schemas.openxmlformats.org/officeDocument/2006/bibliography"/>
   </ds:schemaRefs>

</xml_diff>